<commit_message>
УП Pract 13 DOCX files_out procedure fixed
</commit_message>
<xml_diff>
--- a/Course II/УП/Pract 13/Практическая работа №13.docx
+++ b/Course II/УП/Pract 13/Практическая работа №13.docx
@@ -677,7 +677,7 @@
           <w:noProof/>
           <w:sz w:val="32"/>
           <w:szCs w:val="32"/>
-          <w:lang w:val="en-GB" w:eastAsia="en-GB"/>
+          <w:lang w:eastAsia="ru-RU"/>
         </w:rPr>
         <w:drawing>
           <wp:inline distT="0" distB="0" distL="0" distR="0" wp14:anchorId="6C2004E8" wp14:editId="6239CA65">
@@ -797,7 +797,7 @@
           <w:noProof/>
           <w:sz w:val="32"/>
           <w:szCs w:val="32"/>
-          <w:lang w:val="en-GB" w:eastAsia="en-GB"/>
+          <w:lang w:eastAsia="ru-RU"/>
         </w:rPr>
         <w:drawing>
           <wp:inline distT="0" distB="0" distL="0" distR="0" wp14:anchorId="09752A6B" wp14:editId="38EAC79B">
@@ -903,19 +903,32 @@
         </w:rPr>
         <w:t>:</w:t>
       </w:r>
+    </w:p>
+    <w:p>
+      <w:pPr>
+        <w:shd w:val="clear" w:color="auto" w:fill="FFFFFF" w:themeFill="background1"/>
+        <w:spacing w:after="0" w:line="360" w:lineRule="auto"/>
+        <w:jc w:val="center"/>
+        <w:rPr>
+          <w:rFonts w:ascii="Times New Roman" w:hAnsi="Times New Roman" w:cs="Times New Roman"/>
+          <w:sz w:val="32"/>
+          <w:szCs w:val="32"/>
+        </w:rPr>
+      </w:pPr>
+      <w:bookmarkStart w:id="0" w:name="_GoBack"/>
       <w:r>
         <w:rPr>
           <w:rFonts w:ascii="Times New Roman" w:hAnsi="Times New Roman" w:cs="Times New Roman"/>
           <w:noProof/>
           <w:sz w:val="32"/>
           <w:szCs w:val="32"/>
-          <w:lang w:val="en-GB" w:eastAsia="en-GB"/>
+          <w:lang w:eastAsia="ru-RU"/>
         </w:rPr>
         <w:drawing>
-          <wp:inline distT="0" distB="0" distL="0" distR="0" wp14:anchorId="1597ABA7" wp14:editId="4AF45B42">
-            <wp:extent cx="6553835" cy="9319113"/>
+          <wp:inline distT="0" distB="0" distL="0" distR="0" wp14:anchorId="17162DFF" wp14:editId="5B6E41D2">
+            <wp:extent cx="5943338" cy="9349740"/>
             <wp:effectExtent l="0" t="0" r="0" b="0"/>
-            <wp:docPr id="4" name="Рисунок 4" descr="../../../../../Desktop/Pract%2013/files_in.png"/>
+            <wp:docPr id="31" name="Рисунок 31" descr="../../../../../Desktop/HOTFIX.png"/>
             <wp:cNvGraphicFramePr>
               <a:graphicFrameLocks xmlns:a="http://schemas.openxmlformats.org/drawingml/2006/main" noChangeAspect="1"/>
             </wp:cNvGraphicFramePr>
@@ -923,7 +936,7 @@
               <a:graphicData uri="http://schemas.openxmlformats.org/drawingml/2006/picture">
                 <pic:pic xmlns:pic="http://schemas.openxmlformats.org/drawingml/2006/picture">
                   <pic:nvPicPr>
-                    <pic:cNvPr id="0" name="Picture 4" descr="../../../../../Desktop/Pract%2013/files_in.png"/>
+                    <pic:cNvPr id="0" name="Picture 1" descr="../../../../../Desktop/HOTFIX.png"/>
                     <pic:cNvPicPr>
                       <a:picLocks noChangeAspect="1" noChangeArrowheads="1"/>
                     </pic:cNvPicPr>
@@ -944,7 +957,7 @@
                   <pic:spPr bwMode="auto">
                     <a:xfrm>
                       <a:off x="0" y="0"/>
-                      <a:ext cx="6558290" cy="9325447"/>
+                      <a:ext cx="5947849" cy="9356837"/>
                     </a:xfrm>
                     <a:prstGeom prst="rect">
                       <a:avLst/>
@@ -960,6 +973,7 @@
           </wp:inline>
         </w:drawing>
       </w:r>
+      <w:bookmarkEnd w:id="0"/>
     </w:p>
     <w:p>
       <w:pPr>
@@ -998,19 +1012,31 @@
         </w:rPr>
         <w:t>:</w:t>
       </w:r>
+    </w:p>
+    <w:p>
+      <w:pPr>
+        <w:shd w:val="clear" w:color="auto" w:fill="FFFFFF" w:themeFill="background1"/>
+        <w:spacing w:after="0" w:line="360" w:lineRule="auto"/>
+        <w:jc w:val="center"/>
+        <w:rPr>
+          <w:rFonts w:ascii="Times New Roman" w:hAnsi="Times New Roman" w:cs="Times New Roman"/>
+          <w:sz w:val="32"/>
+          <w:szCs w:val="32"/>
+        </w:rPr>
+      </w:pPr>
       <w:r>
         <w:rPr>
           <w:rFonts w:ascii="Times New Roman" w:hAnsi="Times New Roman" w:cs="Times New Roman"/>
           <w:noProof/>
           <w:sz w:val="32"/>
           <w:szCs w:val="32"/>
-          <w:lang w:val="en-GB" w:eastAsia="en-GB"/>
+          <w:lang w:eastAsia="ru-RU"/>
         </w:rPr>
         <w:drawing>
-          <wp:inline distT="0" distB="0" distL="0" distR="0" wp14:anchorId="364C8E82" wp14:editId="20B631E8">
-            <wp:extent cx="6553835" cy="9331297"/>
+          <wp:inline distT="0" distB="0" distL="0" distR="0" wp14:anchorId="18E70AEF" wp14:editId="729B435F">
+            <wp:extent cx="6022259" cy="9179560"/>
             <wp:effectExtent l="0" t="0" r="0" b="0"/>
-            <wp:docPr id="5" name="Рисунок 5" descr="../../../../../Desktop/Pract%2013/files_out.png"/>
+            <wp:docPr id="4" name="Рисунок 4" descr="../../../../../Desktop/Zad1.png"/>
             <wp:cNvGraphicFramePr>
               <a:graphicFrameLocks xmlns:a="http://schemas.openxmlformats.org/drawingml/2006/main" noChangeAspect="1"/>
             </wp:cNvGraphicFramePr>
@@ -1018,7 +1044,7 @@
               <a:graphicData uri="http://schemas.openxmlformats.org/drawingml/2006/picture">
                 <pic:pic xmlns:pic="http://schemas.openxmlformats.org/drawingml/2006/picture">
                   <pic:nvPicPr>
-                    <pic:cNvPr id="0" name="Picture 5" descr="../../../../../Desktop/Pract%2013/files_out.png"/>
+                    <pic:cNvPr id="0" name="Picture 1" descr="../../../../../Desktop/Zad1.png"/>
                     <pic:cNvPicPr>
                       <a:picLocks noChangeAspect="1" noChangeArrowheads="1"/>
                     </pic:cNvPicPr>
@@ -1039,7 +1065,7 @@
                   <pic:spPr bwMode="auto">
                     <a:xfrm>
                       <a:off x="0" y="0"/>
-                      <a:ext cx="6556319" cy="9334834"/>
+                      <a:ext cx="6023928" cy="9182104"/>
                     </a:xfrm>
                     <a:prstGeom prst="rect">
                       <a:avLst/>
@@ -1102,7 +1128,7 @@
           <w:noProof/>
           <w:sz w:val="32"/>
           <w:szCs w:val="32"/>
-          <w:lang w:val="en-GB" w:eastAsia="en-GB"/>
+          <w:lang w:eastAsia="ru-RU"/>
         </w:rPr>
         <w:drawing>
           <wp:inline distT="0" distB="0" distL="0" distR="0" wp14:anchorId="3779355D" wp14:editId="286FA235">
@@ -1227,7 +1253,7 @@
           <w:noProof/>
           <w:sz w:val="32"/>
           <w:szCs w:val="32"/>
-          <w:lang w:val="en-GB" w:eastAsia="en-GB"/>
+          <w:lang w:eastAsia="ru-RU"/>
         </w:rPr>
         <w:drawing>
           <wp:inline distT="0" distB="0" distL="0" distR="0" wp14:anchorId="26B1E364" wp14:editId="714F9BFD">
@@ -1338,7 +1364,7 @@
           <w:noProof/>
           <w:sz w:val="32"/>
           <w:szCs w:val="32"/>
-          <w:lang w:val="en-GB" w:eastAsia="en-GB"/>
+          <w:lang w:eastAsia="ru-RU"/>
         </w:rPr>
         <w:drawing>
           <wp:inline distT="0" distB="0" distL="0" distR="0" wp14:anchorId="0B9DD69C" wp14:editId="31C7447F">
@@ -1436,7 +1462,7 @@
           <w:noProof/>
           <w:sz w:val="32"/>
           <w:szCs w:val="32"/>
-          <w:lang w:val="en-GB" w:eastAsia="en-GB"/>
+          <w:lang w:eastAsia="ru-RU"/>
         </w:rPr>
         <w:drawing>
           <wp:inline distT="0" distB="0" distL="0" distR="0" wp14:anchorId="2BF89D3F" wp14:editId="226DA2E6">
@@ -1551,7 +1577,7 @@
           <w:noProof/>
           <w:sz w:val="32"/>
           <w:szCs w:val="32"/>
-          <w:lang w:val="en-GB" w:eastAsia="en-GB"/>
+          <w:lang w:eastAsia="ru-RU"/>
         </w:rPr>
         <w:drawing>
           <wp:inline distT="0" distB="0" distL="0" distR="0" wp14:anchorId="06700A76" wp14:editId="71E75FE0">
@@ -1660,7 +1686,7 @@
     </w:p>
     <w:p>
       <w:pPr>
-        <w:pStyle w:val="HTMLPreformatted"/>
+        <w:pStyle w:val="HTML"/>
         <w:shd w:val="clear" w:color="auto" w:fill="FFFFFF"/>
         <w:rPr>
           <w:rFonts w:ascii="Times New Roman" w:hAnsi="Times New Roman" w:cs="Times New Roman"/>
@@ -1672,7 +1698,6 @@
           <w:rFonts w:ascii="Times New Roman" w:hAnsi="Times New Roman" w:cs="Times New Roman"/>
           <w:noProof/>
           <w:sz w:val="32"/>
-          <w:lang w:val="en-GB" w:eastAsia="en-GB"/>
         </w:rPr>
         <w:drawing>
           <wp:inline distT="0" distB="0" distL="0" distR="0" wp14:anchorId="691B8E6E" wp14:editId="4414FB20">
@@ -1743,7 +1768,7 @@
     </w:p>
     <w:p>
       <w:pPr>
-        <w:pStyle w:val="HTMLPreformatted"/>
+        <w:pStyle w:val="HTML"/>
         <w:shd w:val="clear" w:color="auto" w:fill="FFFFFF"/>
         <w:rPr>
           <w:rFonts w:ascii="Times New Roman" w:hAnsi="Times New Roman" w:cs="Times New Roman"/>
@@ -1753,7 +1778,7 @@
     </w:p>
     <w:p>
       <w:pPr>
-        <w:pStyle w:val="HTMLPreformatted"/>
+        <w:pStyle w:val="HTML"/>
         <w:shd w:val="clear" w:color="auto" w:fill="FFFFFF"/>
         <w:outlineLvl w:val="0"/>
         <w:rPr>
@@ -3149,7 +3174,7 @@
           <w:color w:val="0433FF"/>
           <w:sz w:val="20"/>
           <w:szCs w:val="20"/>
-          <w:lang w:val="en-US" w:eastAsia="ru-RU"/>
+          <w:lang w:eastAsia="ru-RU"/>
         </w:rPr>
       </w:pPr>
       <w:r>
@@ -3173,7 +3198,17 @@
           <w:szCs w:val="20"/>
           <w:lang w:val="en-US" w:eastAsia="ru-RU"/>
         </w:rPr>
-        <w:t>write(</w:t>
+        <w:t>write</w:t>
+      </w:r>
+      <w:r>
+        <w:rPr>
+          <w:rFonts w:ascii="Courier New" w:hAnsi="Courier New" w:cs="Courier New"/>
+          <w:color w:val="000000"/>
+          <w:sz w:val="20"/>
+          <w:szCs w:val="20"/>
+          <w:lang w:eastAsia="ru-RU"/>
+        </w:rPr>
+        <w:t>(</w:t>
       </w:r>
       <w:proofErr w:type="gramEnd"/>
       <w:r>
@@ -3182,7 +3217,7 @@
           <w:color w:val="0433FF"/>
           <w:sz w:val="20"/>
           <w:szCs w:val="20"/>
-          <w:lang w:val="en-US" w:eastAsia="ru-RU"/>
+          <w:lang w:eastAsia="ru-RU"/>
         </w:rPr>
         <w:t>'</w:t>
       </w:r>
@@ -3202,7 +3237,7 @@
           <w:color w:val="0433FF"/>
           <w:sz w:val="20"/>
           <w:szCs w:val="20"/>
-          <w:lang w:val="en-US" w:eastAsia="ru-RU"/>
+          <w:lang w:eastAsia="ru-RU"/>
         </w:rPr>
         <w:t xml:space="preserve"> </w:t>
       </w:r>
@@ -3222,7 +3257,7 @@
           <w:color w:val="0433FF"/>
           <w:sz w:val="20"/>
           <w:szCs w:val="20"/>
-          <w:lang w:val="en-US" w:eastAsia="ru-RU"/>
+          <w:lang w:eastAsia="ru-RU"/>
         </w:rPr>
         <w:t xml:space="preserve"> </w:t>
       </w:r>
@@ -3242,7 +3277,7 @@
           <w:color w:val="0433FF"/>
           <w:sz w:val="20"/>
           <w:szCs w:val="20"/>
-          <w:lang w:val="en-US" w:eastAsia="ru-RU"/>
+          <w:lang w:eastAsia="ru-RU"/>
         </w:rPr>
         <w:t xml:space="preserve"> =&gt; '</w:t>
       </w:r>
@@ -3252,29 +3287,96 @@
           <w:color w:val="000000"/>
           <w:sz w:val="20"/>
           <w:szCs w:val="20"/>
-          <w:lang w:val="en-US" w:eastAsia="ru-RU"/>
-        </w:rPr>
-        <w:t>); read(n);</w:t>
-      </w:r>
-    </w:p>
-    <w:p>
-      <w:pPr>
-        <w:spacing w:after="0" w:line="240" w:lineRule="auto"/>
-        <w:rPr>
-          <w:rFonts w:ascii="Courier New" w:hAnsi="Courier New" w:cs="Courier New"/>
-          <w:sz w:val="20"/>
-          <w:szCs w:val="20"/>
-          <w:lang w:val="en-US" w:eastAsia="ru-RU"/>
-        </w:rPr>
-      </w:pPr>
-      <w:r>
-        <w:rPr>
-          <w:rFonts w:ascii="Courier New" w:hAnsi="Courier New" w:cs="Courier New"/>
-          <w:sz w:val="20"/>
-          <w:szCs w:val="20"/>
-          <w:lang w:val="en-US" w:eastAsia="ru-RU"/>
-        </w:rPr>
-        <w:t xml:space="preserve">    </w:t>
+          <w:lang w:eastAsia="ru-RU"/>
+        </w:rPr>
+        <w:t xml:space="preserve">); </w:t>
+      </w:r>
+      <w:r>
+        <w:rPr>
+          <w:rFonts w:ascii="Courier New" w:hAnsi="Courier New" w:cs="Courier New"/>
+          <w:color w:val="000000"/>
+          <w:sz w:val="20"/>
+          <w:szCs w:val="20"/>
+          <w:lang w:val="en-US" w:eastAsia="ru-RU"/>
+        </w:rPr>
+        <w:t>read</w:t>
+      </w:r>
+      <w:r>
+        <w:rPr>
+          <w:rFonts w:ascii="Courier New" w:hAnsi="Courier New" w:cs="Courier New"/>
+          <w:color w:val="000000"/>
+          <w:sz w:val="20"/>
+          <w:szCs w:val="20"/>
+          <w:lang w:eastAsia="ru-RU"/>
+        </w:rPr>
+        <w:t>(</w:t>
+      </w:r>
+      <w:r>
+        <w:rPr>
+          <w:rFonts w:ascii="Courier New" w:hAnsi="Courier New" w:cs="Courier New"/>
+          <w:color w:val="000000"/>
+          <w:sz w:val="20"/>
+          <w:szCs w:val="20"/>
+          <w:lang w:val="en-US" w:eastAsia="ru-RU"/>
+        </w:rPr>
+        <w:t>n</w:t>
+      </w:r>
+      <w:r>
+        <w:rPr>
+          <w:rFonts w:ascii="Courier New" w:hAnsi="Courier New" w:cs="Courier New"/>
+          <w:color w:val="000000"/>
+          <w:sz w:val="20"/>
+          <w:szCs w:val="20"/>
+          <w:lang w:eastAsia="ru-RU"/>
+        </w:rPr>
+        <w:t>);</w:t>
+      </w:r>
+    </w:p>
+    <w:p>
+      <w:pPr>
+        <w:spacing w:after="0" w:line="240" w:lineRule="auto"/>
+        <w:rPr>
+          <w:rFonts w:ascii="Courier New" w:hAnsi="Courier New" w:cs="Courier New"/>
+          <w:sz w:val="20"/>
+          <w:szCs w:val="20"/>
+          <w:lang w:val="en-US" w:eastAsia="ru-RU"/>
+        </w:rPr>
+      </w:pPr>
+      <w:r>
+        <w:rPr>
+          <w:rFonts w:ascii="Courier New" w:hAnsi="Courier New" w:cs="Courier New"/>
+          <w:sz w:val="20"/>
+          <w:szCs w:val="20"/>
+          <w:lang w:val="en-US" w:eastAsia="ru-RU"/>
+        </w:rPr>
+        <w:t> </w:t>
+      </w:r>
+      <w:r>
+        <w:rPr>
+          <w:rFonts w:ascii="Courier New" w:hAnsi="Courier New" w:cs="Courier New"/>
+          <w:sz w:val="20"/>
+          <w:szCs w:val="20"/>
+          <w:lang w:eastAsia="ru-RU"/>
+        </w:rPr>
+        <w:t xml:space="preserve"> </w:t>
+      </w:r>
+      <w:r>
+        <w:rPr>
+          <w:rFonts w:ascii="Courier New" w:hAnsi="Courier New" w:cs="Courier New"/>
+          <w:sz w:val="20"/>
+          <w:szCs w:val="20"/>
+          <w:lang w:val="en-US" w:eastAsia="ru-RU"/>
+        </w:rPr>
+        <w:t> </w:t>
+      </w:r>
+      <w:r>
+        <w:rPr>
+          <w:rFonts w:ascii="Courier New" w:hAnsi="Courier New" w:cs="Courier New"/>
+          <w:sz w:val="20"/>
+          <w:szCs w:val="20"/>
+          <w:lang w:eastAsia="ru-RU"/>
+        </w:rPr>
+        <w:t xml:space="preserve"> </w:t>
       </w:r>
       <w:r>
         <w:rPr>
@@ -3674,7 +3776,7 @@
           <w:color w:val="0433FF"/>
           <w:sz w:val="20"/>
           <w:szCs w:val="20"/>
-          <w:lang w:val="en-US" w:eastAsia="ru-RU"/>
+          <w:lang w:eastAsia="ru-RU"/>
         </w:rPr>
       </w:pPr>
       <w:r>
@@ -3698,7 +3800,17 @@
           <w:szCs w:val="20"/>
           <w:lang w:val="en-US" w:eastAsia="ru-RU"/>
         </w:rPr>
-        <w:t>write(</w:t>
+        <w:t>write</w:t>
+      </w:r>
+      <w:r>
+        <w:rPr>
+          <w:rFonts w:ascii="Courier New" w:hAnsi="Courier New" w:cs="Courier New"/>
+          <w:color w:val="000000"/>
+          <w:sz w:val="20"/>
+          <w:szCs w:val="20"/>
+          <w:lang w:eastAsia="ru-RU"/>
+        </w:rPr>
+        <w:t>(</w:t>
       </w:r>
       <w:proofErr w:type="gramEnd"/>
       <w:r>
@@ -3707,7 +3819,7 @@
           <w:color w:val="0433FF"/>
           <w:sz w:val="20"/>
           <w:szCs w:val="20"/>
-          <w:lang w:val="en-US" w:eastAsia="ru-RU"/>
+          <w:lang w:eastAsia="ru-RU"/>
         </w:rPr>
         <w:t>'</w:t>
       </w:r>
@@ -3727,7 +3839,7 @@
           <w:color w:val="0433FF"/>
           <w:sz w:val="20"/>
           <w:szCs w:val="20"/>
-          <w:lang w:val="en-US" w:eastAsia="ru-RU"/>
+          <w:lang w:eastAsia="ru-RU"/>
         </w:rPr>
         <w:t xml:space="preserve"> </w:t>
       </w:r>
@@ -3747,7 +3859,7 @@
           <w:color w:val="0433FF"/>
           <w:sz w:val="20"/>
           <w:szCs w:val="20"/>
-          <w:lang w:val="en-US" w:eastAsia="ru-RU"/>
+          <w:lang w:eastAsia="ru-RU"/>
         </w:rPr>
         <w:t xml:space="preserve"> №'</w:t>
       </w:r>
@@ -3757,7 +3869,7 @@
           <w:color w:val="000000"/>
           <w:sz w:val="20"/>
           <w:szCs w:val="20"/>
-          <w:lang w:val="en-US" w:eastAsia="ru-RU"/>
+          <w:lang w:eastAsia="ru-RU"/>
         </w:rPr>
         <w:t>,</w:t>
       </w:r>
@@ -3779,7 +3891,7 @@
           <w:color w:val="000000"/>
           <w:sz w:val="20"/>
           <w:szCs w:val="20"/>
-          <w:lang w:val="en-US" w:eastAsia="ru-RU"/>
+          <w:lang w:eastAsia="ru-RU"/>
         </w:rPr>
         <w:t>,</w:t>
       </w:r>
@@ -3789,7 +3901,7 @@
           <w:color w:val="0433FF"/>
           <w:sz w:val="20"/>
           <w:szCs w:val="20"/>
-          <w:lang w:val="en-US" w:eastAsia="ru-RU"/>
+          <w:lang w:eastAsia="ru-RU"/>
         </w:rPr>
         <w:t>':'</w:t>
       </w:r>
@@ -3799,7 +3911,7 @@
           <w:color w:val="000000"/>
           <w:sz w:val="20"/>
           <w:szCs w:val="20"/>
-          <w:lang w:val="en-US" w:eastAsia="ru-RU"/>
+          <w:lang w:eastAsia="ru-RU"/>
         </w:rPr>
         <w:t>);</w:t>
       </w:r>
@@ -3821,7 +3933,79 @@
           <w:szCs w:val="20"/>
           <w:lang w:val="en-US" w:eastAsia="ru-RU"/>
         </w:rPr>
-        <w:t>        read(y[</w:t>
+        <w:t> </w:t>
+      </w:r>
+      <w:r>
+        <w:rPr>
+          <w:rFonts w:ascii="Courier New" w:hAnsi="Courier New" w:cs="Courier New"/>
+          <w:sz w:val="20"/>
+          <w:szCs w:val="20"/>
+          <w:lang w:eastAsia="ru-RU"/>
+        </w:rPr>
+        <w:t xml:space="preserve"> </w:t>
+      </w:r>
+      <w:r>
+        <w:rPr>
+          <w:rFonts w:ascii="Courier New" w:hAnsi="Courier New" w:cs="Courier New"/>
+          <w:sz w:val="20"/>
+          <w:szCs w:val="20"/>
+          <w:lang w:val="en-US" w:eastAsia="ru-RU"/>
+        </w:rPr>
+        <w:t> </w:t>
+      </w:r>
+      <w:r>
+        <w:rPr>
+          <w:rFonts w:ascii="Courier New" w:hAnsi="Courier New" w:cs="Courier New"/>
+          <w:sz w:val="20"/>
+          <w:szCs w:val="20"/>
+          <w:lang w:eastAsia="ru-RU"/>
+        </w:rPr>
+        <w:t xml:space="preserve"> </w:t>
+      </w:r>
+      <w:r>
+        <w:rPr>
+          <w:rFonts w:ascii="Courier New" w:hAnsi="Courier New" w:cs="Courier New"/>
+          <w:sz w:val="20"/>
+          <w:szCs w:val="20"/>
+          <w:lang w:val="en-US" w:eastAsia="ru-RU"/>
+        </w:rPr>
+        <w:t> </w:t>
+      </w:r>
+      <w:r>
+        <w:rPr>
+          <w:rFonts w:ascii="Courier New" w:hAnsi="Courier New" w:cs="Courier New"/>
+          <w:sz w:val="20"/>
+          <w:szCs w:val="20"/>
+          <w:lang w:eastAsia="ru-RU"/>
+        </w:rPr>
+        <w:t xml:space="preserve"> </w:t>
+      </w:r>
+      <w:r>
+        <w:rPr>
+          <w:rFonts w:ascii="Courier New" w:hAnsi="Courier New" w:cs="Courier New"/>
+          <w:sz w:val="20"/>
+          <w:szCs w:val="20"/>
+          <w:lang w:val="en-US" w:eastAsia="ru-RU"/>
+        </w:rPr>
+        <w:t> </w:t>
+      </w:r>
+      <w:r>
+        <w:rPr>
+          <w:rFonts w:ascii="Courier New" w:hAnsi="Courier New" w:cs="Courier New"/>
+          <w:sz w:val="20"/>
+          <w:szCs w:val="20"/>
+          <w:lang w:eastAsia="ru-RU"/>
+        </w:rPr>
+        <w:t xml:space="preserve"> </w:t>
+      </w:r>
+      <w:r>
+        <w:rPr>
+          <w:rFonts w:ascii="Courier New" w:hAnsi="Courier New" w:cs="Courier New"/>
+          <w:sz w:val="20"/>
+          <w:szCs w:val="20"/>
+          <w:lang w:val="en-US" w:eastAsia="ru-RU"/>
+        </w:rPr>
+        <w:t>read(y[</w:t>
       </w:r>
       <w:proofErr w:type="spellStart"/>
       <w:r>
@@ -4912,7 +5096,7 @@
           <w:color w:val="000000"/>
           <w:sz w:val="20"/>
           <w:szCs w:val="20"/>
-          <w:lang w:val="en-US" w:eastAsia="ru-RU"/>
+          <w:lang w:eastAsia="ru-RU"/>
         </w:rPr>
         <w:t>(</w:t>
       </w:r>
@@ -4923,7 +5107,7 @@
           <w:color w:val="0433FF"/>
           <w:sz w:val="20"/>
           <w:szCs w:val="20"/>
-          <w:lang w:val="en-US" w:eastAsia="ru-RU"/>
+          <w:lang w:eastAsia="ru-RU"/>
         </w:rPr>
         <w:t xml:space="preserve">'2. </w:t>
       </w:r>
@@ -5043,16 +5227,16 @@
           <w:rFonts w:ascii="Courier New" w:hAnsi="Courier New" w:cs="Courier New"/>
           <w:sz w:val="20"/>
           <w:szCs w:val="20"/>
+          <w:lang w:val="en-US" w:eastAsia="ru-RU"/>
+        </w:rPr>
+      </w:pPr>
+      <w:r>
+        <w:rPr>
+          <w:rFonts w:ascii="Courier New" w:hAnsi="Courier New" w:cs="Courier New"/>
+          <w:sz w:val="20"/>
+          <w:szCs w:val="20"/>
           <w:lang w:eastAsia="ru-RU"/>
         </w:rPr>
-      </w:pPr>
-      <w:r>
-        <w:rPr>
-          <w:rFonts w:ascii="Courier New" w:hAnsi="Courier New" w:cs="Courier New"/>
-          <w:sz w:val="20"/>
-          <w:szCs w:val="20"/>
-          <w:lang w:eastAsia="ru-RU"/>
-        </w:rPr>
         <w:t xml:space="preserve">  </w:t>
       </w:r>
       <w:proofErr w:type="gramStart"/>
@@ -5070,7 +5254,7 @@
           <w:rFonts w:ascii="Courier New" w:hAnsi="Courier New" w:cs="Courier New"/>
           <w:sz w:val="20"/>
           <w:szCs w:val="20"/>
-          <w:lang w:eastAsia="ru-RU"/>
+          <w:lang w:val="en-US" w:eastAsia="ru-RU"/>
         </w:rPr>
         <w:t>(</w:t>
       </w:r>
@@ -5081,7 +5265,7 @@
           <w:color w:val="0433FF"/>
           <w:sz w:val="20"/>
           <w:szCs w:val="20"/>
-          <w:lang w:eastAsia="ru-RU"/>
+          <w:lang w:val="en-US" w:eastAsia="ru-RU"/>
         </w:rPr>
         <w:t>'=&gt; '</w:t>
       </w:r>
@@ -5090,7 +5274,7 @@
           <w:rFonts w:ascii="Courier New" w:hAnsi="Courier New" w:cs="Courier New"/>
           <w:sz w:val="20"/>
           <w:szCs w:val="20"/>
-          <w:lang w:eastAsia="ru-RU"/>
+          <w:lang w:val="en-US" w:eastAsia="ru-RU"/>
         </w:rPr>
         <w:t xml:space="preserve">); </w:t>
       </w:r>
@@ -5110,7 +5294,7 @@
           <w:rFonts w:ascii="Courier New" w:hAnsi="Courier New" w:cs="Courier New"/>
           <w:sz w:val="20"/>
           <w:szCs w:val="20"/>
-          <w:lang w:eastAsia="ru-RU"/>
+          <w:lang w:val="en-US" w:eastAsia="ru-RU"/>
         </w:rPr>
         <w:t>(</w:t>
       </w:r>
@@ -5128,7 +5312,7 @@
           <w:rFonts w:ascii="Courier New" w:hAnsi="Courier New" w:cs="Courier New"/>
           <w:sz w:val="20"/>
           <w:szCs w:val="20"/>
-          <w:lang w:eastAsia="ru-RU"/>
+          <w:lang w:val="en-US" w:eastAsia="ru-RU"/>
         </w:rPr>
         <w:t>);</w:t>
       </w:r>
@@ -5140,7 +5324,7 @@
           <w:rFonts w:ascii="Courier New" w:hAnsi="Courier New" w:cs="Courier New"/>
           <w:sz w:val="20"/>
           <w:szCs w:val="20"/>
-          <w:lang w:eastAsia="ru-RU"/>
+          <w:lang w:val="en-US" w:eastAsia="ru-RU"/>
         </w:rPr>
       </w:pPr>
       <w:r>
@@ -5177,7 +5361,7 @@
           <w:rFonts w:ascii="Courier New" w:hAnsi="Courier New" w:cs="Courier New"/>
           <w:sz w:val="20"/>
           <w:szCs w:val="20"/>
-          <w:lang w:eastAsia="ru-RU"/>
+          <w:lang w:val="en-US" w:eastAsia="ru-RU"/>
         </w:rPr>
         <w:t xml:space="preserve"> </w:t>
       </w:r>
@@ -7220,7 +7404,7 @@
           <w:color w:val="0433FF"/>
           <w:sz w:val="20"/>
           <w:szCs w:val="20"/>
-          <w:lang w:eastAsia="ru-RU"/>
+          <w:lang w:val="en-US" w:eastAsia="ru-RU"/>
         </w:rPr>
       </w:pPr>
       <w:r>
@@ -7277,7 +7461,77 @@
           <w:szCs w:val="20"/>
           <w:lang w:eastAsia="ru-RU"/>
         </w:rPr>
-        <w:t>Вывод массива на экран'</w:t>
+        <w:t>Вывод</w:t>
+      </w:r>
+      <w:r>
+        <w:rPr>
+          <w:rFonts w:ascii="Courier New" w:hAnsi="Courier New" w:cs="Courier New"/>
+          <w:color w:val="0433FF"/>
+          <w:sz w:val="20"/>
+          <w:szCs w:val="20"/>
+          <w:lang w:val="en-US" w:eastAsia="ru-RU"/>
+        </w:rPr>
+        <w:t xml:space="preserve"> </w:t>
+      </w:r>
+      <w:r>
+        <w:rPr>
+          <w:rFonts w:ascii="Courier New" w:hAnsi="Courier New" w:cs="Courier New"/>
+          <w:color w:val="0433FF"/>
+          <w:sz w:val="20"/>
+          <w:szCs w:val="20"/>
+          <w:lang w:eastAsia="ru-RU"/>
+        </w:rPr>
+        <w:t>массива</w:t>
+      </w:r>
+      <w:r>
+        <w:rPr>
+          <w:rFonts w:ascii="Courier New" w:hAnsi="Courier New" w:cs="Courier New"/>
+          <w:color w:val="0433FF"/>
+          <w:sz w:val="20"/>
+          <w:szCs w:val="20"/>
+          <w:lang w:val="en-US" w:eastAsia="ru-RU"/>
+        </w:rPr>
+        <w:t xml:space="preserve"> </w:t>
+      </w:r>
+      <w:r>
+        <w:rPr>
+          <w:rFonts w:ascii="Courier New" w:hAnsi="Courier New" w:cs="Courier New"/>
+          <w:color w:val="0433FF"/>
+          <w:sz w:val="20"/>
+          <w:szCs w:val="20"/>
+          <w:lang w:eastAsia="ru-RU"/>
+        </w:rPr>
+        <w:t>на</w:t>
+      </w:r>
+      <w:r>
+        <w:rPr>
+          <w:rFonts w:ascii="Courier New" w:hAnsi="Courier New" w:cs="Courier New"/>
+          <w:color w:val="0433FF"/>
+          <w:sz w:val="20"/>
+          <w:szCs w:val="20"/>
+          <w:lang w:val="en-US" w:eastAsia="ru-RU"/>
+        </w:rPr>
+        <w:t xml:space="preserve"> </w:t>
+      </w:r>
+      <w:r>
+        <w:rPr>
+          <w:rFonts w:ascii="Courier New" w:hAnsi="Courier New" w:cs="Courier New"/>
+          <w:color w:val="0433FF"/>
+          <w:sz w:val="20"/>
+          <w:szCs w:val="20"/>
+          <w:lang w:eastAsia="ru-RU"/>
+        </w:rPr>
+        <w:t>экран</w:t>
+      </w:r>
+      <w:r>
+        <w:rPr>
+          <w:rFonts w:ascii="Courier New" w:hAnsi="Courier New" w:cs="Courier New"/>
+          <w:color w:val="0433FF"/>
+          <w:sz w:val="20"/>
+          <w:szCs w:val="20"/>
+          <w:lang w:val="en-US" w:eastAsia="ru-RU"/>
+        </w:rPr>
+        <w:t>'</w:t>
       </w:r>
       <w:r>
         <w:rPr>
@@ -7285,21 +7539,21 @@
           <w:color w:val="000000"/>
           <w:sz w:val="20"/>
           <w:szCs w:val="20"/>
+          <w:lang w:val="en-US" w:eastAsia="ru-RU"/>
+        </w:rPr>
+        <w:t>);</w:t>
+      </w:r>
+    </w:p>
+    <w:p>
+      <w:pPr>
+        <w:spacing w:after="0" w:line="240" w:lineRule="auto"/>
+        <w:rPr>
+          <w:rFonts w:ascii="Courier New" w:hAnsi="Courier New" w:cs="Courier New"/>
+          <w:color w:val="0433FF"/>
+          <w:sz w:val="20"/>
+          <w:szCs w:val="20"/>
           <w:lang w:eastAsia="ru-RU"/>
         </w:rPr>
-        <w:t>);</w:t>
-      </w:r>
-    </w:p>
-    <w:p>
-      <w:pPr>
-        <w:spacing w:after="0" w:line="240" w:lineRule="auto"/>
-        <w:rPr>
-          <w:rFonts w:ascii="Courier New" w:hAnsi="Courier New" w:cs="Courier New"/>
-          <w:color w:val="0433FF"/>
-          <w:sz w:val="20"/>
-          <w:szCs w:val="20"/>
-          <w:lang w:eastAsia="ru-RU"/>
-        </w:rPr>
       </w:pPr>
       <w:r>
         <w:rPr>
@@ -7307,7 +7561,7 @@
           <w:color w:val="000000"/>
           <w:sz w:val="20"/>
           <w:szCs w:val="20"/>
-          <w:lang w:eastAsia="ru-RU"/>
+          <w:lang w:val="en-US" w:eastAsia="ru-RU"/>
         </w:rPr>
         <w:t xml:space="preserve">    </w:t>
       </w:r>
@@ -7363,16 +7617,16 @@
           <w:rFonts w:ascii="Courier New" w:hAnsi="Courier New" w:cs="Courier New"/>
           <w:sz w:val="20"/>
           <w:szCs w:val="20"/>
+          <w:lang w:val="en-US" w:eastAsia="ru-RU"/>
+        </w:rPr>
+      </w:pPr>
+      <w:r>
+        <w:rPr>
+          <w:rFonts w:ascii="Courier New" w:hAnsi="Courier New" w:cs="Courier New"/>
+          <w:sz w:val="20"/>
+          <w:szCs w:val="20"/>
           <w:lang w:eastAsia="ru-RU"/>
         </w:rPr>
-      </w:pPr>
-      <w:r>
-        <w:rPr>
-          <w:rFonts w:ascii="Courier New" w:hAnsi="Courier New" w:cs="Courier New"/>
-          <w:sz w:val="20"/>
-          <w:szCs w:val="20"/>
-          <w:lang w:eastAsia="ru-RU"/>
-        </w:rPr>
         <w:t xml:space="preserve">    </w:t>
       </w:r>
       <w:proofErr w:type="gramStart"/>
@@ -7390,7 +7644,7 @@
           <w:rFonts w:ascii="Courier New" w:hAnsi="Courier New" w:cs="Courier New"/>
           <w:sz w:val="20"/>
           <w:szCs w:val="20"/>
-          <w:lang w:eastAsia="ru-RU"/>
+          <w:lang w:val="en-US" w:eastAsia="ru-RU"/>
         </w:rPr>
         <w:t>(</w:t>
       </w:r>
@@ -7401,7 +7655,7 @@
           <w:color w:val="0433FF"/>
           <w:sz w:val="20"/>
           <w:szCs w:val="20"/>
-          <w:lang w:eastAsia="ru-RU"/>
+          <w:lang w:val="en-US" w:eastAsia="ru-RU"/>
         </w:rPr>
         <w:t>'=&gt; '</w:t>
       </w:r>
@@ -7410,7 +7664,7 @@
           <w:rFonts w:ascii="Courier New" w:hAnsi="Courier New" w:cs="Courier New"/>
           <w:sz w:val="20"/>
           <w:szCs w:val="20"/>
-          <w:lang w:eastAsia="ru-RU"/>
+          <w:lang w:val="en-US" w:eastAsia="ru-RU"/>
         </w:rPr>
         <w:t xml:space="preserve">); </w:t>
       </w:r>
@@ -7430,7 +7684,7 @@
           <w:rFonts w:ascii="Courier New" w:hAnsi="Courier New" w:cs="Courier New"/>
           <w:sz w:val="20"/>
           <w:szCs w:val="20"/>
-          <w:lang w:eastAsia="ru-RU"/>
+          <w:lang w:val="en-US" w:eastAsia="ru-RU"/>
         </w:rPr>
         <w:t>(</w:t>
       </w:r>
@@ -7448,7 +7702,7 @@
           <w:rFonts w:ascii="Courier New" w:hAnsi="Courier New" w:cs="Courier New"/>
           <w:sz w:val="20"/>
           <w:szCs w:val="20"/>
-          <w:lang w:eastAsia="ru-RU"/>
+          <w:lang w:val="en-US" w:eastAsia="ru-RU"/>
         </w:rPr>
         <w:t>);</w:t>
       </w:r>
@@ -7460,7 +7714,7 @@
           <w:rFonts w:ascii="Courier New" w:hAnsi="Courier New" w:cs="Courier New"/>
           <w:sz w:val="20"/>
           <w:szCs w:val="20"/>
-          <w:lang w:eastAsia="ru-RU"/>
+          <w:lang w:val="en-US" w:eastAsia="ru-RU"/>
         </w:rPr>
       </w:pPr>
       <w:r>
@@ -7497,7 +7751,7 @@
           <w:rFonts w:ascii="Courier New" w:hAnsi="Courier New" w:cs="Courier New"/>
           <w:sz w:val="20"/>
           <w:szCs w:val="20"/>
-          <w:lang w:eastAsia="ru-RU"/>
+          <w:lang w:val="en-US" w:eastAsia="ru-RU"/>
         </w:rPr>
         <w:t xml:space="preserve"> </w:t>
       </w:r>
@@ -7515,7 +7769,7 @@
           <w:rFonts w:ascii="Courier New" w:hAnsi="Courier New" w:cs="Courier New"/>
           <w:sz w:val="20"/>
           <w:szCs w:val="20"/>
-          <w:lang w:eastAsia="ru-RU"/>
+          <w:lang w:val="en-US" w:eastAsia="ru-RU"/>
         </w:rPr>
         <w:t xml:space="preserve"> </w:t>
       </w:r>
@@ -8093,7 +8347,7 @@
           <w:rFonts w:ascii="Courier New" w:hAnsi="Courier New" w:cs="Courier New"/>
           <w:sz w:val="20"/>
           <w:szCs w:val="20"/>
-          <w:lang w:val="en-US" w:eastAsia="ru-RU"/>
+          <w:lang w:eastAsia="ru-RU"/>
         </w:rPr>
       </w:pPr>
       <w:r>
@@ -8122,7 +8376,7 @@
           <w:rFonts w:ascii="Courier New" w:hAnsi="Courier New" w:cs="Courier New"/>
           <w:sz w:val="20"/>
           <w:szCs w:val="20"/>
-          <w:lang w:val="en-US" w:eastAsia="ru-RU"/>
+          <w:lang w:eastAsia="ru-RU"/>
         </w:rPr>
         <w:t>:=</w:t>
       </w:r>
@@ -8143,9 +8397,27 @@
           <w:rFonts w:ascii="Courier New" w:hAnsi="Courier New" w:cs="Courier New"/>
           <w:sz w:val="20"/>
           <w:szCs w:val="20"/>
-          <w:lang w:val="en-US" w:eastAsia="ru-RU"/>
-        </w:rPr>
-        <w:t>/n;</w:t>
+          <w:lang w:eastAsia="ru-RU"/>
+        </w:rPr>
+        <w:t>/</w:t>
+      </w:r>
+      <w:r>
+        <w:rPr>
+          <w:rFonts w:ascii="Courier New" w:hAnsi="Courier New" w:cs="Courier New"/>
+          <w:sz w:val="20"/>
+          <w:szCs w:val="20"/>
+          <w:lang w:val="en-US" w:eastAsia="ru-RU"/>
+        </w:rPr>
+        <w:t>n</w:t>
+      </w:r>
+      <w:r>
+        <w:rPr>
+          <w:rFonts w:ascii="Courier New" w:hAnsi="Courier New" w:cs="Courier New"/>
+          <w:sz w:val="20"/>
+          <w:szCs w:val="20"/>
+          <w:lang w:eastAsia="ru-RU"/>
+        </w:rPr>
+        <w:t>;</w:t>
       </w:r>
     </w:p>
     <w:p>
@@ -8167,7 +8439,17 @@
           <w:szCs w:val="20"/>
           <w:lang w:val="en-US" w:eastAsia="ru-RU"/>
         </w:rPr>
-        <w:t xml:space="preserve">  </w:t>
+        <w:t> </w:t>
+      </w:r>
+      <w:r>
+        <w:rPr>
+          <w:rFonts w:ascii="Courier New" w:hAnsi="Courier New" w:cs="Courier New"/>
+          <w:color w:val="000000"/>
+          <w:sz w:val="20"/>
+          <w:szCs w:val="20"/>
+          <w:lang w:eastAsia="ru-RU"/>
+        </w:rPr>
+        <w:t xml:space="preserve"> </w:t>
       </w:r>
       <w:proofErr w:type="spellStart"/>
       <w:proofErr w:type="gramStart"/>
@@ -8755,7 +9037,7 @@
           <w:rFonts w:ascii="Courier New" w:hAnsi="Courier New" w:cs="Courier New"/>
           <w:sz w:val="20"/>
           <w:szCs w:val="20"/>
-          <w:lang w:val="en-US" w:eastAsia="ru-RU"/>
+          <w:lang w:eastAsia="ru-RU"/>
         </w:rPr>
       </w:pPr>
       <w:r>
@@ -8784,7 +9066,7 @@
           <w:rFonts w:ascii="Courier New" w:hAnsi="Courier New" w:cs="Courier New"/>
           <w:sz w:val="20"/>
           <w:szCs w:val="20"/>
-          <w:lang w:val="en-US" w:eastAsia="ru-RU"/>
+          <w:lang w:eastAsia="ru-RU"/>
         </w:rPr>
         <w:t>1:=</w:t>
       </w:r>
@@ -8796,7 +9078,16 @@
           <w:szCs w:val="20"/>
           <w:lang w:val="en-US" w:eastAsia="ru-RU"/>
         </w:rPr>
-        <w:t>k1+</w:t>
+        <w:t>k</w:t>
+      </w:r>
+      <w:r>
+        <w:rPr>
+          <w:rFonts w:ascii="Courier New" w:hAnsi="Courier New" w:cs="Courier New"/>
+          <w:sz w:val="20"/>
+          <w:szCs w:val="20"/>
+          <w:lang w:eastAsia="ru-RU"/>
+        </w:rPr>
+        <w:t>1+</w:t>
       </w:r>
       <w:r>
         <w:rPr>
@@ -8804,7 +9095,7 @@
           <w:color w:val="007400"/>
           <w:sz w:val="20"/>
           <w:szCs w:val="20"/>
-          <w:lang w:val="en-US" w:eastAsia="ru-RU"/>
+          <w:lang w:eastAsia="ru-RU"/>
         </w:rPr>
         <w:t>1</w:t>
       </w:r>
@@ -8813,7 +9104,7 @@
           <w:rFonts w:ascii="Courier New" w:hAnsi="Courier New" w:cs="Courier New"/>
           <w:sz w:val="20"/>
           <w:szCs w:val="20"/>
-          <w:lang w:val="en-US" w:eastAsia="ru-RU"/>
+          <w:lang w:eastAsia="ru-RU"/>
         </w:rPr>
         <w:t>;</w:t>
       </w:r>
@@ -8837,7 +9128,17 @@
           <w:szCs w:val="20"/>
           <w:lang w:val="en-US" w:eastAsia="ru-RU"/>
         </w:rPr>
-        <w:t xml:space="preserve">  </w:t>
+        <w:t> </w:t>
+      </w:r>
+      <w:r>
+        <w:rPr>
+          <w:rFonts w:ascii="Courier New" w:hAnsi="Courier New" w:cs="Courier New"/>
+          <w:color w:val="000000"/>
+          <w:sz w:val="20"/>
+          <w:szCs w:val="20"/>
+          <w:lang w:eastAsia="ru-RU"/>
+        </w:rPr>
+        <w:t xml:space="preserve"> </w:t>
       </w:r>
       <w:proofErr w:type="spellStart"/>
       <w:proofErr w:type="gramStart"/>
@@ -9188,7 +9489,7 @@
           <w:color w:val="0433FF"/>
           <w:sz w:val="20"/>
           <w:szCs w:val="20"/>
-          <w:lang w:eastAsia="ru-RU"/>
+          <w:lang w:val="en-US" w:eastAsia="ru-RU"/>
         </w:rPr>
       </w:pPr>
       <w:r>
@@ -9243,7 +9544,37 @@
           <w:szCs w:val="20"/>
           <w:lang w:eastAsia="ru-RU"/>
         </w:rPr>
-        <w:t>Вывод массивов'</w:t>
+        <w:t>Вывод</w:t>
+      </w:r>
+      <w:r>
+        <w:rPr>
+          <w:rFonts w:ascii="Courier New" w:hAnsi="Courier New" w:cs="Courier New"/>
+          <w:color w:val="0433FF"/>
+          <w:sz w:val="20"/>
+          <w:szCs w:val="20"/>
+          <w:lang w:val="en-US" w:eastAsia="ru-RU"/>
+        </w:rPr>
+        <w:t xml:space="preserve"> </w:t>
+      </w:r>
+      <w:r>
+        <w:rPr>
+          <w:rFonts w:ascii="Courier New" w:hAnsi="Courier New" w:cs="Courier New"/>
+          <w:color w:val="0433FF"/>
+          <w:sz w:val="20"/>
+          <w:szCs w:val="20"/>
+          <w:lang w:eastAsia="ru-RU"/>
+        </w:rPr>
+        <w:t>массивов</w:t>
+      </w:r>
+      <w:r>
+        <w:rPr>
+          <w:rFonts w:ascii="Courier New" w:hAnsi="Courier New" w:cs="Courier New"/>
+          <w:color w:val="0433FF"/>
+          <w:sz w:val="20"/>
+          <w:szCs w:val="20"/>
+          <w:lang w:val="en-US" w:eastAsia="ru-RU"/>
+        </w:rPr>
+        <w:t>'</w:t>
       </w:r>
       <w:r>
         <w:rPr>
@@ -9251,21 +9582,21 @@
           <w:color w:val="000000"/>
           <w:sz w:val="20"/>
           <w:szCs w:val="20"/>
+          <w:lang w:val="en-US" w:eastAsia="ru-RU"/>
+        </w:rPr>
+        <w:t>);</w:t>
+      </w:r>
+    </w:p>
+    <w:p>
+      <w:pPr>
+        <w:spacing w:after="0" w:line="240" w:lineRule="auto"/>
+        <w:rPr>
+          <w:rFonts w:ascii="Courier New" w:hAnsi="Courier New" w:cs="Courier New"/>
+          <w:color w:val="0433FF"/>
+          <w:sz w:val="20"/>
+          <w:szCs w:val="20"/>
           <w:lang w:eastAsia="ru-RU"/>
         </w:rPr>
-        <w:t>);</w:t>
-      </w:r>
-    </w:p>
-    <w:p>
-      <w:pPr>
-        <w:spacing w:after="0" w:line="240" w:lineRule="auto"/>
-        <w:rPr>
-          <w:rFonts w:ascii="Courier New" w:hAnsi="Courier New" w:cs="Courier New"/>
-          <w:color w:val="0433FF"/>
-          <w:sz w:val="20"/>
-          <w:szCs w:val="20"/>
-          <w:lang w:eastAsia="ru-RU"/>
-        </w:rPr>
       </w:pPr>
       <w:r>
         <w:rPr>
@@ -9273,7 +9604,7 @@
           <w:color w:val="000000"/>
           <w:sz w:val="20"/>
           <w:szCs w:val="20"/>
-          <w:lang w:eastAsia="ru-RU"/>
+          <w:lang w:val="en-US" w:eastAsia="ru-RU"/>
         </w:rPr>
         <w:lastRenderedPageBreak/>
         <w:t xml:space="preserve">    </w:t>
@@ -9989,7 +10320,7 @@
           <w:rFonts w:ascii="Courier New" w:hAnsi="Courier New" w:cs="Courier New"/>
           <w:sz w:val="20"/>
           <w:szCs w:val="20"/>
-          <w:lang w:val="en-US" w:eastAsia="ru-RU"/>
+          <w:lang w:eastAsia="ru-RU"/>
         </w:rPr>
       </w:pPr>
       <w:r>
@@ -10010,16 +10341,45 @@
           <w:szCs w:val="20"/>
           <w:lang w:val="en-US" w:eastAsia="ru-RU"/>
         </w:rPr>
-        <w:t xml:space="preserve">until </w:t>
-      </w:r>
-      <w:r>
-        <w:rPr>
-          <w:rFonts w:ascii="Courier New" w:hAnsi="Courier New" w:cs="Courier New"/>
-          <w:sz w:val="20"/>
-          <w:szCs w:val="20"/>
-          <w:lang w:val="en-US" w:eastAsia="ru-RU"/>
-        </w:rPr>
-        <w:t>(k=</w:t>
+        <w:t>until</w:t>
+      </w:r>
+      <w:r>
+        <w:rPr>
+          <w:rFonts w:ascii="Courier New" w:hAnsi="Courier New" w:cs="Courier New"/>
+          <w:b/>
+          <w:bCs/>
+          <w:sz w:val="20"/>
+          <w:szCs w:val="20"/>
+          <w:lang w:eastAsia="ru-RU"/>
+        </w:rPr>
+        <w:t xml:space="preserve"> </w:t>
+      </w:r>
+      <w:r>
+        <w:rPr>
+          <w:rFonts w:ascii="Courier New" w:hAnsi="Courier New" w:cs="Courier New"/>
+          <w:sz w:val="20"/>
+          <w:szCs w:val="20"/>
+          <w:lang w:eastAsia="ru-RU"/>
+        </w:rPr>
+        <w:t>(</w:t>
+      </w:r>
+      <w:r>
+        <w:rPr>
+          <w:rFonts w:ascii="Courier New" w:hAnsi="Courier New" w:cs="Courier New"/>
+          <w:sz w:val="20"/>
+          <w:szCs w:val="20"/>
+          <w:lang w:val="en-US" w:eastAsia="ru-RU"/>
+        </w:rPr>
+        <w:t>k</w:t>
+      </w:r>
+      <w:r>
+        <w:rPr>
+          <w:rFonts w:ascii="Courier New" w:hAnsi="Courier New" w:cs="Courier New"/>
+          <w:sz w:val="20"/>
+          <w:szCs w:val="20"/>
+          <w:lang w:eastAsia="ru-RU"/>
+        </w:rPr>
+        <w:t>=</w:t>
       </w:r>
       <w:r>
         <w:rPr>
@@ -10027,7 +10387,7 @@
           <w:color w:val="007400"/>
           <w:sz w:val="20"/>
           <w:szCs w:val="20"/>
-          <w:lang w:val="en-US" w:eastAsia="ru-RU"/>
+          <w:lang w:eastAsia="ru-RU"/>
         </w:rPr>
         <w:t>0</w:t>
       </w:r>
@@ -10036,7 +10396,7 @@
           <w:rFonts w:ascii="Courier New" w:hAnsi="Courier New" w:cs="Courier New"/>
           <w:sz w:val="20"/>
           <w:szCs w:val="20"/>
-          <w:lang w:val="en-US" w:eastAsia="ru-RU"/>
+          <w:lang w:eastAsia="ru-RU"/>
         </w:rPr>
         <w:t>);</w:t>
       </w:r>
@@ -10152,7 +10512,7 @@
           <w:rFonts w:ascii="Times New Roman" w:hAnsi="Times New Roman" w:cs="Times New Roman"/>
           <w:noProof/>
           <w:sz w:val="32"/>
-          <w:lang w:val="en-GB" w:eastAsia="en-GB"/>
+          <w:lang w:eastAsia="ru-RU"/>
         </w:rPr>
         <w:drawing>
           <wp:inline distT="0" distB="0" distL="0" distR="0" wp14:anchorId="319AD140" wp14:editId="234CFAA9">
@@ -10242,7 +10602,7 @@
           <w:noProof/>
           <w:sz w:val="24"/>
           <w:szCs w:val="24"/>
-          <w:lang w:val="en-GB" w:eastAsia="en-GB"/>
+          <w:lang w:eastAsia="ru-RU"/>
         </w:rPr>
         <w:drawing>
           <wp:inline distT="0" distB="0" distL="0" distR="0" wp14:anchorId="42854829" wp14:editId="05CE7670">
@@ -10348,7 +10708,7 @@
           <w:noProof/>
           <w:sz w:val="24"/>
           <w:szCs w:val="24"/>
-          <w:lang w:val="en-GB" w:eastAsia="en-GB"/>
+          <w:lang w:eastAsia="ru-RU"/>
         </w:rPr>
         <w:drawing>
           <wp:inline distT="0" distB="0" distL="0" distR="0" wp14:anchorId="44ADCF21" wp14:editId="3051C72E">
@@ -10456,7 +10816,7 @@
           <w:noProof/>
           <w:sz w:val="24"/>
           <w:szCs w:val="24"/>
-          <w:lang w:val="en-GB" w:eastAsia="en-GB"/>
+          <w:lang w:eastAsia="ru-RU"/>
         </w:rPr>
         <w:drawing>
           <wp:inline distT="0" distB="0" distL="0" distR="0" wp14:anchorId="4DFEF1A7" wp14:editId="1F584101">
@@ -10554,7 +10914,7 @@
           <w:noProof/>
           <w:sz w:val="24"/>
           <w:szCs w:val="24"/>
-          <w:lang w:val="en-GB" w:eastAsia="en-GB"/>
+          <w:lang w:eastAsia="ru-RU"/>
         </w:rPr>
         <w:drawing>
           <wp:inline distT="0" distB="0" distL="0" distR="0" wp14:anchorId="75905983" wp14:editId="01E58D92">
@@ -10677,7 +11037,7 @@
           <w:noProof/>
           <w:sz w:val="24"/>
           <w:szCs w:val="24"/>
-          <w:lang w:val="en-GB" w:eastAsia="en-GB"/>
+          <w:lang w:eastAsia="ru-RU"/>
         </w:rPr>
         <w:drawing>
           <wp:inline distT="0" distB="0" distL="0" distR="0" wp14:anchorId="23011170" wp14:editId="1CA77401">
@@ -10809,7 +11169,7 @@
           <w:noProof/>
           <w:sz w:val="24"/>
           <w:szCs w:val="24"/>
-          <w:lang w:val="en-GB" w:eastAsia="en-GB"/>
+          <w:lang w:eastAsia="ru-RU"/>
         </w:rPr>
         <w:drawing>
           <wp:inline distT="0" distB="0" distL="0" distR="0" wp14:anchorId="17F4760D" wp14:editId="7BA13A83">
@@ -10915,7 +11275,7 @@
           <w:noProof/>
           <w:sz w:val="24"/>
           <w:szCs w:val="24"/>
-          <w:lang w:val="en-GB" w:eastAsia="en-GB"/>
+          <w:lang w:eastAsia="ru-RU"/>
         </w:rPr>
         <w:drawing>
           <wp:inline distT="0" distB="0" distL="0" distR="0" wp14:anchorId="54660494" wp14:editId="78E42F51">
@@ -11005,7 +11365,7 @@
           <w:noProof/>
           <w:sz w:val="24"/>
           <w:szCs w:val="24"/>
-          <w:lang w:val="en-GB" w:eastAsia="en-GB"/>
+          <w:lang w:eastAsia="ru-RU"/>
         </w:rPr>
         <w:drawing>
           <wp:inline distT="0" distB="0" distL="0" distR="0" wp14:anchorId="1F802A76" wp14:editId="762BDB93">
@@ -11112,7 +11472,7 @@
           <w:noProof/>
           <w:sz w:val="24"/>
           <w:szCs w:val="24"/>
-          <w:lang w:val="en-GB" w:eastAsia="en-GB"/>
+          <w:lang w:eastAsia="ru-RU"/>
         </w:rPr>
         <w:drawing>
           <wp:inline distT="0" distB="0" distL="0" distR="0" wp14:anchorId="6A806E2D" wp14:editId="1C4FCED1">
@@ -11641,7 +12001,7 @@
           <w:noProof/>
           <w:sz w:val="32"/>
           <w:szCs w:val="32"/>
-          <w:lang w:val="en-GB" w:eastAsia="en-GB"/>
+          <w:lang w:eastAsia="ru-RU"/>
         </w:rPr>
         <w:drawing>
           <wp:inline distT="0" distB="0" distL="0" distR="0" wp14:anchorId="71913F41" wp14:editId="4B78B048">
@@ -11742,7 +12102,7 @@
           <w:noProof/>
           <w:sz w:val="32"/>
           <w:szCs w:val="32"/>
-          <w:lang w:val="en-GB" w:eastAsia="en-GB"/>
+          <w:lang w:eastAsia="ru-RU"/>
         </w:rPr>
         <w:drawing>
           <wp:inline distT="0" distB="0" distL="0" distR="0" wp14:anchorId="33342F49" wp14:editId="68229786">
@@ -11841,7 +12201,7 @@
           <w:noProof/>
           <w:sz w:val="32"/>
           <w:szCs w:val="32"/>
-          <w:lang w:val="en-GB" w:eastAsia="en-GB"/>
+          <w:lang w:eastAsia="ru-RU"/>
         </w:rPr>
         <w:drawing>
           <wp:inline distT="0" distB="0" distL="0" distR="0" wp14:anchorId="78A4261B" wp14:editId="29CB6409">
@@ -11962,7 +12322,7 @@
           <w:noProof/>
           <w:sz w:val="32"/>
           <w:szCs w:val="32"/>
-          <w:lang w:val="en-GB" w:eastAsia="en-GB"/>
+          <w:lang w:eastAsia="ru-RU"/>
         </w:rPr>
         <w:drawing>
           <wp:inline distT="0" distB="0" distL="0" distR="0" wp14:anchorId="78FB006D" wp14:editId="088C7944">
@@ -12083,7 +12443,7 @@
           <w:noProof/>
           <w:sz w:val="32"/>
           <w:szCs w:val="32"/>
-          <w:lang w:val="en-GB" w:eastAsia="en-GB"/>
+          <w:lang w:eastAsia="ru-RU"/>
         </w:rPr>
         <w:drawing>
           <wp:inline distT="0" distB="0" distL="0" distR="0" wp14:anchorId="4363905B" wp14:editId="5DA5BB83">
@@ -12204,7 +12564,7 @@
           <w:noProof/>
           <w:sz w:val="32"/>
           <w:szCs w:val="32"/>
-          <w:lang w:val="en-GB" w:eastAsia="en-GB"/>
+          <w:lang w:eastAsia="ru-RU"/>
         </w:rPr>
         <w:drawing>
           <wp:inline distT="0" distB="0" distL="0" distR="0" wp14:anchorId="59FA759E" wp14:editId="32782C30">
@@ -12322,7 +12682,7 @@
           <w:noProof/>
           <w:sz w:val="32"/>
           <w:szCs w:val="32"/>
-          <w:lang w:val="en-GB" w:eastAsia="en-GB"/>
+          <w:lang w:eastAsia="ru-RU"/>
         </w:rPr>
         <w:drawing>
           <wp:inline distT="0" distB="0" distL="0" distR="0" wp14:anchorId="31466530" wp14:editId="01F57180">
@@ -12442,7 +12802,7 @@
           <w:noProof/>
           <w:sz w:val="32"/>
           <w:szCs w:val="32"/>
-          <w:lang w:val="en-GB" w:eastAsia="en-GB"/>
+          <w:lang w:eastAsia="ru-RU"/>
         </w:rPr>
         <w:drawing>
           <wp:inline distT="0" distB="0" distL="0" distR="0" wp14:anchorId="37BEFE2B" wp14:editId="74CAB093">
@@ -12534,7 +12894,7 @@
           <w:noProof/>
           <w:sz w:val="32"/>
           <w:szCs w:val="32"/>
-          <w:lang w:val="en-GB" w:eastAsia="en-GB"/>
+          <w:lang w:eastAsia="ru-RU"/>
         </w:rPr>
         <w:drawing>
           <wp:inline distT="0" distB="0" distL="0" distR="0" wp14:anchorId="15724C31" wp14:editId="2F29189D">
@@ -12603,7 +12963,7 @@
     </w:p>
     <w:p>
       <w:pPr>
-        <w:pStyle w:val="HTMLPreformatted"/>
+        <w:pStyle w:val="HTML"/>
         <w:shd w:val="clear" w:color="auto" w:fill="FFFFFF"/>
         <w:outlineLvl w:val="0"/>
         <w:rPr>
@@ -12664,39 +13024,59 @@
           <w:bCs/>
           <w:sz w:val="20"/>
           <w:szCs w:val="20"/>
-          <w:lang w:val="en-GB" w:eastAsia="en-GB"/>
-        </w:rPr>
-      </w:pPr>
-    </w:p>
-    <w:p>
-      <w:pPr>
-        <w:spacing w:after="0" w:line="240" w:lineRule="auto"/>
-        <w:rPr>
-          <w:rFonts w:ascii="Courier New" w:hAnsi="Courier New" w:cs="Courier New"/>
-          <w:sz w:val="20"/>
-          <w:szCs w:val="20"/>
-          <w:lang w:val="en-GB" w:eastAsia="en-GB"/>
-        </w:rPr>
-      </w:pPr>
-      <w:r>
-        <w:rPr>
-          <w:rFonts w:ascii="Courier New" w:hAnsi="Courier New" w:cs="Courier New"/>
-          <w:b/>
-          <w:bCs/>
-          <w:sz w:val="20"/>
-          <w:szCs w:val="20"/>
-          <w:lang w:val="en-GB" w:eastAsia="en-GB"/>
-        </w:rPr>
-        <w:t xml:space="preserve">program </w:t>
-      </w:r>
-      <w:r>
-        <w:rPr>
-          <w:rFonts w:ascii="Courier New" w:hAnsi="Courier New" w:cs="Courier New"/>
-          <w:sz w:val="20"/>
-          <w:szCs w:val="20"/>
-          <w:lang w:val="en-GB" w:eastAsia="en-GB"/>
-        </w:rPr>
-        <w:t>meow2;</w:t>
+          <w:lang w:eastAsia="en-GB"/>
+        </w:rPr>
+      </w:pPr>
+    </w:p>
+    <w:p>
+      <w:pPr>
+        <w:spacing w:after="0" w:line="240" w:lineRule="auto"/>
+        <w:rPr>
+          <w:rFonts w:ascii="Courier New" w:hAnsi="Courier New" w:cs="Courier New"/>
+          <w:sz w:val="20"/>
+          <w:szCs w:val="20"/>
+          <w:lang w:eastAsia="en-GB"/>
+        </w:rPr>
+      </w:pPr>
+      <w:r>
+        <w:rPr>
+          <w:rFonts w:ascii="Courier New" w:hAnsi="Courier New" w:cs="Courier New"/>
+          <w:b/>
+          <w:bCs/>
+          <w:sz w:val="20"/>
+          <w:szCs w:val="20"/>
+          <w:lang w:val="en-GB" w:eastAsia="en-GB"/>
+        </w:rPr>
+        <w:t>program</w:t>
+      </w:r>
+      <w:r>
+        <w:rPr>
+          <w:rFonts w:ascii="Courier New" w:hAnsi="Courier New" w:cs="Courier New"/>
+          <w:b/>
+          <w:bCs/>
+          <w:sz w:val="20"/>
+          <w:szCs w:val="20"/>
+          <w:lang w:eastAsia="en-GB"/>
+        </w:rPr>
+        <w:t xml:space="preserve"> </w:t>
+      </w:r>
+      <w:r>
+        <w:rPr>
+          <w:rFonts w:ascii="Courier New" w:hAnsi="Courier New" w:cs="Courier New"/>
+          <w:sz w:val="20"/>
+          <w:szCs w:val="20"/>
+          <w:lang w:val="en-GB" w:eastAsia="en-GB"/>
+        </w:rPr>
+        <w:t>meow</w:t>
+      </w:r>
+      <w:r>
+        <w:rPr>
+          <w:rFonts w:ascii="Courier New" w:hAnsi="Courier New" w:cs="Courier New"/>
+          <w:sz w:val="20"/>
+          <w:szCs w:val="20"/>
+          <w:lang w:eastAsia="en-GB"/>
+        </w:rPr>
+        <w:t>2;</w:t>
       </w:r>
     </w:p>
     <w:p>
@@ -15141,7 +15521,7 @@
           <w:color w:val="0433FF"/>
           <w:sz w:val="20"/>
           <w:szCs w:val="20"/>
-          <w:lang w:eastAsia="en-GB"/>
+          <w:lang w:val="en-GB" w:eastAsia="en-GB"/>
         </w:rPr>
       </w:pPr>
       <w:r>
@@ -15198,7 +15578,37 @@
           <w:szCs w:val="20"/>
           <w:lang w:eastAsia="en-GB"/>
         </w:rPr>
-        <w:t>Генерация матрицы'</w:t>
+        <w:t>Генерация</w:t>
+      </w:r>
+      <w:r>
+        <w:rPr>
+          <w:rFonts w:ascii="Courier New" w:hAnsi="Courier New" w:cs="Courier New"/>
+          <w:color w:val="0433FF"/>
+          <w:sz w:val="20"/>
+          <w:szCs w:val="20"/>
+          <w:lang w:val="en-GB" w:eastAsia="en-GB"/>
+        </w:rPr>
+        <w:t xml:space="preserve"> </w:t>
+      </w:r>
+      <w:r>
+        <w:rPr>
+          <w:rFonts w:ascii="Courier New" w:hAnsi="Courier New" w:cs="Courier New"/>
+          <w:color w:val="0433FF"/>
+          <w:sz w:val="20"/>
+          <w:szCs w:val="20"/>
+          <w:lang w:eastAsia="en-GB"/>
+        </w:rPr>
+        <w:t>матрицы</w:t>
+      </w:r>
+      <w:r>
+        <w:rPr>
+          <w:rFonts w:ascii="Courier New" w:hAnsi="Courier New" w:cs="Courier New"/>
+          <w:color w:val="0433FF"/>
+          <w:sz w:val="20"/>
+          <w:szCs w:val="20"/>
+          <w:lang w:val="en-GB" w:eastAsia="en-GB"/>
+        </w:rPr>
+        <w:t>'</w:t>
       </w:r>
       <w:r>
         <w:rPr>
@@ -15206,7 +15616,7 @@
           <w:color w:val="000000"/>
           <w:sz w:val="20"/>
           <w:szCs w:val="20"/>
-          <w:lang w:eastAsia="en-GB"/>
+          <w:lang w:val="en-GB" w:eastAsia="en-GB"/>
         </w:rPr>
         <w:t>);</w:t>
       </w:r>
@@ -15219,7 +15629,7 @@
           <w:color w:val="0433FF"/>
           <w:sz w:val="20"/>
           <w:szCs w:val="20"/>
-          <w:lang w:eastAsia="en-GB"/>
+          <w:lang w:val="en-GB" w:eastAsia="en-GB"/>
         </w:rPr>
       </w:pPr>
       <w:r>
@@ -15238,7 +15648,7 @@
           <w:color w:val="000000"/>
           <w:sz w:val="20"/>
           <w:szCs w:val="20"/>
-          <w:lang w:eastAsia="en-GB"/>
+          <w:lang w:val="en-GB" w:eastAsia="en-GB"/>
         </w:rPr>
         <w:t xml:space="preserve"> </w:t>
       </w:r>
@@ -15261,20 +15671,80 @@
           <w:color w:val="000000"/>
           <w:sz w:val="20"/>
           <w:szCs w:val="20"/>
+          <w:lang w:val="en-GB" w:eastAsia="en-GB"/>
+        </w:rPr>
+        <w:t>(</w:t>
+      </w:r>
+      <w:proofErr w:type="gramEnd"/>
+      <w:r>
+        <w:rPr>
+          <w:rFonts w:ascii="Courier New" w:hAnsi="Courier New" w:cs="Courier New"/>
+          <w:color w:val="0433FF"/>
+          <w:sz w:val="20"/>
+          <w:szCs w:val="20"/>
+          <w:lang w:val="en-GB" w:eastAsia="en-GB"/>
+        </w:rPr>
+        <w:t xml:space="preserve">'2. </w:t>
+      </w:r>
+      <w:r>
+        <w:rPr>
+          <w:rFonts w:ascii="Courier New" w:hAnsi="Courier New" w:cs="Courier New"/>
+          <w:color w:val="0433FF"/>
+          <w:sz w:val="20"/>
+          <w:szCs w:val="20"/>
           <w:lang w:eastAsia="en-GB"/>
         </w:rPr>
-        <w:t>(</w:t>
-      </w:r>
-      <w:proofErr w:type="gramEnd"/>
+        <w:t>Ручной</w:t>
+      </w:r>
       <w:r>
         <w:rPr>
           <w:rFonts w:ascii="Courier New" w:hAnsi="Courier New" w:cs="Courier New"/>
           <w:color w:val="0433FF"/>
           <w:sz w:val="20"/>
           <w:szCs w:val="20"/>
+          <w:lang w:val="en-GB" w:eastAsia="en-GB"/>
+        </w:rPr>
+        <w:t xml:space="preserve"> </w:t>
+      </w:r>
+      <w:r>
+        <w:rPr>
+          <w:rFonts w:ascii="Courier New" w:hAnsi="Courier New" w:cs="Courier New"/>
+          <w:color w:val="0433FF"/>
+          <w:sz w:val="20"/>
+          <w:szCs w:val="20"/>
           <w:lang w:eastAsia="en-GB"/>
         </w:rPr>
-        <w:t>'2. Ручной ввод матрицы'</w:t>
+        <w:t>ввод</w:t>
+      </w:r>
+      <w:r>
+        <w:rPr>
+          <w:rFonts w:ascii="Courier New" w:hAnsi="Courier New" w:cs="Courier New"/>
+          <w:color w:val="0433FF"/>
+          <w:sz w:val="20"/>
+          <w:szCs w:val="20"/>
+          <w:lang w:val="en-GB" w:eastAsia="en-GB"/>
+        </w:rPr>
+        <w:t xml:space="preserve"> </w:t>
+      </w:r>
+      <w:r>
+        <w:rPr>
+          <w:rFonts w:ascii="Courier New" w:hAnsi="Courier New" w:cs="Courier New"/>
+          <w:color w:val="0433FF"/>
+          <w:sz w:val="20"/>
+          <w:szCs w:val="20"/>
+          <w:lang w:eastAsia="en-GB"/>
+        </w:rPr>
+        <w:t>матрицы</w:t>
+      </w:r>
+      <w:r>
+        <w:rPr>
+          <w:rFonts w:ascii="Courier New" w:hAnsi="Courier New" w:cs="Courier New"/>
+          <w:color w:val="0433FF"/>
+          <w:sz w:val="20"/>
+          <w:szCs w:val="20"/>
+          <w:lang w:val="en-GB" w:eastAsia="en-GB"/>
+        </w:rPr>
+        <w:t>'</w:t>
       </w:r>
       <w:r>
         <w:rPr>
@@ -15282,21 +15752,21 @@
           <w:color w:val="000000"/>
           <w:sz w:val="20"/>
           <w:szCs w:val="20"/>
+          <w:lang w:val="en-GB" w:eastAsia="en-GB"/>
+        </w:rPr>
+        <w:t>);</w:t>
+      </w:r>
+    </w:p>
+    <w:p>
+      <w:pPr>
+        <w:spacing w:after="0" w:line="240" w:lineRule="auto"/>
+        <w:rPr>
+          <w:rFonts w:ascii="Courier New" w:hAnsi="Courier New" w:cs="Courier New"/>
+          <w:color w:val="0433FF"/>
+          <w:sz w:val="20"/>
+          <w:szCs w:val="20"/>
           <w:lang w:eastAsia="en-GB"/>
         </w:rPr>
-        <w:t>);</w:t>
-      </w:r>
-    </w:p>
-    <w:p>
-      <w:pPr>
-        <w:spacing w:after="0" w:line="240" w:lineRule="auto"/>
-        <w:rPr>
-          <w:rFonts w:ascii="Courier New" w:hAnsi="Courier New" w:cs="Courier New"/>
-          <w:color w:val="0433FF"/>
-          <w:sz w:val="20"/>
-          <w:szCs w:val="20"/>
-          <w:lang w:eastAsia="en-GB"/>
-        </w:rPr>
       </w:pPr>
       <w:r>
         <w:rPr>
@@ -15314,7 +15784,7 @@
           <w:color w:val="000000"/>
           <w:sz w:val="20"/>
           <w:szCs w:val="20"/>
-          <w:lang w:eastAsia="en-GB"/>
+          <w:lang w:val="en-GB" w:eastAsia="en-GB"/>
         </w:rPr>
         <w:t xml:space="preserve"> </w:t>
       </w:r>
@@ -15712,7 +16182,7 @@
           <w:rFonts w:ascii="Courier New" w:hAnsi="Courier New" w:cs="Courier New"/>
           <w:sz w:val="20"/>
           <w:szCs w:val="20"/>
-          <w:lang w:eastAsia="en-GB"/>
+          <w:lang w:val="en-US" w:eastAsia="en-GB"/>
         </w:rPr>
       </w:pPr>
       <w:r>
@@ -16046,7 +16516,7 @@
           <w:color w:val="0433FF"/>
           <w:sz w:val="20"/>
           <w:szCs w:val="20"/>
-          <w:lang w:eastAsia="en-GB"/>
+          <w:lang w:val="en-US" w:eastAsia="en-GB"/>
         </w:rPr>
       </w:pPr>
       <w:r>
@@ -16116,20 +16586,60 @@
           <w:color w:val="000000"/>
           <w:sz w:val="20"/>
           <w:szCs w:val="20"/>
+          <w:lang w:val="en-US" w:eastAsia="en-GB"/>
+        </w:rPr>
+        <w:t>(</w:t>
+      </w:r>
+      <w:proofErr w:type="gramEnd"/>
+      <w:r>
+        <w:rPr>
+          <w:rFonts w:ascii="Courier New" w:hAnsi="Courier New" w:cs="Courier New"/>
+          <w:color w:val="0433FF"/>
+          <w:sz w:val="20"/>
+          <w:szCs w:val="20"/>
+          <w:lang w:val="en-US" w:eastAsia="en-GB"/>
+        </w:rPr>
+        <w:t>'</w:t>
+      </w:r>
+      <w:r>
+        <w:rPr>
+          <w:rFonts w:ascii="Courier New" w:hAnsi="Courier New" w:cs="Courier New"/>
+          <w:color w:val="0433FF"/>
+          <w:sz w:val="20"/>
+          <w:szCs w:val="20"/>
           <w:lang w:eastAsia="en-GB"/>
         </w:rPr>
-        <w:t>(</w:t>
-      </w:r>
-      <w:proofErr w:type="gramEnd"/>
+        <w:t>Исходная</w:t>
+      </w:r>
       <w:r>
         <w:rPr>
           <w:rFonts w:ascii="Courier New" w:hAnsi="Courier New" w:cs="Courier New"/>
           <w:color w:val="0433FF"/>
           <w:sz w:val="20"/>
           <w:szCs w:val="20"/>
+          <w:lang w:val="en-US" w:eastAsia="en-GB"/>
+        </w:rPr>
+        <w:t xml:space="preserve"> </w:t>
+      </w:r>
+      <w:r>
+        <w:rPr>
+          <w:rFonts w:ascii="Courier New" w:hAnsi="Courier New" w:cs="Courier New"/>
+          <w:color w:val="0433FF"/>
+          <w:sz w:val="20"/>
+          <w:szCs w:val="20"/>
           <w:lang w:eastAsia="en-GB"/>
         </w:rPr>
-        <w:t>'Исходная матрица:'</w:t>
+        <w:t>матрица</w:t>
+      </w:r>
+      <w:r>
+        <w:rPr>
+          <w:rFonts w:ascii="Courier New" w:hAnsi="Courier New" w:cs="Courier New"/>
+          <w:color w:val="0433FF"/>
+          <w:sz w:val="20"/>
+          <w:szCs w:val="20"/>
+          <w:lang w:val="en-US" w:eastAsia="en-GB"/>
+        </w:rPr>
+        <w:t>:'</w:t>
       </w:r>
       <w:r>
         <w:rPr>
@@ -16137,7 +16647,7 @@
           <w:color w:val="000000"/>
           <w:sz w:val="20"/>
           <w:szCs w:val="20"/>
-          <w:lang w:eastAsia="en-GB"/>
+          <w:lang w:val="en-US" w:eastAsia="en-GB"/>
         </w:rPr>
         <w:t>);</w:t>
       </w:r>
@@ -16167,7 +16677,7 @@
           <w:rFonts w:ascii="Courier New" w:hAnsi="Courier New" w:cs="Courier New"/>
           <w:sz w:val="20"/>
           <w:szCs w:val="20"/>
-          <w:lang w:eastAsia="en-GB"/>
+          <w:lang w:val="en-US" w:eastAsia="en-GB"/>
         </w:rPr>
         <w:t xml:space="preserve"> </w:t>
       </w:r>
@@ -16185,7 +16695,7 @@
           <w:rFonts w:ascii="Courier New" w:hAnsi="Courier New" w:cs="Courier New"/>
           <w:sz w:val="20"/>
           <w:szCs w:val="20"/>
-          <w:lang w:eastAsia="en-GB"/>
+          <w:lang w:val="en-US" w:eastAsia="en-GB"/>
         </w:rPr>
         <w:t xml:space="preserve"> </w:t>
       </w:r>
@@ -17186,7 +17696,7 @@
           <w:rFonts w:ascii="Courier New" w:hAnsi="Courier New" w:cs="Courier New"/>
           <w:sz w:val="20"/>
           <w:szCs w:val="20"/>
-          <w:lang w:val="en-GB" w:eastAsia="en-GB"/>
+          <w:lang w:eastAsia="en-GB"/>
         </w:rPr>
       </w:pPr>
       <w:r>
@@ -17214,7 +17724,7 @@
           <w:rFonts w:ascii="Courier New" w:hAnsi="Courier New" w:cs="Courier New"/>
           <w:sz w:val="20"/>
           <w:szCs w:val="20"/>
-          <w:lang w:val="en-GB" w:eastAsia="en-GB"/>
+          <w:lang w:eastAsia="en-GB"/>
         </w:rPr>
         <w:t>;</w:t>
       </w:r>
@@ -17226,7 +17736,7 @@
           <w:rFonts w:ascii="Courier New" w:hAnsi="Courier New" w:cs="Courier New"/>
           <w:sz w:val="20"/>
           <w:szCs w:val="20"/>
-          <w:lang w:val="en-GB" w:eastAsia="en-GB"/>
+          <w:lang w:eastAsia="en-GB"/>
         </w:rPr>
       </w:pPr>
       <w:r>
@@ -17246,7 +17756,7 @@
           <w:rFonts w:ascii="Courier New" w:hAnsi="Courier New" w:cs="Courier New"/>
           <w:sz w:val="20"/>
           <w:szCs w:val="20"/>
-          <w:lang w:val="en-GB" w:eastAsia="en-GB"/>
+          <w:lang w:eastAsia="en-GB"/>
         </w:rPr>
       </w:pPr>
       <w:r>
@@ -17282,7 +17792,43 @@
           <w:szCs w:val="20"/>
           <w:lang w:val="en-GB" w:eastAsia="en-GB"/>
         </w:rPr>
-        <w:t xml:space="preserve">    </w:t>
+        <w:t> </w:t>
+      </w:r>
+      <w:r>
+        <w:rPr>
+          <w:rFonts w:ascii="Courier New" w:hAnsi="Courier New" w:cs="Courier New"/>
+          <w:b/>
+          <w:bCs/>
+          <w:color w:val="000000"/>
+          <w:sz w:val="20"/>
+          <w:szCs w:val="20"/>
+          <w:lang w:eastAsia="en-GB"/>
+        </w:rPr>
+        <w:t xml:space="preserve"> </w:t>
+      </w:r>
+      <w:r>
+        <w:rPr>
+          <w:rFonts w:ascii="Courier New" w:hAnsi="Courier New" w:cs="Courier New"/>
+          <w:b/>
+          <w:bCs/>
+          <w:color w:val="000000"/>
+          <w:sz w:val="20"/>
+          <w:szCs w:val="20"/>
+          <w:lang w:val="en-GB" w:eastAsia="en-GB"/>
+        </w:rPr>
+        <w:t> </w:t>
+      </w:r>
+      <w:r>
+        <w:rPr>
+          <w:rFonts w:ascii="Courier New" w:hAnsi="Courier New" w:cs="Courier New"/>
+          <w:b/>
+          <w:bCs/>
+          <w:color w:val="000000"/>
+          <w:sz w:val="20"/>
+          <w:szCs w:val="20"/>
+          <w:lang w:eastAsia="en-GB"/>
+        </w:rPr>
+        <w:t xml:space="preserve"> </w:t>
       </w:r>
       <w:proofErr w:type="spellStart"/>
       <w:proofErr w:type="gramStart"/>
@@ -17303,7 +17849,7 @@
           <w:color w:val="000000"/>
           <w:sz w:val="20"/>
           <w:szCs w:val="20"/>
-          <w:lang w:val="en-GB" w:eastAsia="en-GB"/>
+          <w:lang w:eastAsia="en-GB"/>
         </w:rPr>
         <w:t>(</w:t>
       </w:r>
@@ -17314,7 +17860,7 @@
           <w:color w:val="0433FF"/>
           <w:sz w:val="20"/>
           <w:szCs w:val="20"/>
-          <w:lang w:val="en-GB" w:eastAsia="en-GB"/>
+          <w:lang w:eastAsia="en-GB"/>
         </w:rPr>
         <w:t xml:space="preserve">'1. </w:t>
       </w:r>
@@ -17442,9 +17988,27 @@
           <w:rFonts w:ascii="Courier New" w:hAnsi="Courier New" w:cs="Courier New"/>
           <w:sz w:val="20"/>
           <w:szCs w:val="20"/>
+          <w:lang w:val="en-US" w:eastAsia="en-GB"/>
+        </w:rPr>
+      </w:pPr>
+      <w:r>
+        <w:rPr>
+          <w:rFonts w:ascii="Courier New" w:hAnsi="Courier New" w:cs="Courier New"/>
+          <w:sz w:val="20"/>
+          <w:szCs w:val="20"/>
+          <w:lang w:val="en-GB" w:eastAsia="en-GB"/>
+        </w:rPr>
+        <w:t> </w:t>
+      </w:r>
+      <w:r>
+        <w:rPr>
+          <w:rFonts w:ascii="Courier New" w:hAnsi="Courier New" w:cs="Courier New"/>
+          <w:sz w:val="20"/>
+          <w:szCs w:val="20"/>
           <w:lang w:eastAsia="en-GB"/>
         </w:rPr>
-      </w:pPr>
+        <w:t xml:space="preserve"> </w:t>
+      </w:r>
       <w:r>
         <w:rPr>
           <w:rFonts w:ascii="Courier New" w:hAnsi="Courier New" w:cs="Courier New"/>
@@ -17463,6 +18027,132 @@
         </w:rPr>
         <w:t xml:space="preserve"> </w:t>
       </w:r>
+      <w:proofErr w:type="gramStart"/>
+      <w:r>
+        <w:rPr>
+          <w:rFonts w:ascii="Courier New" w:hAnsi="Courier New" w:cs="Courier New"/>
+          <w:sz w:val="20"/>
+          <w:szCs w:val="20"/>
+          <w:lang w:val="en-GB" w:eastAsia="en-GB"/>
+        </w:rPr>
+        <w:t>write</w:t>
+      </w:r>
+      <w:r>
+        <w:rPr>
+          <w:rFonts w:ascii="Courier New" w:hAnsi="Courier New" w:cs="Courier New"/>
+          <w:sz w:val="20"/>
+          <w:szCs w:val="20"/>
+          <w:lang w:val="en-US" w:eastAsia="en-GB"/>
+        </w:rPr>
+        <w:t>(</w:t>
+      </w:r>
+      <w:proofErr w:type="gramEnd"/>
+      <w:r>
+        <w:rPr>
+          <w:rFonts w:ascii="Courier New" w:hAnsi="Courier New" w:cs="Courier New"/>
+          <w:color w:val="0433FF"/>
+          <w:sz w:val="20"/>
+          <w:szCs w:val="20"/>
+          <w:lang w:val="en-US" w:eastAsia="en-GB"/>
+        </w:rPr>
+        <w:t>'=&gt; '</w:t>
+      </w:r>
+      <w:r>
+        <w:rPr>
+          <w:rFonts w:ascii="Courier New" w:hAnsi="Courier New" w:cs="Courier New"/>
+          <w:sz w:val="20"/>
+          <w:szCs w:val="20"/>
+          <w:lang w:val="en-US" w:eastAsia="en-GB"/>
+        </w:rPr>
+        <w:t xml:space="preserve">); </w:t>
+      </w:r>
+      <w:proofErr w:type="spellStart"/>
+      <w:r>
+        <w:rPr>
+          <w:rFonts w:ascii="Courier New" w:hAnsi="Courier New" w:cs="Courier New"/>
+          <w:sz w:val="20"/>
+          <w:szCs w:val="20"/>
+          <w:lang w:val="en-GB" w:eastAsia="en-GB"/>
+        </w:rPr>
+        <w:t>readln</w:t>
+      </w:r>
+      <w:proofErr w:type="spellEnd"/>
+      <w:r>
+        <w:rPr>
+          <w:rFonts w:ascii="Courier New" w:hAnsi="Courier New" w:cs="Courier New"/>
+          <w:sz w:val="20"/>
+          <w:szCs w:val="20"/>
+          <w:lang w:val="en-US" w:eastAsia="en-GB"/>
+        </w:rPr>
+        <w:t>(</w:t>
+      </w:r>
+      <w:r>
+        <w:rPr>
+          <w:rFonts w:ascii="Courier New" w:hAnsi="Courier New" w:cs="Courier New"/>
+          <w:sz w:val="20"/>
+          <w:szCs w:val="20"/>
+          <w:lang w:val="en-GB" w:eastAsia="en-GB"/>
+        </w:rPr>
+        <w:t>k</w:t>
+      </w:r>
+      <w:r>
+        <w:rPr>
+          <w:rFonts w:ascii="Courier New" w:hAnsi="Courier New" w:cs="Courier New"/>
+          <w:sz w:val="20"/>
+          <w:szCs w:val="20"/>
+          <w:lang w:val="en-US" w:eastAsia="en-GB"/>
+        </w:rPr>
+        <w:t>);</w:t>
+      </w:r>
+    </w:p>
+    <w:p>
+      <w:pPr>
+        <w:spacing w:after="0" w:line="240" w:lineRule="auto"/>
+        <w:rPr>
+          <w:rFonts w:ascii="Courier New" w:hAnsi="Courier New" w:cs="Courier New"/>
+          <w:sz w:val="20"/>
+          <w:szCs w:val="20"/>
+          <w:lang w:val="en-US" w:eastAsia="en-GB"/>
+        </w:rPr>
+      </w:pPr>
+      <w:r>
+        <w:rPr>
+          <w:rFonts w:ascii="Courier New" w:hAnsi="Courier New" w:cs="Courier New"/>
+          <w:sz w:val="20"/>
+          <w:szCs w:val="20"/>
+          <w:lang w:val="en-GB" w:eastAsia="en-GB"/>
+        </w:rPr>
+        <w:t>  </w:t>
+      </w:r>
+    </w:p>
+    <w:p>
+      <w:pPr>
+        <w:spacing w:after="0" w:line="240" w:lineRule="auto"/>
+        <w:rPr>
+          <w:rFonts w:ascii="Courier New" w:hAnsi="Courier New" w:cs="Courier New"/>
+          <w:sz w:val="20"/>
+          <w:szCs w:val="20"/>
+          <w:lang w:val="en-GB" w:eastAsia="en-GB"/>
+        </w:rPr>
+      </w:pPr>
+      <w:r>
+        <w:rPr>
+          <w:rFonts w:ascii="Courier New" w:hAnsi="Courier New" w:cs="Courier New"/>
+          <w:sz w:val="20"/>
+          <w:szCs w:val="20"/>
+          <w:lang w:val="en-GB" w:eastAsia="en-GB"/>
+        </w:rPr>
+        <w:t>  </w:t>
+      </w:r>
+      <w:r>
+        <w:rPr>
+          <w:rFonts w:ascii="Courier New" w:hAnsi="Courier New" w:cs="Courier New"/>
+          <w:sz w:val="20"/>
+          <w:szCs w:val="20"/>
+          <w:lang w:val="en-US" w:eastAsia="en-GB"/>
+        </w:rPr>
+        <w:t xml:space="preserve"> </w:t>
+      </w:r>
       <w:r>
         <w:rPr>
           <w:rFonts w:ascii="Courier New" w:hAnsi="Courier New" w:cs="Courier New"/>
@@ -17477,84 +18167,464 @@
           <w:rFonts w:ascii="Courier New" w:hAnsi="Courier New" w:cs="Courier New"/>
           <w:sz w:val="20"/>
           <w:szCs w:val="20"/>
+          <w:lang w:val="en-US" w:eastAsia="en-GB"/>
+        </w:rPr>
+        <w:t xml:space="preserve"> </w:t>
+      </w:r>
+      <w:r>
+        <w:rPr>
+          <w:rFonts w:ascii="Courier New" w:hAnsi="Courier New" w:cs="Courier New"/>
+          <w:b/>
+          <w:bCs/>
+          <w:sz w:val="20"/>
+          <w:szCs w:val="20"/>
+          <w:lang w:val="en-GB" w:eastAsia="en-GB"/>
+        </w:rPr>
+        <w:t xml:space="preserve">case </w:t>
+      </w:r>
+      <w:r>
+        <w:rPr>
+          <w:rFonts w:ascii="Courier New" w:hAnsi="Courier New" w:cs="Courier New"/>
+          <w:sz w:val="20"/>
+          <w:szCs w:val="20"/>
+          <w:lang w:val="en-GB" w:eastAsia="en-GB"/>
+        </w:rPr>
+        <w:t xml:space="preserve">k </w:t>
+      </w:r>
+      <w:r>
+        <w:rPr>
+          <w:rFonts w:ascii="Courier New" w:hAnsi="Courier New" w:cs="Courier New"/>
+          <w:b/>
+          <w:bCs/>
+          <w:sz w:val="20"/>
+          <w:szCs w:val="20"/>
+          <w:lang w:val="en-GB" w:eastAsia="en-GB"/>
+        </w:rPr>
+        <w:t>of</w:t>
+      </w:r>
+    </w:p>
+    <w:p>
+      <w:pPr>
+        <w:spacing w:after="0" w:line="240" w:lineRule="auto"/>
+        <w:rPr>
+          <w:rFonts w:ascii="Courier New" w:hAnsi="Courier New" w:cs="Courier New"/>
+          <w:sz w:val="20"/>
+          <w:szCs w:val="20"/>
+          <w:lang w:val="en-GB" w:eastAsia="en-GB"/>
+        </w:rPr>
+      </w:pPr>
+      <w:r>
+        <w:rPr>
+          <w:rFonts w:ascii="Courier New" w:hAnsi="Courier New" w:cs="Courier New"/>
+          <w:b/>
+          <w:bCs/>
+          <w:sz w:val="20"/>
+          <w:szCs w:val="20"/>
+          <w:lang w:val="en-GB" w:eastAsia="en-GB"/>
+        </w:rPr>
+        <w:t xml:space="preserve">       </w:t>
+      </w:r>
+      <w:proofErr w:type="gramStart"/>
+      <w:r>
+        <w:rPr>
+          <w:rFonts w:ascii="Courier New" w:hAnsi="Courier New" w:cs="Courier New"/>
+          <w:color w:val="007400"/>
+          <w:sz w:val="20"/>
+          <w:szCs w:val="20"/>
+          <w:lang w:val="en-GB" w:eastAsia="en-GB"/>
+        </w:rPr>
+        <w:t xml:space="preserve">1 </w:t>
+      </w:r>
+      <w:r>
+        <w:rPr>
+          <w:rFonts w:ascii="Courier New" w:hAnsi="Courier New" w:cs="Courier New"/>
+          <w:sz w:val="20"/>
+          <w:szCs w:val="20"/>
+          <w:lang w:val="en-GB" w:eastAsia="en-GB"/>
+        </w:rPr>
+        <w:t>:</w:t>
+      </w:r>
+      <w:proofErr w:type="gramEnd"/>
+      <w:r>
+        <w:rPr>
+          <w:rFonts w:ascii="Courier New" w:hAnsi="Courier New" w:cs="Courier New"/>
+          <w:sz w:val="20"/>
+          <w:szCs w:val="20"/>
+          <w:lang w:val="en-GB" w:eastAsia="en-GB"/>
+        </w:rPr>
+        <w:t xml:space="preserve"> </w:t>
+      </w:r>
+      <w:proofErr w:type="spellStart"/>
+      <w:r>
+        <w:rPr>
+          <w:rFonts w:ascii="Courier New" w:hAnsi="Courier New" w:cs="Courier New"/>
+          <w:sz w:val="20"/>
+          <w:szCs w:val="20"/>
+          <w:lang w:val="en-GB" w:eastAsia="en-GB"/>
+        </w:rPr>
+        <w:t>monitor_out</w:t>
+      </w:r>
+      <w:proofErr w:type="spellEnd"/>
+      <w:r>
+        <w:rPr>
+          <w:rFonts w:ascii="Courier New" w:hAnsi="Courier New" w:cs="Courier New"/>
+          <w:sz w:val="20"/>
+          <w:szCs w:val="20"/>
+          <w:lang w:val="en-GB" w:eastAsia="en-GB"/>
+        </w:rPr>
+        <w:t>();</w:t>
+      </w:r>
+    </w:p>
+    <w:p>
+      <w:pPr>
+        <w:spacing w:after="0" w:line="240" w:lineRule="auto"/>
+        <w:rPr>
+          <w:rFonts w:ascii="Courier New" w:hAnsi="Courier New" w:cs="Courier New"/>
+          <w:sz w:val="20"/>
+          <w:szCs w:val="20"/>
+          <w:lang w:val="en-GB" w:eastAsia="en-GB"/>
+        </w:rPr>
+      </w:pPr>
+      <w:r>
+        <w:rPr>
+          <w:rFonts w:ascii="Courier New" w:hAnsi="Courier New" w:cs="Courier New"/>
+          <w:sz w:val="20"/>
+          <w:szCs w:val="20"/>
+          <w:lang w:val="en-GB" w:eastAsia="en-GB"/>
+        </w:rPr>
+        <w:t xml:space="preserve">       </w:t>
+      </w:r>
+      <w:proofErr w:type="gramStart"/>
+      <w:r>
+        <w:rPr>
+          <w:rFonts w:ascii="Courier New" w:hAnsi="Courier New" w:cs="Courier New"/>
+          <w:color w:val="007400"/>
+          <w:sz w:val="20"/>
+          <w:szCs w:val="20"/>
+          <w:lang w:val="en-GB" w:eastAsia="en-GB"/>
+        </w:rPr>
+        <w:t xml:space="preserve">2 </w:t>
+      </w:r>
+      <w:r>
+        <w:rPr>
+          <w:rFonts w:ascii="Courier New" w:hAnsi="Courier New" w:cs="Courier New"/>
+          <w:sz w:val="20"/>
+          <w:szCs w:val="20"/>
+          <w:lang w:val="en-GB" w:eastAsia="en-GB"/>
+        </w:rPr>
+        <w:t>:</w:t>
+      </w:r>
+      <w:proofErr w:type="gramEnd"/>
+      <w:r>
+        <w:rPr>
+          <w:rFonts w:ascii="Courier New" w:hAnsi="Courier New" w:cs="Courier New"/>
+          <w:sz w:val="20"/>
+          <w:szCs w:val="20"/>
+          <w:lang w:val="en-GB" w:eastAsia="en-GB"/>
+        </w:rPr>
+        <w:t xml:space="preserve"> </w:t>
+      </w:r>
+      <w:proofErr w:type="spellStart"/>
+      <w:r>
+        <w:rPr>
+          <w:rFonts w:ascii="Courier New" w:hAnsi="Courier New" w:cs="Courier New"/>
+          <w:sz w:val="20"/>
+          <w:szCs w:val="20"/>
+          <w:lang w:val="en-GB" w:eastAsia="en-GB"/>
+        </w:rPr>
+        <w:t>file_out</w:t>
+      </w:r>
+      <w:proofErr w:type="spellEnd"/>
+      <w:r>
+        <w:rPr>
+          <w:rFonts w:ascii="Courier New" w:hAnsi="Courier New" w:cs="Courier New"/>
+          <w:sz w:val="20"/>
+          <w:szCs w:val="20"/>
+          <w:lang w:val="en-GB" w:eastAsia="en-GB"/>
+        </w:rPr>
+        <w:t>();</w:t>
+      </w:r>
+    </w:p>
+    <w:p>
+      <w:pPr>
+        <w:spacing w:after="0" w:line="240" w:lineRule="auto"/>
+        <w:rPr>
+          <w:rFonts w:ascii="Courier New" w:hAnsi="Courier New" w:cs="Courier New"/>
+          <w:sz w:val="20"/>
+          <w:szCs w:val="20"/>
+          <w:lang w:val="en-GB" w:eastAsia="en-GB"/>
+        </w:rPr>
+      </w:pPr>
+      <w:r>
+        <w:rPr>
+          <w:rFonts w:ascii="Courier New" w:hAnsi="Courier New" w:cs="Courier New"/>
+          <w:sz w:val="20"/>
+          <w:szCs w:val="20"/>
+          <w:lang w:val="en-GB" w:eastAsia="en-GB"/>
+        </w:rPr>
+        <w:t xml:space="preserve">     </w:t>
+      </w:r>
+      <w:r>
+        <w:rPr>
+          <w:rFonts w:ascii="Courier New" w:hAnsi="Courier New" w:cs="Courier New"/>
+          <w:b/>
+          <w:bCs/>
+          <w:sz w:val="20"/>
+          <w:szCs w:val="20"/>
+          <w:lang w:val="en-GB" w:eastAsia="en-GB"/>
+        </w:rPr>
+        <w:t>end</w:t>
+      </w:r>
+      <w:r>
+        <w:rPr>
+          <w:rFonts w:ascii="Courier New" w:hAnsi="Courier New" w:cs="Courier New"/>
+          <w:sz w:val="20"/>
+          <w:szCs w:val="20"/>
+          <w:lang w:val="en-GB" w:eastAsia="en-GB"/>
+        </w:rPr>
+        <w:t>; </w:t>
+      </w:r>
+    </w:p>
+    <w:p>
+      <w:pPr>
+        <w:spacing w:after="0" w:line="240" w:lineRule="auto"/>
+        <w:rPr>
+          <w:rFonts w:ascii="Courier New" w:hAnsi="Courier New" w:cs="Courier New"/>
+          <w:sz w:val="20"/>
+          <w:szCs w:val="20"/>
+          <w:lang w:val="en-GB" w:eastAsia="en-GB"/>
+        </w:rPr>
+      </w:pPr>
+      <w:r>
+        <w:rPr>
+          <w:rFonts w:ascii="Courier New" w:hAnsi="Courier New" w:cs="Courier New"/>
+          <w:b/>
+          <w:bCs/>
+          <w:sz w:val="20"/>
+          <w:szCs w:val="20"/>
+          <w:lang w:val="en-GB" w:eastAsia="en-GB"/>
+        </w:rPr>
+        <w:t>end</w:t>
+      </w:r>
+      <w:r>
+        <w:rPr>
+          <w:rFonts w:ascii="Courier New" w:hAnsi="Courier New" w:cs="Courier New"/>
+          <w:sz w:val="20"/>
+          <w:szCs w:val="20"/>
+          <w:lang w:val="en-GB" w:eastAsia="en-GB"/>
+        </w:rPr>
+        <w:t>;</w:t>
+      </w:r>
+    </w:p>
+    <w:p>
+      <w:pPr>
+        <w:spacing w:after="0" w:line="240" w:lineRule="auto"/>
+        <w:rPr>
+          <w:rFonts w:ascii="Courier New" w:hAnsi="Courier New" w:cs="Courier New"/>
+          <w:sz w:val="20"/>
+          <w:szCs w:val="20"/>
+          <w:lang w:val="en-GB" w:eastAsia="en-GB"/>
+        </w:rPr>
+      </w:pPr>
+    </w:p>
+    <w:p>
+      <w:pPr>
+        <w:spacing w:after="0" w:line="240" w:lineRule="auto"/>
+        <w:rPr>
+          <w:rFonts w:ascii="Courier New" w:hAnsi="Courier New" w:cs="Courier New"/>
+          <w:sz w:val="20"/>
+          <w:szCs w:val="20"/>
+          <w:lang w:val="en-GB" w:eastAsia="en-GB"/>
+        </w:rPr>
+      </w:pPr>
+      <w:r>
+        <w:rPr>
+          <w:rFonts w:ascii="Courier New" w:hAnsi="Courier New" w:cs="Courier New"/>
+          <w:b/>
+          <w:bCs/>
+          <w:sz w:val="20"/>
+          <w:szCs w:val="20"/>
+          <w:lang w:val="en-GB" w:eastAsia="en-GB"/>
+        </w:rPr>
+        <w:t xml:space="preserve">procedure </w:t>
+      </w:r>
+      <w:proofErr w:type="spellStart"/>
+      <w:r>
+        <w:rPr>
+          <w:rFonts w:ascii="Courier New" w:hAnsi="Courier New" w:cs="Courier New"/>
+          <w:sz w:val="20"/>
+          <w:szCs w:val="20"/>
+          <w:lang w:val="en-GB" w:eastAsia="en-GB"/>
+        </w:rPr>
+        <w:t>v_</w:t>
+      </w:r>
+      <w:proofErr w:type="gramStart"/>
+      <w:r>
+        <w:rPr>
+          <w:rFonts w:ascii="Courier New" w:hAnsi="Courier New" w:cs="Courier New"/>
+          <w:sz w:val="20"/>
+          <w:szCs w:val="20"/>
+          <w:lang w:val="en-GB" w:eastAsia="en-GB"/>
+        </w:rPr>
+        <w:t>input</w:t>
+      </w:r>
+      <w:proofErr w:type="spellEnd"/>
+      <w:r>
+        <w:rPr>
+          <w:rFonts w:ascii="Courier New" w:hAnsi="Courier New" w:cs="Courier New"/>
+          <w:sz w:val="20"/>
+          <w:szCs w:val="20"/>
+          <w:lang w:val="en-GB" w:eastAsia="en-GB"/>
+        </w:rPr>
+        <w:t>(</w:t>
+      </w:r>
+      <w:proofErr w:type="gramEnd"/>
+      <w:r>
+        <w:rPr>
+          <w:rFonts w:ascii="Courier New" w:hAnsi="Courier New" w:cs="Courier New"/>
+          <w:sz w:val="20"/>
+          <w:szCs w:val="20"/>
+          <w:lang w:val="en-GB" w:eastAsia="en-GB"/>
+        </w:rPr>
+        <w:t>);</w:t>
+      </w:r>
+    </w:p>
+    <w:p>
+      <w:pPr>
+        <w:spacing w:after="0" w:line="240" w:lineRule="auto"/>
+        <w:rPr>
+          <w:rFonts w:ascii="Courier New" w:hAnsi="Courier New" w:cs="Courier New"/>
+          <w:sz w:val="20"/>
+          <w:szCs w:val="20"/>
+          <w:lang w:val="en-US" w:eastAsia="en-GB"/>
+        </w:rPr>
+      </w:pPr>
+      <w:r>
+        <w:rPr>
+          <w:rFonts w:ascii="Courier New" w:hAnsi="Courier New" w:cs="Courier New"/>
+          <w:b/>
+          <w:bCs/>
+          <w:sz w:val="20"/>
+          <w:szCs w:val="20"/>
+          <w:lang w:val="en-GB" w:eastAsia="en-GB"/>
+        </w:rPr>
+        <w:t>begin</w:t>
+      </w:r>
+    </w:p>
+    <w:p>
+      <w:pPr>
+        <w:spacing w:after="0" w:line="240" w:lineRule="auto"/>
+        <w:rPr>
+          <w:rFonts w:ascii="Courier New" w:hAnsi="Courier New" w:cs="Courier New"/>
+          <w:color w:val="0433FF"/>
+          <w:sz w:val="20"/>
+          <w:szCs w:val="20"/>
+          <w:lang w:val="en-US" w:eastAsia="en-GB"/>
+        </w:rPr>
+      </w:pPr>
+      <w:r>
+        <w:rPr>
+          <w:rFonts w:ascii="Courier New" w:hAnsi="Courier New" w:cs="Courier New"/>
+          <w:b/>
+          <w:bCs/>
+          <w:color w:val="000000"/>
+          <w:sz w:val="20"/>
+          <w:szCs w:val="20"/>
+          <w:lang w:val="en-GB" w:eastAsia="en-GB"/>
+        </w:rPr>
+        <w:t> </w:t>
+      </w:r>
+      <w:r>
+        <w:rPr>
+          <w:rFonts w:ascii="Courier New" w:hAnsi="Courier New" w:cs="Courier New"/>
+          <w:b/>
+          <w:bCs/>
+          <w:color w:val="000000"/>
+          <w:sz w:val="20"/>
+          <w:szCs w:val="20"/>
+          <w:lang w:val="en-US" w:eastAsia="en-GB"/>
+        </w:rPr>
+        <w:t xml:space="preserve"> </w:t>
+      </w:r>
+      <w:proofErr w:type="gramStart"/>
+      <w:r>
+        <w:rPr>
+          <w:rFonts w:ascii="Courier New" w:hAnsi="Courier New" w:cs="Courier New"/>
+          <w:color w:val="000000"/>
+          <w:sz w:val="20"/>
+          <w:szCs w:val="20"/>
+          <w:lang w:val="en-GB" w:eastAsia="en-GB"/>
+        </w:rPr>
+        <w:t>write</w:t>
+      </w:r>
+      <w:r>
+        <w:rPr>
+          <w:rFonts w:ascii="Courier New" w:hAnsi="Courier New" w:cs="Courier New"/>
+          <w:color w:val="000000"/>
+          <w:sz w:val="20"/>
+          <w:szCs w:val="20"/>
+          <w:lang w:val="en-US" w:eastAsia="en-GB"/>
+        </w:rPr>
+        <w:t>(</w:t>
+      </w:r>
+      <w:proofErr w:type="gramEnd"/>
+      <w:r>
+        <w:rPr>
+          <w:rFonts w:ascii="Courier New" w:hAnsi="Courier New" w:cs="Courier New"/>
+          <w:color w:val="0433FF"/>
+          <w:sz w:val="20"/>
+          <w:szCs w:val="20"/>
+          <w:lang w:val="en-US" w:eastAsia="en-GB"/>
+        </w:rPr>
+        <w:t>'</w:t>
+      </w:r>
+      <w:r>
+        <w:rPr>
+          <w:rFonts w:ascii="Courier New" w:hAnsi="Courier New" w:cs="Courier New"/>
+          <w:color w:val="0433FF"/>
+          <w:sz w:val="20"/>
+          <w:szCs w:val="20"/>
           <w:lang w:eastAsia="en-GB"/>
         </w:rPr>
+        <w:t>Введите</w:t>
+      </w:r>
+      <w:r>
+        <w:rPr>
+          <w:rFonts w:ascii="Courier New" w:hAnsi="Courier New" w:cs="Courier New"/>
+          <w:color w:val="0433FF"/>
+          <w:sz w:val="20"/>
+          <w:szCs w:val="20"/>
+          <w:lang w:val="en-US" w:eastAsia="en-GB"/>
+        </w:rPr>
         <w:t xml:space="preserve"> </w:t>
       </w:r>
-      <w:proofErr w:type="gramStart"/>
-      <w:r>
-        <w:rPr>
-          <w:rFonts w:ascii="Courier New" w:hAnsi="Courier New" w:cs="Courier New"/>
-          <w:sz w:val="20"/>
-          <w:szCs w:val="20"/>
-          <w:lang w:val="en-GB" w:eastAsia="en-GB"/>
-        </w:rPr>
-        <w:t>write</w:t>
-      </w:r>
-      <w:r>
-        <w:rPr>
-          <w:rFonts w:ascii="Courier New" w:hAnsi="Courier New" w:cs="Courier New"/>
+      <w:r>
+        <w:rPr>
+          <w:rFonts w:ascii="Courier New" w:hAnsi="Courier New" w:cs="Courier New"/>
+          <w:color w:val="0433FF"/>
           <w:sz w:val="20"/>
           <w:szCs w:val="20"/>
           <w:lang w:eastAsia="en-GB"/>
         </w:rPr>
-        <w:t>(</w:t>
-      </w:r>
-      <w:proofErr w:type="gramEnd"/>
+        <w:t>величину</w:t>
+      </w:r>
       <w:r>
         <w:rPr>
           <w:rFonts w:ascii="Courier New" w:hAnsi="Courier New" w:cs="Courier New"/>
           <w:color w:val="0433FF"/>
           <w:sz w:val="20"/>
           <w:szCs w:val="20"/>
-          <w:lang w:eastAsia="en-GB"/>
-        </w:rPr>
-        <w:t>'=&gt; '</w:t>
-      </w:r>
-      <w:r>
-        <w:rPr>
-          <w:rFonts w:ascii="Courier New" w:hAnsi="Courier New" w:cs="Courier New"/>
-          <w:sz w:val="20"/>
-          <w:szCs w:val="20"/>
-          <w:lang w:eastAsia="en-GB"/>
-        </w:rPr>
-        <w:t xml:space="preserve">); </w:t>
-      </w:r>
-      <w:proofErr w:type="spellStart"/>
-      <w:r>
-        <w:rPr>
-          <w:rFonts w:ascii="Courier New" w:hAnsi="Courier New" w:cs="Courier New"/>
-          <w:sz w:val="20"/>
-          <w:szCs w:val="20"/>
-          <w:lang w:val="en-GB" w:eastAsia="en-GB"/>
-        </w:rPr>
-        <w:t>readln</w:t>
-      </w:r>
-      <w:proofErr w:type="spellEnd"/>
-      <w:r>
-        <w:rPr>
-          <w:rFonts w:ascii="Courier New" w:hAnsi="Courier New" w:cs="Courier New"/>
-          <w:sz w:val="20"/>
-          <w:szCs w:val="20"/>
-          <w:lang w:eastAsia="en-GB"/>
-        </w:rPr>
-        <w:t>(</w:t>
-      </w:r>
-      <w:r>
-        <w:rPr>
-          <w:rFonts w:ascii="Courier New" w:hAnsi="Courier New" w:cs="Courier New"/>
-          <w:sz w:val="20"/>
-          <w:szCs w:val="20"/>
-          <w:lang w:val="en-GB" w:eastAsia="en-GB"/>
-        </w:rPr>
-        <w:t>k</w:t>
-      </w:r>
-      <w:r>
-        <w:rPr>
-          <w:rFonts w:ascii="Courier New" w:hAnsi="Courier New" w:cs="Courier New"/>
-          <w:sz w:val="20"/>
-          <w:szCs w:val="20"/>
-          <w:lang w:eastAsia="en-GB"/>
+          <w:lang w:val="en-US" w:eastAsia="en-GB"/>
+        </w:rPr>
+        <w:t xml:space="preserve"> =&gt; '</w:t>
+      </w:r>
+      <w:r>
+        <w:rPr>
+          <w:rFonts w:ascii="Courier New" w:hAnsi="Courier New" w:cs="Courier New"/>
+          <w:color w:val="000000"/>
+          <w:sz w:val="20"/>
+          <w:szCs w:val="20"/>
+          <w:lang w:val="en-US" w:eastAsia="en-GB"/>
         </w:rPr>
         <w:t>);</w:t>
       </w:r>
@@ -17566,47 +18636,9 @@
           <w:rFonts w:ascii="Courier New" w:hAnsi="Courier New" w:cs="Courier New"/>
           <w:sz w:val="20"/>
           <w:szCs w:val="20"/>
-          <w:lang w:eastAsia="en-GB"/>
-        </w:rPr>
-      </w:pPr>
-      <w:r>
-        <w:rPr>
-          <w:rFonts w:ascii="Courier New" w:hAnsi="Courier New" w:cs="Courier New"/>
-          <w:sz w:val="20"/>
-          <w:szCs w:val="20"/>
-          <w:lang w:val="en-GB" w:eastAsia="en-GB"/>
-        </w:rPr>
-        <w:t>  </w:t>
-      </w:r>
-    </w:p>
-    <w:p>
-      <w:pPr>
-        <w:spacing w:after="0" w:line="240" w:lineRule="auto"/>
-        <w:rPr>
-          <w:rFonts w:ascii="Courier New" w:hAnsi="Courier New" w:cs="Courier New"/>
-          <w:sz w:val="20"/>
-          <w:szCs w:val="20"/>
-          <w:lang w:val="en-GB" w:eastAsia="en-GB"/>
-        </w:rPr>
-      </w:pPr>
-      <w:r>
-        <w:rPr>
-          <w:rFonts w:ascii="Courier New" w:hAnsi="Courier New" w:cs="Courier New"/>
-          <w:sz w:val="20"/>
-          <w:szCs w:val="20"/>
-          <w:lang w:val="en-GB" w:eastAsia="en-GB"/>
-        </w:rPr>
-        <w:t>  </w:t>
-      </w:r>
-      <w:r>
-        <w:rPr>
-          <w:rFonts w:ascii="Courier New" w:hAnsi="Courier New" w:cs="Courier New"/>
-          <w:sz w:val="20"/>
-          <w:szCs w:val="20"/>
-          <w:lang w:eastAsia="en-GB"/>
-        </w:rPr>
-        <w:t xml:space="preserve"> </w:t>
-      </w:r>
+          <w:lang w:val="en-GB" w:eastAsia="en-GB"/>
+        </w:rPr>
+      </w:pPr>
       <w:r>
         <w:rPr>
           <w:rFonts w:ascii="Courier New" w:hAnsi="Courier New" w:cs="Courier New"/>
@@ -17621,453 +18653,7 @@
           <w:rFonts w:ascii="Courier New" w:hAnsi="Courier New" w:cs="Courier New"/>
           <w:sz w:val="20"/>
           <w:szCs w:val="20"/>
-          <w:lang w:eastAsia="en-GB"/>
-        </w:rPr>
-        <w:t xml:space="preserve"> </w:t>
-      </w:r>
-      <w:r>
-        <w:rPr>
-          <w:rFonts w:ascii="Courier New" w:hAnsi="Courier New" w:cs="Courier New"/>
-          <w:b/>
-          <w:bCs/>
-          <w:sz w:val="20"/>
-          <w:szCs w:val="20"/>
-          <w:lang w:val="en-GB" w:eastAsia="en-GB"/>
-        </w:rPr>
-        <w:t xml:space="preserve">case </w:t>
-      </w:r>
-      <w:r>
-        <w:rPr>
-          <w:rFonts w:ascii="Courier New" w:hAnsi="Courier New" w:cs="Courier New"/>
-          <w:sz w:val="20"/>
-          <w:szCs w:val="20"/>
-          <w:lang w:val="en-GB" w:eastAsia="en-GB"/>
-        </w:rPr>
-        <w:t xml:space="preserve">k </w:t>
-      </w:r>
-      <w:r>
-        <w:rPr>
-          <w:rFonts w:ascii="Courier New" w:hAnsi="Courier New" w:cs="Courier New"/>
-          <w:b/>
-          <w:bCs/>
-          <w:sz w:val="20"/>
-          <w:szCs w:val="20"/>
-          <w:lang w:val="en-GB" w:eastAsia="en-GB"/>
-        </w:rPr>
-        <w:t>of</w:t>
-      </w:r>
-    </w:p>
-    <w:p>
-      <w:pPr>
-        <w:spacing w:after="0" w:line="240" w:lineRule="auto"/>
-        <w:rPr>
-          <w:rFonts w:ascii="Courier New" w:hAnsi="Courier New" w:cs="Courier New"/>
-          <w:sz w:val="20"/>
-          <w:szCs w:val="20"/>
-          <w:lang w:val="en-GB" w:eastAsia="en-GB"/>
-        </w:rPr>
-      </w:pPr>
-      <w:r>
-        <w:rPr>
-          <w:rFonts w:ascii="Courier New" w:hAnsi="Courier New" w:cs="Courier New"/>
-          <w:b/>
-          <w:bCs/>
-          <w:sz w:val="20"/>
-          <w:szCs w:val="20"/>
-          <w:lang w:val="en-GB" w:eastAsia="en-GB"/>
-        </w:rPr>
-        <w:t xml:space="preserve">       </w:t>
-      </w:r>
-      <w:proofErr w:type="gramStart"/>
-      <w:r>
-        <w:rPr>
-          <w:rFonts w:ascii="Courier New" w:hAnsi="Courier New" w:cs="Courier New"/>
-          <w:color w:val="007400"/>
-          <w:sz w:val="20"/>
-          <w:szCs w:val="20"/>
-          <w:lang w:val="en-GB" w:eastAsia="en-GB"/>
-        </w:rPr>
-        <w:t xml:space="preserve">1 </w:t>
-      </w:r>
-      <w:r>
-        <w:rPr>
-          <w:rFonts w:ascii="Courier New" w:hAnsi="Courier New" w:cs="Courier New"/>
-          <w:sz w:val="20"/>
-          <w:szCs w:val="20"/>
-          <w:lang w:val="en-GB" w:eastAsia="en-GB"/>
-        </w:rPr>
-        <w:t>:</w:t>
-      </w:r>
-      <w:proofErr w:type="gramEnd"/>
-      <w:r>
-        <w:rPr>
-          <w:rFonts w:ascii="Courier New" w:hAnsi="Courier New" w:cs="Courier New"/>
-          <w:sz w:val="20"/>
-          <w:szCs w:val="20"/>
-          <w:lang w:val="en-GB" w:eastAsia="en-GB"/>
-        </w:rPr>
-        <w:t xml:space="preserve"> </w:t>
-      </w:r>
-      <w:proofErr w:type="spellStart"/>
-      <w:r>
-        <w:rPr>
-          <w:rFonts w:ascii="Courier New" w:hAnsi="Courier New" w:cs="Courier New"/>
-          <w:sz w:val="20"/>
-          <w:szCs w:val="20"/>
-          <w:lang w:val="en-GB" w:eastAsia="en-GB"/>
-        </w:rPr>
-        <w:t>monitor_out</w:t>
-      </w:r>
-      <w:proofErr w:type="spellEnd"/>
-      <w:r>
-        <w:rPr>
-          <w:rFonts w:ascii="Courier New" w:hAnsi="Courier New" w:cs="Courier New"/>
-          <w:sz w:val="20"/>
-          <w:szCs w:val="20"/>
-          <w:lang w:val="en-GB" w:eastAsia="en-GB"/>
-        </w:rPr>
-        <w:t>();</w:t>
-      </w:r>
-    </w:p>
-    <w:p>
-      <w:pPr>
-        <w:spacing w:after="0" w:line="240" w:lineRule="auto"/>
-        <w:rPr>
-          <w:rFonts w:ascii="Courier New" w:hAnsi="Courier New" w:cs="Courier New"/>
-          <w:sz w:val="20"/>
-          <w:szCs w:val="20"/>
-          <w:lang w:val="en-GB" w:eastAsia="en-GB"/>
-        </w:rPr>
-      </w:pPr>
-      <w:r>
-        <w:rPr>
-          <w:rFonts w:ascii="Courier New" w:hAnsi="Courier New" w:cs="Courier New"/>
-          <w:sz w:val="20"/>
-          <w:szCs w:val="20"/>
-          <w:lang w:val="en-GB" w:eastAsia="en-GB"/>
-        </w:rPr>
-        <w:t xml:space="preserve">       </w:t>
-      </w:r>
-      <w:proofErr w:type="gramStart"/>
-      <w:r>
-        <w:rPr>
-          <w:rFonts w:ascii="Courier New" w:hAnsi="Courier New" w:cs="Courier New"/>
-          <w:color w:val="007400"/>
-          <w:sz w:val="20"/>
-          <w:szCs w:val="20"/>
-          <w:lang w:val="en-GB" w:eastAsia="en-GB"/>
-        </w:rPr>
-        <w:t xml:space="preserve">2 </w:t>
-      </w:r>
-      <w:r>
-        <w:rPr>
-          <w:rFonts w:ascii="Courier New" w:hAnsi="Courier New" w:cs="Courier New"/>
-          <w:sz w:val="20"/>
-          <w:szCs w:val="20"/>
-          <w:lang w:val="en-GB" w:eastAsia="en-GB"/>
-        </w:rPr>
-        <w:t>:</w:t>
-      </w:r>
-      <w:proofErr w:type="gramEnd"/>
-      <w:r>
-        <w:rPr>
-          <w:rFonts w:ascii="Courier New" w:hAnsi="Courier New" w:cs="Courier New"/>
-          <w:sz w:val="20"/>
-          <w:szCs w:val="20"/>
-          <w:lang w:val="en-GB" w:eastAsia="en-GB"/>
-        </w:rPr>
-        <w:t xml:space="preserve"> </w:t>
-      </w:r>
-      <w:proofErr w:type="spellStart"/>
-      <w:r>
-        <w:rPr>
-          <w:rFonts w:ascii="Courier New" w:hAnsi="Courier New" w:cs="Courier New"/>
-          <w:sz w:val="20"/>
-          <w:szCs w:val="20"/>
-          <w:lang w:val="en-GB" w:eastAsia="en-GB"/>
-        </w:rPr>
-        <w:t>file_out</w:t>
-      </w:r>
-      <w:proofErr w:type="spellEnd"/>
-      <w:r>
-        <w:rPr>
-          <w:rFonts w:ascii="Courier New" w:hAnsi="Courier New" w:cs="Courier New"/>
-          <w:sz w:val="20"/>
-          <w:szCs w:val="20"/>
-          <w:lang w:val="en-GB" w:eastAsia="en-GB"/>
-        </w:rPr>
-        <w:t>();</w:t>
-      </w:r>
-    </w:p>
-    <w:p>
-      <w:pPr>
-        <w:spacing w:after="0" w:line="240" w:lineRule="auto"/>
-        <w:rPr>
-          <w:rFonts w:ascii="Courier New" w:hAnsi="Courier New" w:cs="Courier New"/>
-          <w:sz w:val="20"/>
-          <w:szCs w:val="20"/>
-          <w:lang w:val="en-GB" w:eastAsia="en-GB"/>
-        </w:rPr>
-      </w:pPr>
-      <w:r>
-        <w:rPr>
-          <w:rFonts w:ascii="Courier New" w:hAnsi="Courier New" w:cs="Courier New"/>
-          <w:sz w:val="20"/>
-          <w:szCs w:val="20"/>
-          <w:lang w:val="en-GB" w:eastAsia="en-GB"/>
-        </w:rPr>
-        <w:t xml:space="preserve">     </w:t>
-      </w:r>
-      <w:r>
-        <w:rPr>
-          <w:rFonts w:ascii="Courier New" w:hAnsi="Courier New" w:cs="Courier New"/>
-          <w:b/>
-          <w:bCs/>
-          <w:sz w:val="20"/>
-          <w:szCs w:val="20"/>
-          <w:lang w:val="en-GB" w:eastAsia="en-GB"/>
-        </w:rPr>
-        <w:t>end</w:t>
-      </w:r>
-      <w:r>
-        <w:rPr>
-          <w:rFonts w:ascii="Courier New" w:hAnsi="Courier New" w:cs="Courier New"/>
-          <w:sz w:val="20"/>
-          <w:szCs w:val="20"/>
-          <w:lang w:val="en-GB" w:eastAsia="en-GB"/>
-        </w:rPr>
-        <w:t>; </w:t>
-      </w:r>
-    </w:p>
-    <w:p>
-      <w:pPr>
-        <w:spacing w:after="0" w:line="240" w:lineRule="auto"/>
-        <w:rPr>
-          <w:rFonts w:ascii="Courier New" w:hAnsi="Courier New" w:cs="Courier New"/>
-          <w:sz w:val="20"/>
-          <w:szCs w:val="20"/>
-          <w:lang w:val="en-GB" w:eastAsia="en-GB"/>
-        </w:rPr>
-      </w:pPr>
-      <w:r>
-        <w:rPr>
-          <w:rFonts w:ascii="Courier New" w:hAnsi="Courier New" w:cs="Courier New"/>
-          <w:b/>
-          <w:bCs/>
-          <w:sz w:val="20"/>
-          <w:szCs w:val="20"/>
-          <w:lang w:val="en-GB" w:eastAsia="en-GB"/>
-        </w:rPr>
-        <w:t>end</w:t>
-      </w:r>
-      <w:r>
-        <w:rPr>
-          <w:rFonts w:ascii="Courier New" w:hAnsi="Courier New" w:cs="Courier New"/>
-          <w:sz w:val="20"/>
-          <w:szCs w:val="20"/>
-          <w:lang w:val="en-GB" w:eastAsia="en-GB"/>
-        </w:rPr>
-        <w:t>;</w:t>
-      </w:r>
-    </w:p>
-    <w:p>
-      <w:pPr>
-        <w:spacing w:after="0" w:line="240" w:lineRule="auto"/>
-        <w:rPr>
-          <w:rFonts w:ascii="Courier New" w:hAnsi="Courier New" w:cs="Courier New"/>
-          <w:sz w:val="20"/>
-          <w:szCs w:val="20"/>
-          <w:lang w:val="en-GB" w:eastAsia="en-GB"/>
-        </w:rPr>
-      </w:pPr>
-    </w:p>
-    <w:p>
-      <w:pPr>
-        <w:spacing w:after="0" w:line="240" w:lineRule="auto"/>
-        <w:rPr>
-          <w:rFonts w:ascii="Courier New" w:hAnsi="Courier New" w:cs="Courier New"/>
-          <w:sz w:val="20"/>
-          <w:szCs w:val="20"/>
-          <w:lang w:val="en-GB" w:eastAsia="en-GB"/>
-        </w:rPr>
-      </w:pPr>
-      <w:r>
-        <w:rPr>
-          <w:rFonts w:ascii="Courier New" w:hAnsi="Courier New" w:cs="Courier New"/>
-          <w:b/>
-          <w:bCs/>
-          <w:sz w:val="20"/>
-          <w:szCs w:val="20"/>
-          <w:lang w:val="en-GB" w:eastAsia="en-GB"/>
-        </w:rPr>
-        <w:t xml:space="preserve">procedure </w:t>
-      </w:r>
-      <w:proofErr w:type="spellStart"/>
-      <w:r>
-        <w:rPr>
-          <w:rFonts w:ascii="Courier New" w:hAnsi="Courier New" w:cs="Courier New"/>
-          <w:sz w:val="20"/>
-          <w:szCs w:val="20"/>
-          <w:lang w:val="en-GB" w:eastAsia="en-GB"/>
-        </w:rPr>
-        <w:t>v_</w:t>
-      </w:r>
-      <w:proofErr w:type="gramStart"/>
-      <w:r>
-        <w:rPr>
-          <w:rFonts w:ascii="Courier New" w:hAnsi="Courier New" w:cs="Courier New"/>
-          <w:sz w:val="20"/>
-          <w:szCs w:val="20"/>
-          <w:lang w:val="en-GB" w:eastAsia="en-GB"/>
-        </w:rPr>
-        <w:t>input</w:t>
-      </w:r>
-      <w:proofErr w:type="spellEnd"/>
-      <w:r>
-        <w:rPr>
-          <w:rFonts w:ascii="Courier New" w:hAnsi="Courier New" w:cs="Courier New"/>
-          <w:sz w:val="20"/>
-          <w:szCs w:val="20"/>
-          <w:lang w:val="en-GB" w:eastAsia="en-GB"/>
-        </w:rPr>
-        <w:t>(</w:t>
-      </w:r>
-      <w:proofErr w:type="gramEnd"/>
-      <w:r>
-        <w:rPr>
-          <w:rFonts w:ascii="Courier New" w:hAnsi="Courier New" w:cs="Courier New"/>
-          <w:sz w:val="20"/>
-          <w:szCs w:val="20"/>
-          <w:lang w:val="en-GB" w:eastAsia="en-GB"/>
-        </w:rPr>
-        <w:t>);</w:t>
-      </w:r>
-    </w:p>
-    <w:p>
-      <w:pPr>
-        <w:spacing w:after="0" w:line="240" w:lineRule="auto"/>
-        <w:rPr>
-          <w:rFonts w:ascii="Courier New" w:hAnsi="Courier New" w:cs="Courier New"/>
-          <w:sz w:val="20"/>
-          <w:szCs w:val="20"/>
-          <w:lang w:eastAsia="en-GB"/>
-        </w:rPr>
-      </w:pPr>
-      <w:r>
-        <w:rPr>
-          <w:rFonts w:ascii="Courier New" w:hAnsi="Courier New" w:cs="Courier New"/>
-          <w:b/>
-          <w:bCs/>
-          <w:sz w:val="20"/>
-          <w:szCs w:val="20"/>
-          <w:lang w:val="en-GB" w:eastAsia="en-GB"/>
-        </w:rPr>
-        <w:t>begin</w:t>
-      </w:r>
-    </w:p>
-    <w:p>
-      <w:pPr>
-        <w:spacing w:after="0" w:line="240" w:lineRule="auto"/>
-        <w:rPr>
-          <w:rFonts w:ascii="Courier New" w:hAnsi="Courier New" w:cs="Courier New"/>
-          <w:color w:val="0433FF"/>
-          <w:sz w:val="20"/>
-          <w:szCs w:val="20"/>
-          <w:lang w:eastAsia="en-GB"/>
-        </w:rPr>
-      </w:pPr>
-      <w:r>
-        <w:rPr>
-          <w:rFonts w:ascii="Courier New" w:hAnsi="Courier New" w:cs="Courier New"/>
-          <w:b/>
-          <w:bCs/>
-          <w:color w:val="000000"/>
-          <w:sz w:val="20"/>
-          <w:szCs w:val="20"/>
-          <w:lang w:val="en-GB" w:eastAsia="en-GB"/>
-        </w:rPr>
-        <w:t> </w:t>
-      </w:r>
-      <w:r>
-        <w:rPr>
-          <w:rFonts w:ascii="Courier New" w:hAnsi="Courier New" w:cs="Courier New"/>
-          <w:b/>
-          <w:bCs/>
-          <w:color w:val="000000"/>
-          <w:sz w:val="20"/>
-          <w:szCs w:val="20"/>
-          <w:lang w:eastAsia="en-GB"/>
-        </w:rPr>
-        <w:t xml:space="preserve"> </w:t>
-      </w:r>
-      <w:proofErr w:type="gramStart"/>
-      <w:r>
-        <w:rPr>
-          <w:rFonts w:ascii="Courier New" w:hAnsi="Courier New" w:cs="Courier New"/>
-          <w:color w:val="000000"/>
-          <w:sz w:val="20"/>
-          <w:szCs w:val="20"/>
-          <w:lang w:val="en-GB" w:eastAsia="en-GB"/>
-        </w:rPr>
-        <w:t>write</w:t>
-      </w:r>
-      <w:r>
-        <w:rPr>
-          <w:rFonts w:ascii="Courier New" w:hAnsi="Courier New" w:cs="Courier New"/>
-          <w:color w:val="000000"/>
-          <w:sz w:val="20"/>
-          <w:szCs w:val="20"/>
-          <w:lang w:eastAsia="en-GB"/>
-        </w:rPr>
-        <w:t>(</w:t>
-      </w:r>
-      <w:proofErr w:type="gramEnd"/>
-      <w:r>
-        <w:rPr>
-          <w:rFonts w:ascii="Courier New" w:hAnsi="Courier New" w:cs="Courier New"/>
-          <w:color w:val="0433FF"/>
-          <w:sz w:val="20"/>
-          <w:szCs w:val="20"/>
-          <w:lang w:eastAsia="en-GB"/>
-        </w:rPr>
-        <w:t>'Введите величину =&gt; '</w:t>
-      </w:r>
-      <w:r>
-        <w:rPr>
-          <w:rFonts w:ascii="Courier New" w:hAnsi="Courier New" w:cs="Courier New"/>
-          <w:color w:val="000000"/>
-          <w:sz w:val="20"/>
-          <w:szCs w:val="20"/>
-          <w:lang w:eastAsia="en-GB"/>
-        </w:rPr>
-        <w:t>);</w:t>
-      </w:r>
-    </w:p>
-    <w:p>
-      <w:pPr>
-        <w:spacing w:after="0" w:line="240" w:lineRule="auto"/>
-        <w:rPr>
-          <w:rFonts w:ascii="Courier New" w:hAnsi="Courier New" w:cs="Courier New"/>
-          <w:sz w:val="20"/>
-          <w:szCs w:val="20"/>
-          <w:lang w:val="en-GB" w:eastAsia="en-GB"/>
-        </w:rPr>
-      </w:pPr>
-      <w:r>
-        <w:rPr>
-          <w:rFonts w:ascii="Courier New" w:hAnsi="Courier New" w:cs="Courier New"/>
-          <w:sz w:val="20"/>
-          <w:szCs w:val="20"/>
-          <w:lang w:val="en-GB" w:eastAsia="en-GB"/>
-        </w:rPr>
-        <w:t> </w:t>
-      </w:r>
-      <w:r>
-        <w:rPr>
-          <w:rFonts w:ascii="Courier New" w:hAnsi="Courier New" w:cs="Courier New"/>
-          <w:sz w:val="20"/>
-          <w:szCs w:val="20"/>
-          <w:lang w:eastAsia="en-GB"/>
+          <w:lang w:val="en-US" w:eastAsia="en-GB"/>
         </w:rPr>
         <w:t xml:space="preserve"> </w:t>
       </w:r>
@@ -19705,7 +20291,7 @@
           <w:color w:val="0433FF"/>
           <w:sz w:val="20"/>
           <w:szCs w:val="20"/>
-          <w:lang w:eastAsia="en-GB"/>
+          <w:lang w:val="en-GB" w:eastAsia="en-GB"/>
         </w:rPr>
       </w:pPr>
       <w:r>
@@ -19760,7 +20346,37 @@
           <w:szCs w:val="20"/>
           <w:lang w:eastAsia="en-GB"/>
         </w:rPr>
-        <w:t>Вывод матрицы'</w:t>
+        <w:t>Вывод</w:t>
+      </w:r>
+      <w:r>
+        <w:rPr>
+          <w:rFonts w:ascii="Courier New" w:hAnsi="Courier New" w:cs="Courier New"/>
+          <w:color w:val="0433FF"/>
+          <w:sz w:val="20"/>
+          <w:szCs w:val="20"/>
+          <w:lang w:val="en-GB" w:eastAsia="en-GB"/>
+        </w:rPr>
+        <w:t xml:space="preserve"> </w:t>
+      </w:r>
+      <w:r>
+        <w:rPr>
+          <w:rFonts w:ascii="Courier New" w:hAnsi="Courier New" w:cs="Courier New"/>
+          <w:color w:val="0433FF"/>
+          <w:sz w:val="20"/>
+          <w:szCs w:val="20"/>
+          <w:lang w:eastAsia="en-GB"/>
+        </w:rPr>
+        <w:t>матрицы</w:t>
+      </w:r>
+      <w:r>
+        <w:rPr>
+          <w:rFonts w:ascii="Courier New" w:hAnsi="Courier New" w:cs="Courier New"/>
+          <w:color w:val="0433FF"/>
+          <w:sz w:val="20"/>
+          <w:szCs w:val="20"/>
+          <w:lang w:val="en-GB" w:eastAsia="en-GB"/>
+        </w:rPr>
+        <w:t>'</w:t>
       </w:r>
       <w:r>
         <w:rPr>
@@ -19768,7 +20384,7 @@
           <w:color w:val="000000"/>
           <w:sz w:val="20"/>
           <w:szCs w:val="20"/>
-          <w:lang w:eastAsia="en-GB"/>
+          <w:lang w:val="en-GB" w:eastAsia="en-GB"/>
         </w:rPr>
         <w:t>);</w:t>
       </w:r>
@@ -19781,7 +20397,7 @@
           <w:color w:val="0433FF"/>
           <w:sz w:val="20"/>
           <w:szCs w:val="20"/>
-          <w:lang w:eastAsia="en-GB"/>
+          <w:lang w:val="en-GB" w:eastAsia="en-GB"/>
         </w:rPr>
       </w:pPr>
       <w:r>
@@ -19801,7 +20417,7 @@
           <w:color w:val="000000"/>
           <w:sz w:val="20"/>
           <w:szCs w:val="20"/>
-          <w:lang w:eastAsia="en-GB"/>
+          <w:lang w:val="en-GB" w:eastAsia="en-GB"/>
         </w:rPr>
         <w:t xml:space="preserve"> </w:t>
       </w:r>
@@ -19821,7 +20437,7 @@
           <w:color w:val="000000"/>
           <w:sz w:val="20"/>
           <w:szCs w:val="20"/>
-          <w:lang w:eastAsia="en-GB"/>
+          <w:lang w:val="en-GB" w:eastAsia="en-GB"/>
         </w:rPr>
         <w:t xml:space="preserve"> </w:t>
       </w:r>
@@ -19844,20 +20460,60 @@
           <w:color w:val="000000"/>
           <w:sz w:val="20"/>
           <w:szCs w:val="20"/>
+          <w:lang w:val="en-GB" w:eastAsia="en-GB"/>
+        </w:rPr>
+        <w:t>(</w:t>
+      </w:r>
+      <w:proofErr w:type="gramEnd"/>
+      <w:r>
+        <w:rPr>
+          <w:rFonts w:ascii="Courier New" w:hAnsi="Courier New" w:cs="Courier New"/>
+          <w:color w:val="0433FF"/>
+          <w:sz w:val="20"/>
+          <w:szCs w:val="20"/>
+          <w:lang w:val="en-GB" w:eastAsia="en-GB"/>
+        </w:rPr>
+        <w:t xml:space="preserve">'3. </w:t>
+      </w:r>
+      <w:r>
+        <w:rPr>
+          <w:rFonts w:ascii="Courier New" w:hAnsi="Courier New" w:cs="Courier New"/>
+          <w:color w:val="0433FF"/>
+          <w:sz w:val="20"/>
+          <w:szCs w:val="20"/>
           <w:lang w:eastAsia="en-GB"/>
         </w:rPr>
-        <w:t>(</w:t>
-      </w:r>
-      <w:proofErr w:type="gramEnd"/>
+        <w:t>Ввод</w:t>
+      </w:r>
       <w:r>
         <w:rPr>
           <w:rFonts w:ascii="Courier New" w:hAnsi="Courier New" w:cs="Courier New"/>
           <w:color w:val="0433FF"/>
           <w:sz w:val="20"/>
           <w:szCs w:val="20"/>
+          <w:lang w:val="en-GB" w:eastAsia="en-GB"/>
+        </w:rPr>
+        <w:t xml:space="preserve"> </w:t>
+      </w:r>
+      <w:r>
+        <w:rPr>
+          <w:rFonts w:ascii="Courier New" w:hAnsi="Courier New" w:cs="Courier New"/>
+          <w:color w:val="0433FF"/>
+          <w:sz w:val="20"/>
+          <w:szCs w:val="20"/>
           <w:lang w:eastAsia="en-GB"/>
         </w:rPr>
-        <w:t>'3. Ввод величины'</w:t>
+        <w:t>величины</w:t>
+      </w:r>
+      <w:r>
+        <w:rPr>
+          <w:rFonts w:ascii="Courier New" w:hAnsi="Courier New" w:cs="Courier New"/>
+          <w:color w:val="0433FF"/>
+          <w:sz w:val="20"/>
+          <w:szCs w:val="20"/>
+          <w:lang w:val="en-GB" w:eastAsia="en-GB"/>
+        </w:rPr>
+        <w:t>'</w:t>
       </w:r>
       <w:r>
         <w:rPr>
@@ -19865,7 +20521,7 @@
           <w:color w:val="000000"/>
           <w:sz w:val="20"/>
           <w:szCs w:val="20"/>
-          <w:lang w:eastAsia="en-GB"/>
+          <w:lang w:val="en-GB" w:eastAsia="en-GB"/>
         </w:rPr>
         <w:t>);</w:t>
       </w:r>
@@ -19878,7 +20534,7 @@
           <w:color w:val="0433FF"/>
           <w:sz w:val="20"/>
           <w:szCs w:val="20"/>
-          <w:lang w:eastAsia="en-GB"/>
+          <w:lang w:val="en-GB" w:eastAsia="en-GB"/>
         </w:rPr>
       </w:pPr>
       <w:r>
@@ -19897,7 +20553,7 @@
           <w:color w:val="000000"/>
           <w:sz w:val="20"/>
           <w:szCs w:val="20"/>
-          <w:lang w:eastAsia="en-GB"/>
+          <w:lang w:val="en-GB" w:eastAsia="en-GB"/>
         </w:rPr>
         <w:t xml:space="preserve"> </w:t>
       </w:r>
@@ -19917,7 +20573,7 @@
           <w:color w:val="000000"/>
           <w:sz w:val="20"/>
           <w:szCs w:val="20"/>
-          <w:lang w:eastAsia="en-GB"/>
+          <w:lang w:val="en-GB" w:eastAsia="en-GB"/>
         </w:rPr>
         <w:t xml:space="preserve"> </w:t>
       </w:r>
@@ -19940,20 +20596,60 @@
           <w:color w:val="000000"/>
           <w:sz w:val="20"/>
           <w:szCs w:val="20"/>
+          <w:lang w:val="en-GB" w:eastAsia="en-GB"/>
+        </w:rPr>
+        <w:t>(</w:t>
+      </w:r>
+      <w:proofErr w:type="gramEnd"/>
+      <w:r>
+        <w:rPr>
+          <w:rFonts w:ascii="Courier New" w:hAnsi="Courier New" w:cs="Courier New"/>
+          <w:color w:val="0433FF"/>
+          <w:sz w:val="20"/>
+          <w:szCs w:val="20"/>
+          <w:lang w:val="en-GB" w:eastAsia="en-GB"/>
+        </w:rPr>
+        <w:t xml:space="preserve">'4. </w:t>
+      </w:r>
+      <w:r>
+        <w:rPr>
+          <w:rFonts w:ascii="Courier New" w:hAnsi="Courier New" w:cs="Courier New"/>
+          <w:color w:val="0433FF"/>
+          <w:sz w:val="20"/>
+          <w:szCs w:val="20"/>
           <w:lang w:eastAsia="en-GB"/>
         </w:rPr>
-        <w:t>(</w:t>
-      </w:r>
-      <w:proofErr w:type="gramEnd"/>
+        <w:t>Номера</w:t>
+      </w:r>
       <w:r>
         <w:rPr>
           <w:rFonts w:ascii="Courier New" w:hAnsi="Courier New" w:cs="Courier New"/>
           <w:color w:val="0433FF"/>
           <w:sz w:val="20"/>
           <w:szCs w:val="20"/>
+          <w:lang w:val="en-GB" w:eastAsia="en-GB"/>
+        </w:rPr>
+        <w:t xml:space="preserve"> </w:t>
+      </w:r>
+      <w:r>
+        <w:rPr>
+          <w:rFonts w:ascii="Courier New" w:hAnsi="Courier New" w:cs="Courier New"/>
+          <w:color w:val="0433FF"/>
+          <w:sz w:val="20"/>
+          <w:szCs w:val="20"/>
           <w:lang w:eastAsia="en-GB"/>
         </w:rPr>
-        <w:t>'4. Номера столбцов'</w:t>
+        <w:t>столбцов</w:t>
+      </w:r>
+      <w:r>
+        <w:rPr>
+          <w:rFonts w:ascii="Courier New" w:hAnsi="Courier New" w:cs="Courier New"/>
+          <w:color w:val="0433FF"/>
+          <w:sz w:val="20"/>
+          <w:szCs w:val="20"/>
+          <w:lang w:val="en-GB" w:eastAsia="en-GB"/>
+        </w:rPr>
+        <w:t>'</w:t>
       </w:r>
       <w:r>
         <w:rPr>
@@ -19961,21 +20657,21 @@
           <w:color w:val="000000"/>
           <w:sz w:val="20"/>
           <w:szCs w:val="20"/>
+          <w:lang w:val="en-GB" w:eastAsia="en-GB"/>
+        </w:rPr>
+        <w:t>);</w:t>
+      </w:r>
+    </w:p>
+    <w:p>
+      <w:pPr>
+        <w:spacing w:after="0" w:line="240" w:lineRule="auto"/>
+        <w:rPr>
+          <w:rFonts w:ascii="Courier New" w:hAnsi="Courier New" w:cs="Courier New"/>
+          <w:color w:val="0433FF"/>
+          <w:sz w:val="20"/>
+          <w:szCs w:val="20"/>
           <w:lang w:eastAsia="en-GB"/>
         </w:rPr>
-        <w:t>);</w:t>
-      </w:r>
-    </w:p>
-    <w:p>
-      <w:pPr>
-        <w:spacing w:after="0" w:line="240" w:lineRule="auto"/>
-        <w:rPr>
-          <w:rFonts w:ascii="Courier New" w:hAnsi="Courier New" w:cs="Courier New"/>
-          <w:color w:val="0433FF"/>
-          <w:sz w:val="20"/>
-          <w:szCs w:val="20"/>
-          <w:lang w:eastAsia="en-GB"/>
-        </w:rPr>
       </w:pPr>
       <w:r>
         <w:rPr>
@@ -19993,7 +20689,7 @@
           <w:color w:val="000000"/>
           <w:sz w:val="20"/>
           <w:szCs w:val="20"/>
-          <w:lang w:eastAsia="en-GB"/>
+          <w:lang w:val="en-GB" w:eastAsia="en-GB"/>
         </w:rPr>
         <w:t xml:space="preserve"> </w:t>
       </w:r>
@@ -20013,7 +20709,7 @@
           <w:color w:val="000000"/>
           <w:sz w:val="20"/>
           <w:szCs w:val="20"/>
-          <w:lang w:eastAsia="en-GB"/>
+          <w:lang w:val="en-GB" w:eastAsia="en-GB"/>
         </w:rPr>
         <w:t xml:space="preserve"> </w:t>
       </w:r>
@@ -20069,9 +20765,27 @@
           <w:rFonts w:ascii="Courier New" w:hAnsi="Courier New" w:cs="Courier New"/>
           <w:sz w:val="20"/>
           <w:szCs w:val="20"/>
+          <w:lang w:val="en-US" w:eastAsia="en-GB"/>
+        </w:rPr>
+      </w:pPr>
+      <w:r>
+        <w:rPr>
+          <w:rFonts w:ascii="Courier New" w:hAnsi="Courier New" w:cs="Courier New"/>
+          <w:sz w:val="20"/>
+          <w:szCs w:val="20"/>
+          <w:lang w:val="en-GB" w:eastAsia="en-GB"/>
+        </w:rPr>
+        <w:t> </w:t>
+      </w:r>
+      <w:r>
+        <w:rPr>
+          <w:rFonts w:ascii="Courier New" w:hAnsi="Courier New" w:cs="Courier New"/>
+          <w:sz w:val="20"/>
+          <w:szCs w:val="20"/>
           <w:lang w:eastAsia="en-GB"/>
         </w:rPr>
-      </w:pPr>
+        <w:t xml:space="preserve"> </w:t>
+      </w:r>
       <w:r>
         <w:rPr>
           <w:rFonts w:ascii="Courier New" w:hAnsi="Courier New" w:cs="Courier New"/>
@@ -20090,6 +20804,132 @@
         </w:rPr>
         <w:t xml:space="preserve"> </w:t>
       </w:r>
+      <w:proofErr w:type="gramStart"/>
+      <w:r>
+        <w:rPr>
+          <w:rFonts w:ascii="Courier New" w:hAnsi="Courier New" w:cs="Courier New"/>
+          <w:sz w:val="20"/>
+          <w:szCs w:val="20"/>
+          <w:lang w:val="en-GB" w:eastAsia="en-GB"/>
+        </w:rPr>
+        <w:t>write</w:t>
+      </w:r>
+      <w:r>
+        <w:rPr>
+          <w:rFonts w:ascii="Courier New" w:hAnsi="Courier New" w:cs="Courier New"/>
+          <w:sz w:val="20"/>
+          <w:szCs w:val="20"/>
+          <w:lang w:val="en-US" w:eastAsia="en-GB"/>
+        </w:rPr>
+        <w:t>(</w:t>
+      </w:r>
+      <w:proofErr w:type="gramEnd"/>
+      <w:r>
+        <w:rPr>
+          <w:rFonts w:ascii="Courier New" w:hAnsi="Courier New" w:cs="Courier New"/>
+          <w:color w:val="0433FF"/>
+          <w:sz w:val="20"/>
+          <w:szCs w:val="20"/>
+          <w:lang w:val="en-US" w:eastAsia="en-GB"/>
+        </w:rPr>
+        <w:t>'=&gt; '</w:t>
+      </w:r>
+      <w:r>
+        <w:rPr>
+          <w:rFonts w:ascii="Courier New" w:hAnsi="Courier New" w:cs="Courier New"/>
+          <w:sz w:val="20"/>
+          <w:szCs w:val="20"/>
+          <w:lang w:val="en-US" w:eastAsia="en-GB"/>
+        </w:rPr>
+        <w:t xml:space="preserve">); </w:t>
+      </w:r>
+      <w:proofErr w:type="spellStart"/>
+      <w:r>
+        <w:rPr>
+          <w:rFonts w:ascii="Courier New" w:hAnsi="Courier New" w:cs="Courier New"/>
+          <w:sz w:val="20"/>
+          <w:szCs w:val="20"/>
+          <w:lang w:val="en-GB" w:eastAsia="en-GB"/>
+        </w:rPr>
+        <w:t>readln</w:t>
+      </w:r>
+      <w:proofErr w:type="spellEnd"/>
+      <w:r>
+        <w:rPr>
+          <w:rFonts w:ascii="Courier New" w:hAnsi="Courier New" w:cs="Courier New"/>
+          <w:sz w:val="20"/>
+          <w:szCs w:val="20"/>
+          <w:lang w:val="en-US" w:eastAsia="en-GB"/>
+        </w:rPr>
+        <w:t>(</w:t>
+      </w:r>
+      <w:r>
+        <w:rPr>
+          <w:rFonts w:ascii="Courier New" w:hAnsi="Courier New" w:cs="Courier New"/>
+          <w:sz w:val="20"/>
+          <w:szCs w:val="20"/>
+          <w:lang w:val="en-GB" w:eastAsia="en-GB"/>
+        </w:rPr>
+        <w:t>k</w:t>
+      </w:r>
+      <w:r>
+        <w:rPr>
+          <w:rFonts w:ascii="Courier New" w:hAnsi="Courier New" w:cs="Courier New"/>
+          <w:sz w:val="20"/>
+          <w:szCs w:val="20"/>
+          <w:lang w:val="en-US" w:eastAsia="en-GB"/>
+        </w:rPr>
+        <w:t>);</w:t>
+      </w:r>
+    </w:p>
+    <w:p>
+      <w:pPr>
+        <w:spacing w:after="0" w:line="240" w:lineRule="auto"/>
+        <w:rPr>
+          <w:rFonts w:ascii="Courier New" w:hAnsi="Courier New" w:cs="Courier New"/>
+          <w:sz w:val="20"/>
+          <w:szCs w:val="20"/>
+          <w:lang w:val="en-US" w:eastAsia="en-GB"/>
+        </w:rPr>
+      </w:pPr>
+      <w:r>
+        <w:rPr>
+          <w:rFonts w:ascii="Courier New" w:hAnsi="Courier New" w:cs="Courier New"/>
+          <w:sz w:val="20"/>
+          <w:szCs w:val="20"/>
+          <w:lang w:val="en-GB" w:eastAsia="en-GB"/>
+        </w:rPr>
+        <w:t>  </w:t>
+      </w:r>
+    </w:p>
+    <w:p>
+      <w:pPr>
+        <w:spacing w:after="0" w:line="240" w:lineRule="auto"/>
+        <w:rPr>
+          <w:rFonts w:ascii="Courier New" w:hAnsi="Courier New" w:cs="Courier New"/>
+          <w:sz w:val="20"/>
+          <w:szCs w:val="20"/>
+          <w:lang w:val="en-GB" w:eastAsia="en-GB"/>
+        </w:rPr>
+      </w:pPr>
+      <w:r>
+        <w:rPr>
+          <w:rFonts w:ascii="Courier New" w:hAnsi="Courier New" w:cs="Courier New"/>
+          <w:sz w:val="20"/>
+          <w:szCs w:val="20"/>
+          <w:lang w:val="en-GB" w:eastAsia="en-GB"/>
+        </w:rPr>
+        <w:t>  </w:t>
+      </w:r>
+      <w:r>
+        <w:rPr>
+          <w:rFonts w:ascii="Courier New" w:hAnsi="Courier New" w:cs="Courier New"/>
+          <w:sz w:val="20"/>
+          <w:szCs w:val="20"/>
+          <w:lang w:val="en-US" w:eastAsia="en-GB"/>
+        </w:rPr>
+        <w:t xml:space="preserve"> </w:t>
+      </w:r>
       <w:r>
         <w:rPr>
           <w:rFonts w:ascii="Courier New" w:hAnsi="Courier New" w:cs="Courier New"/>
@@ -20104,60 +20944,471 @@
           <w:rFonts w:ascii="Courier New" w:hAnsi="Courier New" w:cs="Courier New"/>
           <w:sz w:val="20"/>
           <w:szCs w:val="20"/>
+          <w:lang w:val="en-US" w:eastAsia="en-GB"/>
+        </w:rPr>
+        <w:t xml:space="preserve"> </w:t>
+      </w:r>
+      <w:r>
+        <w:rPr>
+          <w:rFonts w:ascii="Courier New" w:hAnsi="Courier New" w:cs="Courier New"/>
+          <w:b/>
+          <w:bCs/>
+          <w:sz w:val="20"/>
+          <w:szCs w:val="20"/>
+          <w:lang w:val="en-GB" w:eastAsia="en-GB"/>
+        </w:rPr>
+        <w:t xml:space="preserve">case </w:t>
+      </w:r>
+      <w:r>
+        <w:rPr>
+          <w:rFonts w:ascii="Courier New" w:hAnsi="Courier New" w:cs="Courier New"/>
+          <w:sz w:val="20"/>
+          <w:szCs w:val="20"/>
+          <w:lang w:val="en-GB" w:eastAsia="en-GB"/>
+        </w:rPr>
+        <w:t xml:space="preserve">k </w:t>
+      </w:r>
+      <w:r>
+        <w:rPr>
+          <w:rFonts w:ascii="Courier New" w:hAnsi="Courier New" w:cs="Courier New"/>
+          <w:b/>
+          <w:bCs/>
+          <w:sz w:val="20"/>
+          <w:szCs w:val="20"/>
+          <w:lang w:val="en-GB" w:eastAsia="en-GB"/>
+        </w:rPr>
+        <w:t>of</w:t>
+      </w:r>
+    </w:p>
+    <w:p>
+      <w:pPr>
+        <w:spacing w:after="0" w:line="240" w:lineRule="auto"/>
+        <w:rPr>
+          <w:rFonts w:ascii="Courier New" w:hAnsi="Courier New" w:cs="Courier New"/>
+          <w:sz w:val="20"/>
+          <w:szCs w:val="20"/>
+          <w:lang w:val="en-GB" w:eastAsia="en-GB"/>
+        </w:rPr>
+      </w:pPr>
+      <w:r>
+        <w:rPr>
+          <w:rFonts w:ascii="Courier New" w:hAnsi="Courier New" w:cs="Courier New"/>
+          <w:b/>
+          <w:bCs/>
+          <w:sz w:val="20"/>
+          <w:szCs w:val="20"/>
+          <w:lang w:val="en-GB" w:eastAsia="en-GB"/>
+        </w:rPr>
+        <w:t xml:space="preserve">       </w:t>
+      </w:r>
+      <w:proofErr w:type="gramStart"/>
+      <w:r>
+        <w:rPr>
+          <w:rFonts w:ascii="Courier New" w:hAnsi="Courier New" w:cs="Courier New"/>
+          <w:color w:val="007400"/>
+          <w:sz w:val="20"/>
+          <w:szCs w:val="20"/>
+          <w:lang w:val="en-GB" w:eastAsia="en-GB"/>
+        </w:rPr>
+        <w:t xml:space="preserve">1 </w:t>
+      </w:r>
+      <w:r>
+        <w:rPr>
+          <w:rFonts w:ascii="Courier New" w:hAnsi="Courier New" w:cs="Courier New"/>
+          <w:sz w:val="20"/>
+          <w:szCs w:val="20"/>
+          <w:lang w:val="en-GB" w:eastAsia="en-GB"/>
+        </w:rPr>
+        <w:t>:</w:t>
+      </w:r>
+      <w:proofErr w:type="gramEnd"/>
+      <w:r>
+        <w:rPr>
+          <w:rFonts w:ascii="Courier New" w:hAnsi="Courier New" w:cs="Courier New"/>
+          <w:sz w:val="20"/>
+          <w:szCs w:val="20"/>
+          <w:lang w:val="en-GB" w:eastAsia="en-GB"/>
+        </w:rPr>
+        <w:t xml:space="preserve"> </w:t>
+      </w:r>
+      <w:proofErr w:type="spellStart"/>
+      <w:r>
+        <w:rPr>
+          <w:rFonts w:ascii="Courier New" w:hAnsi="Courier New" w:cs="Courier New"/>
+          <w:sz w:val="20"/>
+          <w:szCs w:val="20"/>
+          <w:lang w:val="en-GB" w:eastAsia="en-GB"/>
+        </w:rPr>
+        <w:t>initarray</w:t>
+      </w:r>
+      <w:proofErr w:type="spellEnd"/>
+      <w:r>
+        <w:rPr>
+          <w:rFonts w:ascii="Courier New" w:hAnsi="Courier New" w:cs="Courier New"/>
+          <w:sz w:val="20"/>
+          <w:szCs w:val="20"/>
+          <w:lang w:val="en-GB" w:eastAsia="en-GB"/>
+        </w:rPr>
+        <w:t>();</w:t>
+      </w:r>
+    </w:p>
+    <w:p>
+      <w:pPr>
+        <w:spacing w:after="0" w:line="240" w:lineRule="auto"/>
+        <w:rPr>
+          <w:rFonts w:ascii="Courier New" w:hAnsi="Courier New" w:cs="Courier New"/>
+          <w:sz w:val="20"/>
+          <w:szCs w:val="20"/>
+          <w:lang w:val="en-GB" w:eastAsia="en-GB"/>
+        </w:rPr>
+      </w:pPr>
+      <w:r>
+        <w:rPr>
+          <w:rFonts w:ascii="Courier New" w:hAnsi="Courier New" w:cs="Courier New"/>
+          <w:sz w:val="20"/>
+          <w:szCs w:val="20"/>
+          <w:lang w:val="en-GB" w:eastAsia="en-GB"/>
+        </w:rPr>
+        <w:t xml:space="preserve">       </w:t>
+      </w:r>
+      <w:proofErr w:type="gramStart"/>
+      <w:r>
+        <w:rPr>
+          <w:rFonts w:ascii="Courier New" w:hAnsi="Courier New" w:cs="Courier New"/>
+          <w:color w:val="007400"/>
+          <w:sz w:val="20"/>
+          <w:szCs w:val="20"/>
+          <w:lang w:val="en-GB" w:eastAsia="en-GB"/>
+        </w:rPr>
+        <w:t xml:space="preserve">2 </w:t>
+      </w:r>
+      <w:r>
+        <w:rPr>
+          <w:rFonts w:ascii="Courier New" w:hAnsi="Courier New" w:cs="Courier New"/>
+          <w:sz w:val="20"/>
+          <w:szCs w:val="20"/>
+          <w:lang w:val="en-GB" w:eastAsia="en-GB"/>
+        </w:rPr>
+        <w:t>:</w:t>
+      </w:r>
+      <w:proofErr w:type="gramEnd"/>
+      <w:r>
+        <w:rPr>
+          <w:rFonts w:ascii="Courier New" w:hAnsi="Courier New" w:cs="Courier New"/>
+          <w:sz w:val="20"/>
+          <w:szCs w:val="20"/>
+          <w:lang w:val="en-GB" w:eastAsia="en-GB"/>
+        </w:rPr>
+        <w:t xml:space="preserve"> </w:t>
+      </w:r>
+      <w:proofErr w:type="spellStart"/>
+      <w:r>
+        <w:rPr>
+          <w:rFonts w:ascii="Courier New" w:hAnsi="Courier New" w:cs="Courier New"/>
+          <w:sz w:val="20"/>
+          <w:szCs w:val="20"/>
+          <w:lang w:val="en-GB" w:eastAsia="en-GB"/>
+        </w:rPr>
+        <w:t>outarray</w:t>
+      </w:r>
+      <w:proofErr w:type="spellEnd"/>
+      <w:r>
+        <w:rPr>
+          <w:rFonts w:ascii="Courier New" w:hAnsi="Courier New" w:cs="Courier New"/>
+          <w:sz w:val="20"/>
+          <w:szCs w:val="20"/>
+          <w:lang w:val="en-GB" w:eastAsia="en-GB"/>
+        </w:rPr>
+        <w:t>();</w:t>
+      </w:r>
+    </w:p>
+    <w:p>
+      <w:pPr>
+        <w:spacing w:after="0" w:line="240" w:lineRule="auto"/>
+        <w:rPr>
+          <w:rFonts w:ascii="Courier New" w:hAnsi="Courier New" w:cs="Courier New"/>
+          <w:sz w:val="20"/>
+          <w:szCs w:val="20"/>
+          <w:lang w:val="en-GB" w:eastAsia="en-GB"/>
+        </w:rPr>
+      </w:pPr>
+      <w:r>
+        <w:rPr>
+          <w:rFonts w:ascii="Courier New" w:hAnsi="Courier New" w:cs="Courier New"/>
+          <w:sz w:val="20"/>
+          <w:szCs w:val="20"/>
+          <w:lang w:val="en-GB" w:eastAsia="en-GB"/>
+        </w:rPr>
+        <w:t xml:space="preserve">       </w:t>
+      </w:r>
+      <w:proofErr w:type="gramStart"/>
+      <w:r>
+        <w:rPr>
+          <w:rFonts w:ascii="Courier New" w:hAnsi="Courier New" w:cs="Courier New"/>
+          <w:color w:val="007400"/>
+          <w:sz w:val="20"/>
+          <w:szCs w:val="20"/>
+          <w:lang w:val="en-GB" w:eastAsia="en-GB"/>
+        </w:rPr>
+        <w:t xml:space="preserve">3 </w:t>
+      </w:r>
+      <w:r>
+        <w:rPr>
+          <w:rFonts w:ascii="Courier New" w:hAnsi="Courier New" w:cs="Courier New"/>
+          <w:sz w:val="20"/>
+          <w:szCs w:val="20"/>
+          <w:lang w:val="en-GB" w:eastAsia="en-GB"/>
+        </w:rPr>
+        <w:t>:</w:t>
+      </w:r>
+      <w:proofErr w:type="gramEnd"/>
+      <w:r>
+        <w:rPr>
+          <w:rFonts w:ascii="Courier New" w:hAnsi="Courier New" w:cs="Courier New"/>
+          <w:sz w:val="20"/>
+          <w:szCs w:val="20"/>
+          <w:lang w:val="en-GB" w:eastAsia="en-GB"/>
+        </w:rPr>
+        <w:t xml:space="preserve"> </w:t>
+      </w:r>
+      <w:proofErr w:type="spellStart"/>
+      <w:r>
+        <w:rPr>
+          <w:rFonts w:ascii="Courier New" w:hAnsi="Courier New" w:cs="Courier New"/>
+          <w:sz w:val="20"/>
+          <w:szCs w:val="20"/>
+          <w:lang w:val="en-GB" w:eastAsia="en-GB"/>
+        </w:rPr>
+        <w:t>v_input</w:t>
+      </w:r>
+      <w:proofErr w:type="spellEnd"/>
+      <w:r>
+        <w:rPr>
+          <w:rFonts w:ascii="Courier New" w:hAnsi="Courier New" w:cs="Courier New"/>
+          <w:sz w:val="20"/>
+          <w:szCs w:val="20"/>
+          <w:lang w:val="en-GB" w:eastAsia="en-GB"/>
+        </w:rPr>
+        <w:t>();</w:t>
+      </w:r>
+    </w:p>
+    <w:p>
+      <w:pPr>
+        <w:spacing w:after="0" w:line="240" w:lineRule="auto"/>
+        <w:rPr>
+          <w:rFonts w:ascii="Courier New" w:hAnsi="Courier New" w:cs="Courier New"/>
+          <w:sz w:val="20"/>
+          <w:szCs w:val="20"/>
+          <w:lang w:val="en-GB" w:eastAsia="en-GB"/>
+        </w:rPr>
+      </w:pPr>
+      <w:r>
+        <w:rPr>
+          <w:rFonts w:ascii="Courier New" w:hAnsi="Courier New" w:cs="Courier New"/>
+          <w:sz w:val="20"/>
+          <w:szCs w:val="20"/>
+          <w:lang w:val="en-GB" w:eastAsia="en-GB"/>
+        </w:rPr>
+        <w:t xml:space="preserve">       </w:t>
+      </w:r>
+      <w:proofErr w:type="gramStart"/>
+      <w:r>
+        <w:rPr>
+          <w:rFonts w:ascii="Courier New" w:hAnsi="Courier New" w:cs="Courier New"/>
+          <w:color w:val="007400"/>
+          <w:sz w:val="20"/>
+          <w:szCs w:val="20"/>
+          <w:lang w:val="en-GB" w:eastAsia="en-GB"/>
+        </w:rPr>
+        <w:t xml:space="preserve">4 </w:t>
+      </w:r>
+      <w:r>
+        <w:rPr>
+          <w:rFonts w:ascii="Courier New" w:hAnsi="Courier New" w:cs="Courier New"/>
+          <w:sz w:val="20"/>
+          <w:szCs w:val="20"/>
+          <w:lang w:val="en-GB" w:eastAsia="en-GB"/>
+        </w:rPr>
+        <w:t>:</w:t>
+      </w:r>
+      <w:proofErr w:type="gramEnd"/>
+      <w:r>
+        <w:rPr>
+          <w:rFonts w:ascii="Courier New" w:hAnsi="Courier New" w:cs="Courier New"/>
+          <w:sz w:val="20"/>
+          <w:szCs w:val="20"/>
+          <w:lang w:val="en-GB" w:eastAsia="en-GB"/>
+        </w:rPr>
+        <w:t xml:space="preserve"> </w:t>
+      </w:r>
+      <w:proofErr w:type="spellStart"/>
+      <w:r>
+        <w:rPr>
+          <w:rFonts w:ascii="Courier New" w:hAnsi="Courier New" w:cs="Courier New"/>
+          <w:sz w:val="20"/>
+          <w:szCs w:val="20"/>
+          <w:lang w:val="en-GB" w:eastAsia="en-GB"/>
+        </w:rPr>
+        <w:t>sum_kol</w:t>
+      </w:r>
+      <w:proofErr w:type="spellEnd"/>
+      <w:r>
+        <w:rPr>
+          <w:rFonts w:ascii="Courier New" w:hAnsi="Courier New" w:cs="Courier New"/>
+          <w:sz w:val="20"/>
+          <w:szCs w:val="20"/>
+          <w:lang w:val="en-GB" w:eastAsia="en-GB"/>
+        </w:rPr>
+        <w:t>();</w:t>
+      </w:r>
+    </w:p>
+    <w:p>
+      <w:pPr>
+        <w:spacing w:after="0" w:line="240" w:lineRule="auto"/>
+        <w:rPr>
+          <w:rFonts w:ascii="Courier New" w:hAnsi="Courier New" w:cs="Courier New"/>
+          <w:sz w:val="20"/>
+          <w:szCs w:val="20"/>
           <w:lang w:eastAsia="en-GB"/>
         </w:rPr>
+      </w:pPr>
+      <w:r>
+        <w:rPr>
+          <w:rFonts w:ascii="Courier New" w:hAnsi="Courier New" w:cs="Courier New"/>
+          <w:sz w:val="20"/>
+          <w:szCs w:val="20"/>
+          <w:lang w:val="en-GB" w:eastAsia="en-GB"/>
+        </w:rPr>
+        <w:t xml:space="preserve">     </w:t>
+      </w:r>
+      <w:r>
+        <w:rPr>
+          <w:rFonts w:ascii="Courier New" w:hAnsi="Courier New" w:cs="Courier New"/>
+          <w:b/>
+          <w:bCs/>
+          <w:sz w:val="20"/>
+          <w:szCs w:val="20"/>
+          <w:lang w:val="en-GB" w:eastAsia="en-GB"/>
+        </w:rPr>
+        <w:t>end</w:t>
+      </w:r>
+      <w:r>
+        <w:rPr>
+          <w:rFonts w:ascii="Courier New" w:hAnsi="Courier New" w:cs="Courier New"/>
+          <w:sz w:val="20"/>
+          <w:szCs w:val="20"/>
+          <w:lang w:eastAsia="en-GB"/>
+        </w:rPr>
+        <w:t>;</w:t>
+      </w:r>
+    </w:p>
+    <w:p>
+      <w:pPr>
+        <w:spacing w:after="0" w:line="240" w:lineRule="auto"/>
+        <w:rPr>
+          <w:rFonts w:ascii="Courier New" w:hAnsi="Courier New" w:cs="Courier New"/>
+          <w:sz w:val="20"/>
+          <w:szCs w:val="20"/>
+          <w:lang w:eastAsia="en-GB"/>
+        </w:rPr>
+      </w:pPr>
+      <w:r>
+        <w:rPr>
+          <w:rFonts w:ascii="Courier New" w:hAnsi="Courier New" w:cs="Courier New"/>
+          <w:sz w:val="20"/>
+          <w:szCs w:val="20"/>
+          <w:lang w:val="en-GB" w:eastAsia="en-GB"/>
+        </w:rPr>
+        <w:t>  </w:t>
+      </w:r>
+    </w:p>
+    <w:p>
+      <w:pPr>
+        <w:spacing w:after="0" w:line="240" w:lineRule="auto"/>
+        <w:rPr>
+          <w:rFonts w:ascii="Courier New" w:hAnsi="Courier New" w:cs="Courier New"/>
+          <w:sz w:val="20"/>
+          <w:szCs w:val="20"/>
+          <w:lang w:eastAsia="en-GB"/>
+        </w:rPr>
+      </w:pPr>
+      <w:r>
+        <w:rPr>
+          <w:rFonts w:ascii="Courier New" w:hAnsi="Courier New" w:cs="Courier New"/>
+          <w:sz w:val="20"/>
+          <w:szCs w:val="20"/>
+          <w:lang w:val="en-GB" w:eastAsia="en-GB"/>
+        </w:rPr>
+        <w:t> </w:t>
+      </w:r>
+      <w:r>
+        <w:rPr>
+          <w:rFonts w:ascii="Courier New" w:hAnsi="Courier New" w:cs="Courier New"/>
+          <w:sz w:val="20"/>
+          <w:szCs w:val="20"/>
+          <w:lang w:eastAsia="en-GB"/>
+        </w:rPr>
         <w:t xml:space="preserve"> </w:t>
       </w:r>
-      <w:proofErr w:type="gramStart"/>
-      <w:r>
-        <w:rPr>
-          <w:rFonts w:ascii="Courier New" w:hAnsi="Courier New" w:cs="Courier New"/>
-          <w:sz w:val="20"/>
-          <w:szCs w:val="20"/>
-          <w:lang w:val="en-GB" w:eastAsia="en-GB"/>
-        </w:rPr>
-        <w:t>write</w:t>
-      </w:r>
-      <w:r>
-        <w:rPr>
-          <w:rFonts w:ascii="Courier New" w:hAnsi="Courier New" w:cs="Courier New"/>
+      <w:r>
+        <w:rPr>
+          <w:rFonts w:ascii="Courier New" w:hAnsi="Courier New" w:cs="Courier New"/>
+          <w:b/>
+          <w:bCs/>
+          <w:sz w:val="20"/>
+          <w:szCs w:val="20"/>
+          <w:lang w:val="en-GB" w:eastAsia="en-GB"/>
+        </w:rPr>
+        <w:t>until</w:t>
+      </w:r>
+      <w:r>
+        <w:rPr>
+          <w:rFonts w:ascii="Courier New" w:hAnsi="Courier New" w:cs="Courier New"/>
+          <w:b/>
+          <w:bCs/>
           <w:sz w:val="20"/>
           <w:szCs w:val="20"/>
           <w:lang w:eastAsia="en-GB"/>
         </w:rPr>
+        <w:t xml:space="preserve"> </w:t>
+      </w:r>
+      <w:r>
+        <w:rPr>
+          <w:rFonts w:ascii="Courier New" w:hAnsi="Courier New" w:cs="Courier New"/>
+          <w:sz w:val="20"/>
+          <w:szCs w:val="20"/>
+          <w:lang w:eastAsia="en-GB"/>
+        </w:rPr>
         <w:t>(</w:t>
       </w:r>
-      <w:proofErr w:type="gramEnd"/>
-      <w:r>
-        <w:rPr>
-          <w:rFonts w:ascii="Courier New" w:hAnsi="Courier New" w:cs="Courier New"/>
-          <w:color w:val="0433FF"/>
+      <w:r>
+        <w:rPr>
+          <w:rFonts w:ascii="Courier New" w:hAnsi="Courier New" w:cs="Courier New"/>
+          <w:sz w:val="20"/>
+          <w:szCs w:val="20"/>
+          <w:lang w:val="en-GB" w:eastAsia="en-GB"/>
+        </w:rPr>
+        <w:t>k</w:t>
+      </w:r>
+      <w:r>
+        <w:rPr>
+          <w:rFonts w:ascii="Courier New" w:hAnsi="Courier New" w:cs="Courier New"/>
           <w:sz w:val="20"/>
           <w:szCs w:val="20"/>
           <w:lang w:eastAsia="en-GB"/>
         </w:rPr>
-        <w:t>'=&gt; '</w:t>
-      </w:r>
-      <w:r>
-        <w:rPr>
-          <w:rFonts w:ascii="Courier New" w:hAnsi="Courier New" w:cs="Courier New"/>
+        <w:t>=</w:t>
+      </w:r>
+      <w:r>
+        <w:rPr>
+          <w:rFonts w:ascii="Courier New" w:hAnsi="Courier New" w:cs="Courier New"/>
+          <w:color w:val="007400"/>
           <w:sz w:val="20"/>
           <w:szCs w:val="20"/>
           <w:lang w:eastAsia="en-GB"/>
         </w:rPr>
-        <w:t xml:space="preserve">); </w:t>
-      </w:r>
-      <w:proofErr w:type="spellStart"/>
-      <w:r>
-        <w:rPr>
-          <w:rFonts w:ascii="Courier New" w:hAnsi="Courier New" w:cs="Courier New"/>
-          <w:sz w:val="20"/>
-          <w:szCs w:val="20"/>
-          <w:lang w:val="en-GB" w:eastAsia="en-GB"/>
-        </w:rPr>
-        <w:t>readln</w:t>
-      </w:r>
-      <w:proofErr w:type="spellEnd"/>
+        <w:t>0</w:t>
+      </w:r>
       <w:r>
         <w:rPr>
           <w:rFonts w:ascii="Courier New" w:hAnsi="Courier New" w:cs="Courier New"/>
@@ -20165,553 +21416,36 @@
           <w:szCs w:val="20"/>
           <w:lang w:eastAsia="en-GB"/>
         </w:rPr>
-        <w:t>(</w:t>
-      </w:r>
-      <w:r>
-        <w:rPr>
-          <w:rFonts w:ascii="Courier New" w:hAnsi="Courier New" w:cs="Courier New"/>
-          <w:sz w:val="20"/>
-          <w:szCs w:val="20"/>
-          <w:lang w:val="en-GB" w:eastAsia="en-GB"/>
-        </w:rPr>
-        <w:t>k</w:t>
-      </w:r>
-      <w:r>
+        <w:t>);</w:t>
+      </w:r>
+    </w:p>
+    <w:p>
+      <w:pPr>
+        <w:spacing w:after="0" w:line="240" w:lineRule="auto"/>
         <w:rPr>
           <w:rFonts w:ascii="Courier New" w:hAnsi="Courier New" w:cs="Courier New"/>
           <w:sz w:val="20"/>
           <w:szCs w:val="20"/>
           <w:lang w:eastAsia="en-GB"/>
         </w:rPr>
-        <w:t>);</w:t>
-      </w:r>
-    </w:p>
-    <w:p>
-      <w:pPr>
-        <w:spacing w:after="0" w:line="240" w:lineRule="auto"/>
+      </w:pPr>
+      <w:r>
+        <w:rPr>
+          <w:rFonts w:ascii="Courier New" w:hAnsi="Courier New" w:cs="Courier New"/>
+          <w:b/>
+          <w:bCs/>
+          <w:sz w:val="20"/>
+          <w:szCs w:val="20"/>
+          <w:lang w:val="en-GB" w:eastAsia="en-GB"/>
+        </w:rPr>
+        <w:t>end</w:t>
+      </w:r>
+      <w:r>
         <w:rPr>
           <w:rFonts w:ascii="Courier New" w:hAnsi="Courier New" w:cs="Courier New"/>
           <w:sz w:val="20"/>
           <w:szCs w:val="20"/>
           <w:lang w:eastAsia="en-GB"/>
-        </w:rPr>
-      </w:pPr>
-      <w:r>
-        <w:rPr>
-          <w:rFonts w:ascii="Courier New" w:hAnsi="Courier New" w:cs="Courier New"/>
-          <w:sz w:val="20"/>
-          <w:szCs w:val="20"/>
-          <w:lang w:val="en-GB" w:eastAsia="en-GB"/>
-        </w:rPr>
-        <w:t>  </w:t>
-      </w:r>
-    </w:p>
-    <w:p>
-      <w:pPr>
-        <w:spacing w:after="0" w:line="240" w:lineRule="auto"/>
-        <w:rPr>
-          <w:rFonts w:ascii="Courier New" w:hAnsi="Courier New" w:cs="Courier New"/>
-          <w:sz w:val="20"/>
-          <w:szCs w:val="20"/>
-          <w:lang w:val="en-GB" w:eastAsia="en-GB"/>
-        </w:rPr>
-      </w:pPr>
-      <w:r>
-        <w:rPr>
-          <w:rFonts w:ascii="Courier New" w:hAnsi="Courier New" w:cs="Courier New"/>
-          <w:sz w:val="20"/>
-          <w:szCs w:val="20"/>
-          <w:lang w:val="en-GB" w:eastAsia="en-GB"/>
-        </w:rPr>
-        <w:t>  </w:t>
-      </w:r>
-      <w:r>
-        <w:rPr>
-          <w:rFonts w:ascii="Courier New" w:hAnsi="Courier New" w:cs="Courier New"/>
-          <w:sz w:val="20"/>
-          <w:szCs w:val="20"/>
-          <w:lang w:eastAsia="en-GB"/>
-        </w:rPr>
-        <w:t xml:space="preserve"> </w:t>
-      </w:r>
-      <w:r>
-        <w:rPr>
-          <w:rFonts w:ascii="Courier New" w:hAnsi="Courier New" w:cs="Courier New"/>
-          <w:sz w:val="20"/>
-          <w:szCs w:val="20"/>
-          <w:lang w:val="en-GB" w:eastAsia="en-GB"/>
-        </w:rPr>
-        <w:t> </w:t>
-      </w:r>
-      <w:r>
-        <w:rPr>
-          <w:rFonts w:ascii="Courier New" w:hAnsi="Courier New" w:cs="Courier New"/>
-          <w:sz w:val="20"/>
-          <w:szCs w:val="20"/>
-          <w:lang w:eastAsia="en-GB"/>
-        </w:rPr>
-        <w:t xml:space="preserve"> </w:t>
-      </w:r>
-      <w:r>
-        <w:rPr>
-          <w:rFonts w:ascii="Courier New" w:hAnsi="Courier New" w:cs="Courier New"/>
-          <w:b/>
-          <w:bCs/>
-          <w:sz w:val="20"/>
-          <w:szCs w:val="20"/>
-          <w:lang w:val="en-GB" w:eastAsia="en-GB"/>
-        </w:rPr>
-        <w:t xml:space="preserve">case </w:t>
-      </w:r>
-      <w:r>
-        <w:rPr>
-          <w:rFonts w:ascii="Courier New" w:hAnsi="Courier New" w:cs="Courier New"/>
-          <w:sz w:val="20"/>
-          <w:szCs w:val="20"/>
-          <w:lang w:val="en-GB" w:eastAsia="en-GB"/>
-        </w:rPr>
-        <w:t xml:space="preserve">k </w:t>
-      </w:r>
-      <w:r>
-        <w:rPr>
-          <w:rFonts w:ascii="Courier New" w:hAnsi="Courier New" w:cs="Courier New"/>
-          <w:b/>
-          <w:bCs/>
-          <w:sz w:val="20"/>
-          <w:szCs w:val="20"/>
-          <w:lang w:val="en-GB" w:eastAsia="en-GB"/>
-        </w:rPr>
-        <w:t>of</w:t>
-      </w:r>
-    </w:p>
-    <w:p>
-      <w:pPr>
-        <w:spacing w:after="0" w:line="240" w:lineRule="auto"/>
-        <w:rPr>
-          <w:rFonts w:ascii="Courier New" w:hAnsi="Courier New" w:cs="Courier New"/>
-          <w:sz w:val="20"/>
-          <w:szCs w:val="20"/>
-          <w:lang w:val="en-GB" w:eastAsia="en-GB"/>
-        </w:rPr>
-      </w:pPr>
-      <w:r>
-        <w:rPr>
-          <w:rFonts w:ascii="Courier New" w:hAnsi="Courier New" w:cs="Courier New"/>
-          <w:b/>
-          <w:bCs/>
-          <w:sz w:val="20"/>
-          <w:szCs w:val="20"/>
-          <w:lang w:val="en-GB" w:eastAsia="en-GB"/>
-        </w:rPr>
-        <w:t xml:space="preserve">       </w:t>
-      </w:r>
-      <w:proofErr w:type="gramStart"/>
-      <w:r>
-        <w:rPr>
-          <w:rFonts w:ascii="Courier New" w:hAnsi="Courier New" w:cs="Courier New"/>
-          <w:color w:val="007400"/>
-          <w:sz w:val="20"/>
-          <w:szCs w:val="20"/>
-          <w:lang w:val="en-GB" w:eastAsia="en-GB"/>
-        </w:rPr>
-        <w:t xml:space="preserve">1 </w:t>
-      </w:r>
-      <w:r>
-        <w:rPr>
-          <w:rFonts w:ascii="Courier New" w:hAnsi="Courier New" w:cs="Courier New"/>
-          <w:sz w:val="20"/>
-          <w:szCs w:val="20"/>
-          <w:lang w:val="en-GB" w:eastAsia="en-GB"/>
-        </w:rPr>
-        <w:t>:</w:t>
-      </w:r>
-      <w:proofErr w:type="gramEnd"/>
-      <w:r>
-        <w:rPr>
-          <w:rFonts w:ascii="Courier New" w:hAnsi="Courier New" w:cs="Courier New"/>
-          <w:sz w:val="20"/>
-          <w:szCs w:val="20"/>
-          <w:lang w:val="en-GB" w:eastAsia="en-GB"/>
-        </w:rPr>
-        <w:t xml:space="preserve"> </w:t>
-      </w:r>
-      <w:proofErr w:type="spellStart"/>
-      <w:r>
-        <w:rPr>
-          <w:rFonts w:ascii="Courier New" w:hAnsi="Courier New" w:cs="Courier New"/>
-          <w:sz w:val="20"/>
-          <w:szCs w:val="20"/>
-          <w:lang w:val="en-GB" w:eastAsia="en-GB"/>
-        </w:rPr>
-        <w:t>initarray</w:t>
-      </w:r>
-      <w:proofErr w:type="spellEnd"/>
-      <w:r>
-        <w:rPr>
-          <w:rFonts w:ascii="Courier New" w:hAnsi="Courier New" w:cs="Courier New"/>
-          <w:sz w:val="20"/>
-          <w:szCs w:val="20"/>
-          <w:lang w:val="en-GB" w:eastAsia="en-GB"/>
-        </w:rPr>
-        <w:t>();</w:t>
-      </w:r>
-    </w:p>
-    <w:p>
-      <w:pPr>
-        <w:spacing w:after="0" w:line="240" w:lineRule="auto"/>
-        <w:rPr>
-          <w:rFonts w:ascii="Courier New" w:hAnsi="Courier New" w:cs="Courier New"/>
-          <w:sz w:val="20"/>
-          <w:szCs w:val="20"/>
-          <w:lang w:val="en-GB" w:eastAsia="en-GB"/>
-        </w:rPr>
-      </w:pPr>
-      <w:r>
-        <w:rPr>
-          <w:rFonts w:ascii="Courier New" w:hAnsi="Courier New" w:cs="Courier New"/>
-          <w:sz w:val="20"/>
-          <w:szCs w:val="20"/>
-          <w:lang w:val="en-GB" w:eastAsia="en-GB"/>
-        </w:rPr>
-        <w:t xml:space="preserve">       </w:t>
-      </w:r>
-      <w:proofErr w:type="gramStart"/>
-      <w:r>
-        <w:rPr>
-          <w:rFonts w:ascii="Courier New" w:hAnsi="Courier New" w:cs="Courier New"/>
-          <w:color w:val="007400"/>
-          <w:sz w:val="20"/>
-          <w:szCs w:val="20"/>
-          <w:lang w:val="en-GB" w:eastAsia="en-GB"/>
-        </w:rPr>
-        <w:t xml:space="preserve">2 </w:t>
-      </w:r>
-      <w:r>
-        <w:rPr>
-          <w:rFonts w:ascii="Courier New" w:hAnsi="Courier New" w:cs="Courier New"/>
-          <w:sz w:val="20"/>
-          <w:szCs w:val="20"/>
-          <w:lang w:val="en-GB" w:eastAsia="en-GB"/>
-        </w:rPr>
-        <w:t>:</w:t>
-      </w:r>
-      <w:proofErr w:type="gramEnd"/>
-      <w:r>
-        <w:rPr>
-          <w:rFonts w:ascii="Courier New" w:hAnsi="Courier New" w:cs="Courier New"/>
-          <w:sz w:val="20"/>
-          <w:szCs w:val="20"/>
-          <w:lang w:val="en-GB" w:eastAsia="en-GB"/>
-        </w:rPr>
-        <w:t xml:space="preserve"> </w:t>
-      </w:r>
-      <w:proofErr w:type="spellStart"/>
-      <w:r>
-        <w:rPr>
-          <w:rFonts w:ascii="Courier New" w:hAnsi="Courier New" w:cs="Courier New"/>
-          <w:sz w:val="20"/>
-          <w:szCs w:val="20"/>
-          <w:lang w:val="en-GB" w:eastAsia="en-GB"/>
-        </w:rPr>
-        <w:t>outarray</w:t>
-      </w:r>
-      <w:proofErr w:type="spellEnd"/>
-      <w:r>
-        <w:rPr>
-          <w:rFonts w:ascii="Courier New" w:hAnsi="Courier New" w:cs="Courier New"/>
-          <w:sz w:val="20"/>
-          <w:szCs w:val="20"/>
-          <w:lang w:val="en-GB" w:eastAsia="en-GB"/>
-        </w:rPr>
-        <w:t>();</w:t>
-      </w:r>
-    </w:p>
-    <w:p>
-      <w:pPr>
-        <w:spacing w:after="0" w:line="240" w:lineRule="auto"/>
-        <w:rPr>
-          <w:rFonts w:ascii="Courier New" w:hAnsi="Courier New" w:cs="Courier New"/>
-          <w:sz w:val="20"/>
-          <w:szCs w:val="20"/>
-          <w:lang w:val="en-GB" w:eastAsia="en-GB"/>
-        </w:rPr>
-      </w:pPr>
-      <w:r>
-        <w:rPr>
-          <w:rFonts w:ascii="Courier New" w:hAnsi="Courier New" w:cs="Courier New"/>
-          <w:sz w:val="20"/>
-          <w:szCs w:val="20"/>
-          <w:lang w:val="en-GB" w:eastAsia="en-GB"/>
-        </w:rPr>
-        <w:t xml:space="preserve">       </w:t>
-      </w:r>
-      <w:proofErr w:type="gramStart"/>
-      <w:r>
-        <w:rPr>
-          <w:rFonts w:ascii="Courier New" w:hAnsi="Courier New" w:cs="Courier New"/>
-          <w:color w:val="007400"/>
-          <w:sz w:val="20"/>
-          <w:szCs w:val="20"/>
-          <w:lang w:val="en-GB" w:eastAsia="en-GB"/>
-        </w:rPr>
-        <w:t xml:space="preserve">3 </w:t>
-      </w:r>
-      <w:r>
-        <w:rPr>
-          <w:rFonts w:ascii="Courier New" w:hAnsi="Courier New" w:cs="Courier New"/>
-          <w:sz w:val="20"/>
-          <w:szCs w:val="20"/>
-          <w:lang w:val="en-GB" w:eastAsia="en-GB"/>
-        </w:rPr>
-        <w:t>:</w:t>
-      </w:r>
-      <w:proofErr w:type="gramEnd"/>
-      <w:r>
-        <w:rPr>
-          <w:rFonts w:ascii="Courier New" w:hAnsi="Courier New" w:cs="Courier New"/>
-          <w:sz w:val="20"/>
-          <w:szCs w:val="20"/>
-          <w:lang w:val="en-GB" w:eastAsia="en-GB"/>
-        </w:rPr>
-        <w:t xml:space="preserve"> </w:t>
-      </w:r>
-      <w:proofErr w:type="spellStart"/>
-      <w:r>
-        <w:rPr>
-          <w:rFonts w:ascii="Courier New" w:hAnsi="Courier New" w:cs="Courier New"/>
-          <w:sz w:val="20"/>
-          <w:szCs w:val="20"/>
-          <w:lang w:val="en-GB" w:eastAsia="en-GB"/>
-        </w:rPr>
-        <w:t>v_input</w:t>
-      </w:r>
-      <w:proofErr w:type="spellEnd"/>
-      <w:r>
-        <w:rPr>
-          <w:rFonts w:ascii="Courier New" w:hAnsi="Courier New" w:cs="Courier New"/>
-          <w:sz w:val="20"/>
-          <w:szCs w:val="20"/>
-          <w:lang w:val="en-GB" w:eastAsia="en-GB"/>
-        </w:rPr>
-        <w:t>();</w:t>
-      </w:r>
-    </w:p>
-    <w:p>
-      <w:pPr>
-        <w:spacing w:after="0" w:line="240" w:lineRule="auto"/>
-        <w:rPr>
-          <w:rFonts w:ascii="Courier New" w:hAnsi="Courier New" w:cs="Courier New"/>
-          <w:sz w:val="20"/>
-          <w:szCs w:val="20"/>
-          <w:lang w:val="en-GB" w:eastAsia="en-GB"/>
-        </w:rPr>
-      </w:pPr>
-      <w:r>
-        <w:rPr>
-          <w:rFonts w:ascii="Courier New" w:hAnsi="Courier New" w:cs="Courier New"/>
-          <w:sz w:val="20"/>
-          <w:szCs w:val="20"/>
-          <w:lang w:val="en-GB" w:eastAsia="en-GB"/>
-        </w:rPr>
-        <w:t xml:space="preserve">       </w:t>
-      </w:r>
-      <w:proofErr w:type="gramStart"/>
-      <w:r>
-        <w:rPr>
-          <w:rFonts w:ascii="Courier New" w:hAnsi="Courier New" w:cs="Courier New"/>
-          <w:color w:val="007400"/>
-          <w:sz w:val="20"/>
-          <w:szCs w:val="20"/>
-          <w:lang w:val="en-GB" w:eastAsia="en-GB"/>
-        </w:rPr>
-        <w:t xml:space="preserve">4 </w:t>
-      </w:r>
-      <w:r>
-        <w:rPr>
-          <w:rFonts w:ascii="Courier New" w:hAnsi="Courier New" w:cs="Courier New"/>
-          <w:sz w:val="20"/>
-          <w:szCs w:val="20"/>
-          <w:lang w:val="en-GB" w:eastAsia="en-GB"/>
-        </w:rPr>
-        <w:t>:</w:t>
-      </w:r>
-      <w:proofErr w:type="gramEnd"/>
-      <w:r>
-        <w:rPr>
-          <w:rFonts w:ascii="Courier New" w:hAnsi="Courier New" w:cs="Courier New"/>
-          <w:sz w:val="20"/>
-          <w:szCs w:val="20"/>
-          <w:lang w:val="en-GB" w:eastAsia="en-GB"/>
-        </w:rPr>
-        <w:t xml:space="preserve"> </w:t>
-      </w:r>
-      <w:proofErr w:type="spellStart"/>
-      <w:r>
-        <w:rPr>
-          <w:rFonts w:ascii="Courier New" w:hAnsi="Courier New" w:cs="Courier New"/>
-          <w:sz w:val="20"/>
-          <w:szCs w:val="20"/>
-          <w:lang w:val="en-GB" w:eastAsia="en-GB"/>
-        </w:rPr>
-        <w:t>sum_kol</w:t>
-      </w:r>
-      <w:proofErr w:type="spellEnd"/>
-      <w:r>
-        <w:rPr>
-          <w:rFonts w:ascii="Courier New" w:hAnsi="Courier New" w:cs="Courier New"/>
-          <w:sz w:val="20"/>
-          <w:szCs w:val="20"/>
-          <w:lang w:val="en-GB" w:eastAsia="en-GB"/>
-        </w:rPr>
-        <w:t>();</w:t>
-      </w:r>
-    </w:p>
-    <w:p>
-      <w:pPr>
-        <w:spacing w:after="0" w:line="240" w:lineRule="auto"/>
-        <w:rPr>
-          <w:rFonts w:ascii="Courier New" w:hAnsi="Courier New" w:cs="Courier New"/>
-          <w:sz w:val="20"/>
-          <w:szCs w:val="20"/>
-          <w:lang w:val="en-GB" w:eastAsia="en-GB"/>
-        </w:rPr>
-      </w:pPr>
-      <w:r>
-        <w:rPr>
-          <w:rFonts w:ascii="Courier New" w:hAnsi="Courier New" w:cs="Courier New"/>
-          <w:sz w:val="20"/>
-          <w:szCs w:val="20"/>
-          <w:lang w:val="en-GB" w:eastAsia="en-GB"/>
-        </w:rPr>
-        <w:t xml:space="preserve">     </w:t>
-      </w:r>
-      <w:r>
-        <w:rPr>
-          <w:rFonts w:ascii="Courier New" w:hAnsi="Courier New" w:cs="Courier New"/>
-          <w:b/>
-          <w:bCs/>
-          <w:sz w:val="20"/>
-          <w:szCs w:val="20"/>
-          <w:lang w:val="en-GB" w:eastAsia="en-GB"/>
-        </w:rPr>
-        <w:t>end</w:t>
-      </w:r>
-      <w:r>
-        <w:rPr>
-          <w:rFonts w:ascii="Courier New" w:hAnsi="Courier New" w:cs="Courier New"/>
-          <w:sz w:val="20"/>
-          <w:szCs w:val="20"/>
-          <w:lang w:val="en-GB" w:eastAsia="en-GB"/>
-        </w:rPr>
-        <w:t>;</w:t>
-      </w:r>
-    </w:p>
-    <w:p>
-      <w:pPr>
-        <w:spacing w:after="0" w:line="240" w:lineRule="auto"/>
-        <w:rPr>
-          <w:rFonts w:ascii="Courier New" w:hAnsi="Courier New" w:cs="Courier New"/>
-          <w:sz w:val="20"/>
-          <w:szCs w:val="20"/>
-          <w:lang w:val="en-GB" w:eastAsia="en-GB"/>
-        </w:rPr>
-      </w:pPr>
-      <w:r>
-        <w:rPr>
-          <w:rFonts w:ascii="Courier New" w:hAnsi="Courier New" w:cs="Courier New"/>
-          <w:sz w:val="20"/>
-          <w:szCs w:val="20"/>
-          <w:lang w:val="en-GB" w:eastAsia="en-GB"/>
-        </w:rPr>
-        <w:t>  </w:t>
-      </w:r>
-    </w:p>
-    <w:p>
-      <w:pPr>
-        <w:spacing w:after="0" w:line="240" w:lineRule="auto"/>
-        <w:rPr>
-          <w:rFonts w:ascii="Courier New" w:hAnsi="Courier New" w:cs="Courier New"/>
-          <w:sz w:val="20"/>
-          <w:szCs w:val="20"/>
-          <w:lang w:val="en-GB" w:eastAsia="en-GB"/>
-        </w:rPr>
-      </w:pPr>
-      <w:r>
-        <w:rPr>
-          <w:rFonts w:ascii="Courier New" w:hAnsi="Courier New" w:cs="Courier New"/>
-          <w:sz w:val="20"/>
-          <w:szCs w:val="20"/>
-          <w:lang w:val="en-GB" w:eastAsia="en-GB"/>
-        </w:rPr>
-        <w:t xml:space="preserve">  </w:t>
-      </w:r>
-      <w:r>
-        <w:rPr>
-          <w:rFonts w:ascii="Courier New" w:hAnsi="Courier New" w:cs="Courier New"/>
-          <w:b/>
-          <w:bCs/>
-          <w:sz w:val="20"/>
-          <w:szCs w:val="20"/>
-          <w:lang w:val="en-GB" w:eastAsia="en-GB"/>
-        </w:rPr>
-        <w:t xml:space="preserve">until </w:t>
-      </w:r>
-      <w:r>
-        <w:rPr>
-          <w:rFonts w:ascii="Courier New" w:hAnsi="Courier New" w:cs="Courier New"/>
-          <w:sz w:val="20"/>
-          <w:szCs w:val="20"/>
-          <w:lang w:val="en-GB" w:eastAsia="en-GB"/>
-        </w:rPr>
-        <w:t>(k=</w:t>
-      </w:r>
-      <w:r>
-        <w:rPr>
-          <w:rFonts w:ascii="Courier New" w:hAnsi="Courier New" w:cs="Courier New"/>
-          <w:color w:val="007400"/>
-          <w:sz w:val="20"/>
-          <w:szCs w:val="20"/>
-          <w:lang w:val="en-GB" w:eastAsia="en-GB"/>
-        </w:rPr>
-        <w:t>0</w:t>
-      </w:r>
-      <w:r>
-        <w:rPr>
-          <w:rFonts w:ascii="Courier New" w:hAnsi="Courier New" w:cs="Courier New"/>
-          <w:sz w:val="20"/>
-          <w:szCs w:val="20"/>
-          <w:lang w:val="en-GB" w:eastAsia="en-GB"/>
-        </w:rPr>
-        <w:t>);</w:t>
-      </w:r>
-    </w:p>
-    <w:p>
-      <w:pPr>
-        <w:spacing w:after="0" w:line="240" w:lineRule="auto"/>
-        <w:rPr>
-          <w:rFonts w:ascii="Courier New" w:hAnsi="Courier New" w:cs="Courier New"/>
-          <w:sz w:val="20"/>
-          <w:szCs w:val="20"/>
-          <w:lang w:val="en-GB" w:eastAsia="en-GB"/>
-        </w:rPr>
-      </w:pPr>
-      <w:r>
-        <w:rPr>
-          <w:rFonts w:ascii="Courier New" w:hAnsi="Courier New" w:cs="Courier New"/>
-          <w:b/>
-          <w:bCs/>
-          <w:sz w:val="20"/>
-          <w:szCs w:val="20"/>
-          <w:lang w:val="en-GB" w:eastAsia="en-GB"/>
-        </w:rPr>
-        <w:t>end</w:t>
-      </w:r>
-      <w:r>
-        <w:rPr>
-          <w:rFonts w:ascii="Courier New" w:hAnsi="Courier New" w:cs="Courier New"/>
-          <w:sz w:val="20"/>
-          <w:szCs w:val="20"/>
-          <w:lang w:val="en-GB" w:eastAsia="en-GB"/>
         </w:rPr>
         <w:t>.</w:t>
       </w:r>
@@ -20808,7 +21542,7 @@
           <w:rFonts w:ascii="Times New Roman" w:hAnsi="Times New Roman" w:cs="Times New Roman"/>
           <w:noProof/>
           <w:sz w:val="32"/>
-          <w:lang w:val="en-GB" w:eastAsia="en-GB"/>
+          <w:lang w:eastAsia="ru-RU"/>
         </w:rPr>
         <w:drawing>
           <wp:inline distT="0" distB="0" distL="0" distR="0" wp14:anchorId="05ED9A55" wp14:editId="7178222D">
@@ -20914,7 +21648,7 @@
           <w:noProof/>
           <w:sz w:val="24"/>
           <w:szCs w:val="24"/>
-          <w:lang w:val="en-GB" w:eastAsia="en-GB"/>
+          <w:lang w:eastAsia="ru-RU"/>
         </w:rPr>
         <w:drawing>
           <wp:inline distT="0" distB="0" distL="0" distR="0" wp14:anchorId="383678C2" wp14:editId="6E63185A">
@@ -21021,7 +21755,7 @@
           <w:noProof/>
           <w:sz w:val="24"/>
           <w:szCs w:val="24"/>
-          <w:lang w:val="en-GB" w:eastAsia="en-GB"/>
+          <w:lang w:eastAsia="ru-RU"/>
         </w:rPr>
         <w:drawing>
           <wp:inline distT="0" distB="0" distL="0" distR="0" wp14:anchorId="251DBCC5" wp14:editId="552DDA66">
@@ -21119,7 +21853,7 @@
           <w:noProof/>
           <w:sz w:val="24"/>
           <w:szCs w:val="24"/>
-          <w:lang w:val="en-GB" w:eastAsia="en-GB"/>
+          <w:lang w:eastAsia="ru-RU"/>
         </w:rPr>
         <w:drawing>
           <wp:inline distT="0" distB="0" distL="0" distR="0" wp14:anchorId="17EB8AB6" wp14:editId="757E3BED">
@@ -21242,7 +21976,7 @@
           <w:noProof/>
           <w:sz w:val="24"/>
           <w:szCs w:val="24"/>
-          <w:lang w:val="en-GB" w:eastAsia="en-GB"/>
+          <w:lang w:eastAsia="ru-RU"/>
         </w:rPr>
         <w:drawing>
           <wp:inline distT="0" distB="0" distL="0" distR="0" wp14:anchorId="2B430F33" wp14:editId="29C0A340">
@@ -21357,7 +22091,7 @@
           <w:noProof/>
           <w:sz w:val="24"/>
           <w:szCs w:val="24"/>
-          <w:lang w:val="en-GB" w:eastAsia="en-GB"/>
+          <w:lang w:eastAsia="ru-RU"/>
         </w:rPr>
         <w:drawing>
           <wp:inline distT="0" distB="0" distL="0" distR="0" wp14:anchorId="6A3136D4" wp14:editId="6A833E4F">
@@ -21557,7 +22291,7 @@
           <w:noProof/>
           <w:sz w:val="24"/>
           <w:szCs w:val="24"/>
-          <w:lang w:val="en-GB" w:eastAsia="en-GB"/>
+          <w:lang w:eastAsia="ru-RU"/>
         </w:rPr>
         <w:drawing>
           <wp:inline distT="0" distB="0" distL="0" distR="0" wp14:anchorId="2990FBFD" wp14:editId="445F76F9">
@@ -21656,7 +22390,7 @@
           <w:noProof/>
           <w:sz w:val="24"/>
           <w:szCs w:val="24"/>
-          <w:lang w:val="en-GB" w:eastAsia="en-GB"/>
+          <w:lang w:eastAsia="ru-RU"/>
         </w:rPr>
         <w:drawing>
           <wp:inline distT="0" distB="0" distL="0" distR="0" wp14:anchorId="6D9FFCF7" wp14:editId="55FCB870">
@@ -21770,7 +22504,7 @@
           <w:noProof/>
           <w:sz w:val="24"/>
           <w:szCs w:val="24"/>
-          <w:lang w:val="en-GB" w:eastAsia="en-GB"/>
+          <w:lang w:eastAsia="ru-RU"/>
         </w:rPr>
         <w:drawing>
           <wp:inline distT="0" distB="0" distL="0" distR="0" wp14:anchorId="7AFEAAFB" wp14:editId="1D038CD5">
@@ -21878,7 +22612,7 @@
           <w:noProof/>
           <w:sz w:val="24"/>
           <w:szCs w:val="24"/>
-          <w:lang w:val="en-GB" w:eastAsia="en-GB"/>
+          <w:lang w:eastAsia="ru-RU"/>
         </w:rPr>
         <w:drawing>
           <wp:inline distT="0" distB="0" distL="0" distR="0" wp14:anchorId="1F132C82" wp14:editId="5E6DEEAE">
@@ -22081,7 +22815,7 @@
           <w:noProof/>
           <w:sz w:val="24"/>
           <w:szCs w:val="24"/>
-          <w:lang w:val="en-GB" w:eastAsia="en-GB"/>
+          <w:lang w:eastAsia="ru-RU"/>
         </w:rPr>
         <w:drawing>
           <wp:inline distT="0" distB="0" distL="0" distR="0" wp14:anchorId="7F15A544" wp14:editId="57550D5F">
@@ -22141,8 +22875,6 @@
           <w:szCs w:val="24"/>
         </w:rPr>
       </w:pPr>
-      <w:bookmarkStart w:id="0" w:name="_GoBack"/>
-      <w:bookmarkEnd w:id="0"/>
     </w:p>
     <w:sectPr>
       <w:pgSz w:w="11906" w:h="16838"/>
@@ -23823,17 +24555,17 @@
     <w:lsdException w:name="Mention" w:semiHidden="1" w:unhideWhenUsed="1"/>
     <w:lsdException w:name="Smart Hyperlink" w:semiHidden="1" w:unhideWhenUsed="1"/>
   </w:latentStyles>
-  <w:style w:type="paragraph" w:default="1" w:styleId="Normal">
+  <w:style w:type="paragraph" w:default="1" w:styleId="a">
     <w:name w:val="Normal"/>
     <w:qFormat/>
   </w:style>
-  <w:style w:type="character" w:default="1" w:styleId="DefaultParagraphFont">
+  <w:style w:type="character" w:default="1" w:styleId="a0">
     <w:name w:val="Default Paragraph Font"/>
     <w:uiPriority w:val="1"/>
     <w:semiHidden/>
     <w:unhideWhenUsed/>
   </w:style>
-  <w:style w:type="table" w:default="1" w:styleId="TableNormal">
+  <w:style w:type="table" w:default="1" w:styleId="a1">
     <w:name w:val="Normal Table"/>
     <w:uiPriority w:val="99"/>
     <w:semiHidden/>
@@ -23848,15 +24580,15 @@
       </w:tblCellMar>
     </w:tblPr>
   </w:style>
-  <w:style w:type="numbering" w:default="1" w:styleId="NoList">
+  <w:style w:type="numbering" w:default="1" w:styleId="a2">
     <w:name w:val="No List"/>
     <w:uiPriority w:val="99"/>
     <w:semiHidden/>
     <w:unhideWhenUsed/>
   </w:style>
-  <w:style w:type="character" w:styleId="PlaceholderText">
+  <w:style w:type="character" w:styleId="a3">
     <w:name w:val="Placeholder Text"/>
-    <w:basedOn w:val="DefaultParagraphFont"/>
+    <w:basedOn w:val="a0"/>
     <w:uiPriority w:val="99"/>
     <w:semiHidden/>
     <w:rsid w:val="006B6526"/>
@@ -23864,10 +24596,10 @@
       <w:color w:val="808080"/>
     </w:rPr>
   </w:style>
-  <w:style w:type="paragraph" w:styleId="BalloonText">
+  <w:style w:type="paragraph" w:styleId="a4">
     <w:name w:val="Balloon Text"/>
-    <w:basedOn w:val="Normal"/>
-    <w:link w:val="BalloonTextChar"/>
+    <w:basedOn w:val="a"/>
+    <w:link w:val="a5"/>
     <w:uiPriority w:val="99"/>
     <w:semiHidden/>
     <w:unhideWhenUsed/>
@@ -23881,10 +24613,10 @@
       <w:szCs w:val="18"/>
     </w:rPr>
   </w:style>
-  <w:style w:type="character" w:customStyle="1" w:styleId="BalloonTextChar">
-    <w:name w:val="Balloon Text Char"/>
-    <w:basedOn w:val="DefaultParagraphFont"/>
-    <w:link w:val="BalloonText"/>
+  <w:style w:type="character" w:customStyle="1" w:styleId="a5">
+    <w:name w:val="Текст выноски Знак"/>
+    <w:basedOn w:val="a0"/>
+    <w:link w:val="a4"/>
     <w:uiPriority w:val="99"/>
     <w:semiHidden/>
     <w:rsid w:val="00A66484"/>
@@ -23894,9 +24626,9 @@
       <w:szCs w:val="18"/>
     </w:rPr>
   </w:style>
-  <w:style w:type="paragraph" w:styleId="ListParagraph">
+  <w:style w:type="paragraph" w:styleId="a6">
     <w:name w:val="List Paragraph"/>
-    <w:basedOn w:val="Normal"/>
+    <w:basedOn w:val="a"/>
     <w:uiPriority w:val="34"/>
     <w:qFormat/>
     <w:rsid w:val="00512CE5"/>
@@ -23905,10 +24637,10 @@
       <w:contextualSpacing/>
     </w:pPr>
   </w:style>
-  <w:style w:type="paragraph" w:styleId="HTMLPreformatted">
+  <w:style w:type="paragraph" w:styleId="HTML">
     <w:name w:val="HTML Preformatted"/>
-    <w:basedOn w:val="Normal"/>
-    <w:link w:val="HTMLPreformattedChar"/>
+    <w:basedOn w:val="a"/>
+    <w:link w:val="HTML0"/>
     <w:uiPriority w:val="99"/>
     <w:unhideWhenUsed/>
     <w:rsid w:val="00D24B72"/>
@@ -23940,10 +24672,10 @@
       <w:lang w:eastAsia="ru-RU"/>
     </w:rPr>
   </w:style>
-  <w:style w:type="character" w:customStyle="1" w:styleId="HTMLPreformattedChar">
-    <w:name w:val="HTML Preformatted Char"/>
-    <w:basedOn w:val="DefaultParagraphFont"/>
-    <w:link w:val="HTMLPreformatted"/>
+  <w:style w:type="character" w:customStyle="1" w:styleId="HTML0">
+    <w:name w:val="Стандартный HTML Знак"/>
+    <w:basedOn w:val="a0"/>
+    <w:link w:val="HTML"/>
     <w:uiPriority w:val="99"/>
     <w:rsid w:val="00D24B72"/>
     <w:rPr>
@@ -23953,9 +24685,9 @@
       <w:lang w:eastAsia="ru-RU"/>
     </w:rPr>
   </w:style>
-  <w:style w:type="character" w:styleId="Strong">
+  <w:style w:type="character" w:styleId="a7">
     <w:name w:val="Strong"/>
-    <w:basedOn w:val="DefaultParagraphFont"/>
+    <w:basedOn w:val="a0"/>
     <w:uiPriority w:val="22"/>
     <w:qFormat/>
     <w:rsid w:val="00B675CD"/>
@@ -23966,7 +24698,7 @@
   </w:style>
   <w:style w:type="paragraph" w:customStyle="1" w:styleId="p1">
     <w:name w:val="p1"/>
-    <w:basedOn w:val="Normal"/>
+    <w:basedOn w:val="a"/>
     <w:rsid w:val="00F72A5F"/>
     <w:pPr>
       <w:spacing w:after="0" w:line="240" w:lineRule="auto"/>
@@ -23980,7 +24712,7 @@
   </w:style>
   <w:style w:type="paragraph" w:customStyle="1" w:styleId="p2">
     <w:name w:val="p2"/>
-    <w:basedOn w:val="Normal"/>
+    <w:basedOn w:val="a"/>
     <w:rsid w:val="00F72A5F"/>
     <w:pPr>
       <w:spacing w:after="0" w:line="240" w:lineRule="auto"/>
@@ -23994,7 +24726,7 @@
   </w:style>
   <w:style w:type="paragraph" w:customStyle="1" w:styleId="p3">
     <w:name w:val="p3"/>
-    <w:basedOn w:val="Normal"/>
+    <w:basedOn w:val="a"/>
     <w:rsid w:val="00F72A5F"/>
     <w:pPr>
       <w:spacing w:after="0" w:line="240" w:lineRule="auto"/>
@@ -24009,7 +24741,7 @@
   </w:style>
   <w:style w:type="character" w:customStyle="1" w:styleId="s1">
     <w:name w:val="s1"/>
-    <w:basedOn w:val="DefaultParagraphFont"/>
+    <w:basedOn w:val="a0"/>
     <w:rsid w:val="00F72A5F"/>
     <w:rPr>
       <w:color w:val="0433FF"/>
@@ -24017,7 +24749,7 @@
   </w:style>
   <w:style w:type="character" w:customStyle="1" w:styleId="s2">
     <w:name w:val="s2"/>
-    <w:basedOn w:val="DefaultParagraphFont"/>
+    <w:basedOn w:val="a0"/>
     <w:rsid w:val="00F72A5F"/>
     <w:rPr>
       <w:color w:val="000000"/>
@@ -24025,7 +24757,7 @@
   </w:style>
   <w:style w:type="character" w:customStyle="1" w:styleId="s3">
     <w:name w:val="s3"/>
-    <w:basedOn w:val="DefaultParagraphFont"/>
+    <w:basedOn w:val="a0"/>
     <w:rsid w:val="00F72A5F"/>
     <w:rPr>
       <w:color w:val="007400"/>
@@ -24033,12 +24765,12 @@
   </w:style>
   <w:style w:type="character" w:customStyle="1" w:styleId="apple-converted-space">
     <w:name w:val="apple-converted-space"/>
-    <w:basedOn w:val="DefaultParagraphFont"/>
+    <w:basedOn w:val="a0"/>
     <w:rsid w:val="00F72A5F"/>
   </w:style>
   <w:style w:type="character" w:customStyle="1" w:styleId="s4">
     <w:name w:val="s4"/>
-    <w:basedOn w:val="DefaultParagraphFont"/>
+    <w:basedOn w:val="a0"/>
     <w:rsid w:val="00664515"/>
     <w:rPr>
       <w:color w:val="008F00"/>
@@ -24046,15 +24778,15 @@
   </w:style>
   <w:style w:type="character" w:customStyle="1" w:styleId="s5">
     <w:name w:val="s5"/>
-    <w:basedOn w:val="DefaultParagraphFont"/>
+    <w:basedOn w:val="a0"/>
     <w:rsid w:val="00664515"/>
     <w:rPr>
       <w:color w:val="9E1300"/>
     </w:rPr>
   </w:style>
-  <w:style w:type="paragraph" w:styleId="NormalWeb">
+  <w:style w:type="paragraph" w:styleId="a8">
     <w:name w:val="Normal (Web)"/>
-    <w:basedOn w:val="Normal"/>
+    <w:basedOn w:val="a"/>
     <w:uiPriority w:val="99"/>
     <w:unhideWhenUsed/>
     <w:rsid w:val="00F414BE"/>

</xml_diff>